<commit_message>
docs: change h2 title
</commit_message>
<xml_diff>
--- a/MKG302-新媒体着陆页课程项目-学号-姓名-平台昵称-v1.0.docx
+++ b/MKG302-新媒体着陆页课程项目-学号-姓名-平台昵称-v1.0.docx
@@ -1,6 +1,6 @@
 
 <file path=word/document.xml><?xml version="1.0" encoding="utf-8"?>
-<w:document xmlns:wpc="http://schemas.microsoft.com/office/word/2010/wordprocessingCanvas" xmlns:mo="http://schemas.microsoft.com/office/mac/office/2008/main" xmlns:mc="http://schemas.openxmlformats.org/markup-compatibility/2006" xmlns:mv="urn:schemas-microsoft-com:mac:vml" xmlns:o="urn:schemas-microsoft-com:office:office" xmlns:r="http://schemas.openxmlformats.org/officeDocument/2006/relationships" xmlns:m="http://schemas.openxmlformats.org/officeDocument/2006/math" xmlns:v="urn:schemas-microsoft-com:vml" xmlns:wp14="http://schemas.microsoft.com/office/word/2010/wordprocessingDrawing" xmlns:wp="http://schemas.openxmlformats.org/drawingml/2006/wordprocessingDrawing" xmlns:w10="urn:schemas-microsoft-com:office:word" xmlns:w="http://schemas.openxmlformats.org/wordprocessingml/2006/main" xmlns:w14="http://schemas.microsoft.com/office/word/2010/wordml" xmlns:w15="http://schemas.microsoft.com/office/word/2012/wordml" xmlns:wpg="http://schemas.microsoft.com/office/word/2010/wordprocessingGroup" xmlns:wpi="http://schemas.microsoft.com/office/word/2010/wordprocessingInk" xmlns:wne="http://schemas.microsoft.com/office/word/2006/wordml" xmlns:wps="http://schemas.microsoft.com/office/word/2010/wordprocessingShape" mc:Ignorable="w14 w15 wp14">
+<w:document xmlns:wpc="http://schemas.microsoft.com/office/word/2010/wordprocessingCanvas" xmlns:cx="http://schemas.microsoft.com/office/drawing/2014/chartex" xmlns:mc="http://schemas.openxmlformats.org/markup-compatibility/2006" xmlns:o="urn:schemas-microsoft-com:office:office" xmlns:r="http://schemas.openxmlformats.org/officeDocument/2006/relationships" xmlns:m="http://schemas.openxmlformats.org/officeDocument/2006/math" xmlns:v="urn:schemas-microsoft-com:vml" xmlns:wp14="http://schemas.microsoft.com/office/word/2010/wordprocessingDrawing" xmlns:wp="http://schemas.openxmlformats.org/drawingml/2006/wordprocessingDrawing" xmlns:w10="urn:schemas-microsoft-com:office:word" xmlns:w="http://schemas.openxmlformats.org/wordprocessingml/2006/main" xmlns:w14="http://schemas.microsoft.com/office/word/2010/wordml" xmlns:w15="http://schemas.microsoft.com/office/word/2012/wordml" xmlns:w16se="http://schemas.microsoft.com/office/word/2015/wordml/symex" xmlns:wpg="http://schemas.microsoft.com/office/word/2010/wordprocessingGroup" xmlns:wpi="http://schemas.microsoft.com/office/word/2010/wordprocessingInk" xmlns:wne="http://schemas.microsoft.com/office/word/2006/wordml" xmlns:wps="http://schemas.microsoft.com/office/word/2010/wordprocessingShape" mc:Ignorable="w14 w15 w16se wp14">
   <w:body>
     <w:p>
       <w:pPr>
@@ -23,7 +23,7 @@
         <w:adjustRightInd w:val="0"/>
         <w:spacing w:before="0" w:after="0" w:line="288" w:lineRule="auto"/>
         <w:rPr>
-          <w:rFonts w:ascii="SimSun" w:eastAsia="SimSun" w:hAnsi="SimSun" w:cs="Helvetica Neue"/>
+          <w:rFonts w:ascii="宋体" w:eastAsia="宋体" w:hAnsi="宋体" w:cs="Helvetica Neue"/>
           <w:color w:val="000000" w:themeColor="text1"/>
           <w:spacing w:val="27"/>
           <w:kern w:val="1"/>
@@ -52,7 +52,7 @@
         <w:adjustRightInd w:val="0"/>
         <w:spacing w:before="0" w:after="0" w:line="288" w:lineRule="auto"/>
         <w:rPr>
-          <w:rFonts w:ascii="SimSun" w:eastAsia="SimSun" w:hAnsi="SimSun" w:cs="Helvetica Neue"/>
+          <w:rFonts w:ascii="宋体" w:eastAsia="宋体" w:hAnsi="宋体" w:cs="Helvetica Neue"/>
           <w:color w:val="000000" w:themeColor="text1"/>
           <w:spacing w:val="27"/>
           <w:kern w:val="1"/>
@@ -81,7 +81,7 @@
         <w:adjustRightInd w:val="0"/>
         <w:spacing w:before="0" w:after="0" w:line="288" w:lineRule="auto"/>
         <w:rPr>
-          <w:rFonts w:ascii="SimSun" w:eastAsia="SimSun" w:hAnsi="SimSun" w:cs="Helvetica Neue"/>
+          <w:rFonts w:ascii="宋体" w:eastAsia="宋体" w:hAnsi="宋体" w:cs="Helvetica Neue"/>
           <w:color w:val="000000" w:themeColor="text1"/>
           <w:spacing w:val="27"/>
           <w:kern w:val="1"/>
@@ -110,7 +110,7 @@
         <w:adjustRightInd w:val="0"/>
         <w:spacing w:before="0" w:after="0" w:line="288" w:lineRule="auto"/>
         <w:rPr>
-          <w:rFonts w:ascii="SimSun" w:eastAsia="SimSun" w:hAnsi="SimSun" w:cs="Helvetica Neue"/>
+          <w:rFonts w:ascii="宋体" w:eastAsia="宋体" w:hAnsi="宋体" w:cs="Helvetica Neue"/>
           <w:color w:val="000000" w:themeColor="text1"/>
           <w:spacing w:val="27"/>
           <w:kern w:val="1"/>
@@ -140,7 +140,7 @@
         <w:spacing w:before="0" w:after="0" w:line="288" w:lineRule="auto"/>
         <w:jc w:val="center"/>
         <w:rPr>
-          <w:rFonts w:ascii="SimSun" w:eastAsia="SimSun" w:hAnsi="SimSun" w:cs="Helvetica Neue"/>
+          <w:rFonts w:ascii="宋体" w:eastAsia="宋体" w:hAnsi="宋体" w:cs="Helvetica Neue"/>
           <w:color w:val="000000" w:themeColor="text1"/>
           <w:spacing w:val="27"/>
           <w:kern w:val="1"/>
@@ -149,7 +149,7 @@
       </w:pPr>
       <w:r>
         <w:rPr>
-          <w:rFonts w:ascii="SimSun" w:eastAsia="SimSun" w:hAnsi="SimSun" w:cs="Helvetica Neue" w:hint="eastAsia"/>
+          <w:rFonts w:ascii="宋体" w:eastAsia="宋体" w:hAnsi="宋体" w:cs="Helvetica Neue" w:hint="eastAsia"/>
           <w:noProof/>
           <w:color w:val="000000" w:themeColor="text1"/>
           <w:spacing w:val="27"/>
@@ -220,7 +220,7 @@
         <w:adjustRightInd w:val="0"/>
         <w:spacing w:before="0" w:after="0" w:line="288" w:lineRule="auto"/>
         <w:rPr>
-          <w:rFonts w:ascii="SimSun" w:eastAsia="SimSun" w:hAnsi="SimSun" w:cs="Helvetica Neue"/>
+          <w:rFonts w:ascii="宋体" w:eastAsia="宋体" w:hAnsi="宋体" w:cs="Helvetica Neue"/>
           <w:color w:val="000000" w:themeColor="text1"/>
           <w:spacing w:val="27"/>
           <w:kern w:val="1"/>
@@ -249,7 +249,7 @@
         <w:adjustRightInd w:val="0"/>
         <w:spacing w:before="0" w:after="0" w:line="288" w:lineRule="auto"/>
         <w:rPr>
-          <w:rFonts w:ascii="SimSun" w:eastAsia="SimSun" w:hAnsi="SimSun" w:cs="Helvetica Neue"/>
+          <w:rFonts w:ascii="宋体" w:eastAsia="宋体" w:hAnsi="宋体" w:cs="Helvetica Neue"/>
           <w:color w:val="000000" w:themeColor="text1"/>
           <w:spacing w:val="27"/>
           <w:kern w:val="1"/>
@@ -278,7 +278,7 @@
         <w:adjustRightInd w:val="0"/>
         <w:spacing w:before="0" w:after="0" w:line="288" w:lineRule="auto"/>
         <w:rPr>
-          <w:rFonts w:ascii="SimSun" w:eastAsia="SimSun" w:hAnsi="SimSun" w:cs="Helvetica Neue"/>
+          <w:rFonts w:ascii="宋体" w:eastAsia="宋体" w:hAnsi="宋体" w:cs="Helvetica Neue"/>
           <w:color w:val="000000" w:themeColor="text1"/>
           <w:spacing w:val="27"/>
           <w:kern w:val="1"/>
@@ -308,7 +308,7 @@
         <w:spacing w:before="0" w:after="0" w:line="288" w:lineRule="auto"/>
         <w:jc w:val="center"/>
         <w:rPr>
-          <w:rFonts w:ascii="SimSun" w:eastAsia="SimSun" w:hAnsi="SimSun" w:cs="Helvetica Neue"/>
+          <w:rFonts w:ascii="宋体" w:eastAsia="宋体" w:hAnsi="宋体" w:cs="Helvetica Neue"/>
           <w:color w:val="000000"/>
           <w:spacing w:val="27"/>
           <w:kern w:val="1"/>
@@ -319,7 +319,7 @@
       </w:pPr>
       <w:r>
         <w:rPr>
-          <w:rFonts w:ascii="SimSun" w:eastAsia="SimSun" w:hAnsi="SimSun" w:cs="Helvetica Neue"/>
+          <w:rFonts w:ascii="宋体" w:eastAsia="宋体" w:hAnsi="宋体" w:cs="Helvetica Neue"/>
           <w:color w:val="000000"/>
           <w:spacing w:val="27"/>
           <w:kern w:val="1"/>
@@ -331,7 +331,7 @@
       </w:r>
       <w:r>
         <w:rPr>
-          <w:rFonts w:ascii="SimSun" w:eastAsia="SimSun" w:hAnsi="SimSun" w:cs="Helvetica Neue" w:hint="eastAsia"/>
+          <w:rFonts w:ascii="宋体" w:eastAsia="宋体" w:hAnsi="宋体" w:cs="Helvetica Neue" w:hint="eastAsia"/>
           <w:color w:val="000000"/>
           <w:spacing w:val="27"/>
           <w:kern w:val="1"/>
@@ -341,8 +341,6 @@
         </w:rPr>
         <w:t>着陆页</w:t>
       </w:r>
-      <w:bookmarkStart w:id="0" w:name="_GoBack"/>
-      <w:bookmarkEnd w:id="0"/>
     </w:p>
     <w:p>
       <w:pPr>
@@ -367,7 +365,7 @@
         <w:ind w:firstLine="1094"/>
         <w:jc w:val="center"/>
         <w:rPr>
-          <w:rFonts w:ascii="SimSun" w:eastAsia="SimSun" w:hAnsi="SimSun" w:cs="Helvetica Neue"/>
+          <w:rFonts w:ascii="宋体" w:eastAsia="宋体" w:hAnsi="宋体" w:cs="Helvetica Neue"/>
           <w:color w:val="000000"/>
           <w:spacing w:val="27"/>
           <w:kern w:val="1"/>
@@ -398,7 +396,7 @@
         <w:ind w:firstLine="1094"/>
         <w:jc w:val="center"/>
         <w:rPr>
-          <w:rFonts w:ascii="SimSun" w:eastAsia="SimSun" w:hAnsi="SimSun" w:cs="Helvetica Neue"/>
+          <w:rFonts w:ascii="宋体" w:eastAsia="宋体" w:hAnsi="宋体" w:cs="Helvetica Neue"/>
           <w:color w:val="000000"/>
           <w:spacing w:val="27"/>
           <w:kern w:val="1"/>
@@ -429,7 +427,7 @@
         <w:ind w:firstLine="1094"/>
         <w:jc w:val="center"/>
         <w:rPr>
-          <w:rFonts w:ascii="SimSun" w:eastAsia="SimSun" w:hAnsi="SimSun" w:cs="Helvetica Neue"/>
+          <w:rFonts w:ascii="宋体" w:eastAsia="宋体" w:hAnsi="宋体" w:cs="Helvetica Neue"/>
           <w:color w:val="000000"/>
           <w:spacing w:val="27"/>
           <w:kern w:val="1"/>
@@ -460,7 +458,7 @@
         <w:ind w:firstLine="1094"/>
         <w:jc w:val="center"/>
         <w:rPr>
-          <w:rFonts w:ascii="SimSun" w:eastAsia="SimSun" w:hAnsi="SimSun" w:cs="Helvetica Neue"/>
+          <w:rFonts w:ascii="宋体" w:eastAsia="宋体" w:hAnsi="宋体" w:cs="Helvetica Neue"/>
           <w:color w:val="000000"/>
           <w:spacing w:val="27"/>
           <w:kern w:val="1"/>
@@ -502,7 +500,7 @@
             <w:pPr>
               <w:spacing w:before="0" w:after="0" w:line="240" w:lineRule="auto"/>
               <w:rPr>
-                <w:rFonts w:ascii="SimSun" w:eastAsia="SimSun" w:hAnsi="SimSun" w:cs="Times New Roman"/>
+                <w:rFonts w:ascii="宋体" w:eastAsia="宋体" w:hAnsi="宋体" w:cs="Times New Roman"/>
                 <w:color w:val="000000"/>
                 <w:kern w:val="0"/>
                 <w:sz w:val="32"/>
@@ -512,7 +510,7 @@
             </w:pPr>
             <w:r>
               <w:rPr>
-                <w:rFonts w:ascii="SimSun" w:eastAsia="SimSun" w:hAnsi="SimSun" w:cs="Times New Roman" w:hint="eastAsia"/>
+                <w:rFonts w:ascii="宋体" w:eastAsia="宋体" w:hAnsi="宋体" w:cs="Times New Roman" w:hint="eastAsia"/>
                 <w:color w:val="000000"/>
                 <w:kern w:val="0"/>
                 <w:sz w:val="32"/>
@@ -541,7 +539,7 @@
             <w:pPr>
               <w:spacing w:before="0" w:after="0" w:line="240" w:lineRule="auto"/>
               <w:rPr>
-                <w:rFonts w:ascii="SimSun" w:eastAsia="SimSun" w:hAnsi="SimSun" w:cs="Times New Roman"/>
+                <w:rFonts w:ascii="宋体" w:eastAsia="宋体" w:hAnsi="宋体" w:cs="Times New Roman"/>
                 <w:color w:val="000000"/>
                 <w:kern w:val="0"/>
                 <w:sz w:val="32"/>
@@ -551,7 +549,7 @@
             </w:pPr>
             <w:r>
               <w:rPr>
-                <w:rFonts w:ascii="SimSun" w:eastAsia="SimSun" w:hAnsi="SimSun" w:cs="Times New Roman"/>
+                <w:rFonts w:ascii="宋体" w:eastAsia="宋体" w:hAnsi="宋体" w:cs="Times New Roman"/>
                 <w:color w:val="000000"/>
                 <w:kern w:val="0"/>
                 <w:sz w:val="32"/>
@@ -586,7 +584,7 @@
             <w:pPr>
               <w:spacing w:before="0" w:after="0" w:line="240" w:lineRule="auto"/>
               <w:rPr>
-                <w:rFonts w:ascii="SimSun" w:eastAsia="SimSun" w:hAnsi="SimSun" w:cs="Times New Roman"/>
+                <w:rFonts w:ascii="宋体" w:eastAsia="宋体" w:hAnsi="宋体" w:cs="Times New Roman"/>
                 <w:color w:val="000000"/>
                 <w:kern w:val="0"/>
                 <w:sz w:val="32"/>
@@ -596,7 +594,7 @@
             </w:pPr>
             <w:r>
               <w:rPr>
-                <w:rFonts w:ascii="SimSun" w:eastAsia="SimSun" w:hAnsi="SimSun" w:cs="Times New Roman" w:hint="eastAsia"/>
+                <w:rFonts w:ascii="宋体" w:eastAsia="宋体" w:hAnsi="宋体" w:cs="Times New Roman" w:hint="eastAsia"/>
                 <w:color w:val="000000"/>
                 <w:kern w:val="0"/>
                 <w:sz w:val="32"/>
@@ -625,7 +623,7 @@
             <w:pPr>
               <w:spacing w:before="0" w:after="0" w:line="240" w:lineRule="auto"/>
               <w:rPr>
-                <w:rFonts w:ascii="SimSun" w:eastAsia="SimSun" w:hAnsi="SimSun" w:cs="Times New Roman"/>
+                <w:rFonts w:ascii="宋体" w:eastAsia="宋体" w:hAnsi="宋体" w:cs="Times New Roman"/>
                 <w:color w:val="000000"/>
                 <w:kern w:val="0"/>
                 <w:sz w:val="32"/>
@@ -635,7 +633,7 @@
             </w:pPr>
             <w:r>
               <w:rPr>
-                <w:rFonts w:ascii="SimSun" w:eastAsia="SimSun" w:hAnsi="SimSun" w:cs="Times New Roman" w:hint="eastAsia"/>
+                <w:rFonts w:ascii="宋体" w:eastAsia="宋体" w:hAnsi="宋体" w:cs="Times New Roman" w:hint="eastAsia"/>
                 <w:color w:val="000000"/>
                 <w:kern w:val="0"/>
                 <w:sz w:val="32"/>
@@ -670,7 +668,7 @@
             <w:pPr>
               <w:spacing w:before="0" w:after="0" w:line="240" w:lineRule="auto"/>
               <w:rPr>
-                <w:rFonts w:ascii="SimSun" w:eastAsia="SimSun" w:hAnsi="SimSun" w:cs="Times New Roman"/>
+                <w:rFonts w:ascii="宋体" w:eastAsia="宋体" w:hAnsi="宋体" w:cs="Times New Roman"/>
                 <w:color w:val="000000"/>
                 <w:kern w:val="0"/>
                 <w:sz w:val="32"/>
@@ -680,7 +678,7 @@
             </w:pPr>
             <w:r>
               <w:rPr>
-                <w:rFonts w:ascii="SimSun" w:eastAsia="SimSun" w:hAnsi="SimSun" w:cs="Times New Roman" w:hint="eastAsia"/>
+                <w:rFonts w:ascii="宋体" w:eastAsia="宋体" w:hAnsi="宋体" w:cs="Times New Roman" w:hint="eastAsia"/>
                 <w:color w:val="000000"/>
                 <w:kern w:val="0"/>
                 <w:sz w:val="32"/>
@@ -709,7 +707,7 @@
             <w:pPr>
               <w:spacing w:before="0" w:after="0" w:line="240" w:lineRule="auto"/>
               <w:rPr>
-                <w:rFonts w:ascii="SimSun" w:eastAsia="SimSun" w:hAnsi="SimSun" w:cs="Times New Roman"/>
+                <w:rFonts w:ascii="宋体" w:eastAsia="宋体" w:hAnsi="宋体" w:cs="Times New Roman"/>
                 <w:color w:val="000000"/>
                 <w:kern w:val="0"/>
                 <w:sz w:val="32"/>
@@ -719,7 +717,7 @@
             </w:pPr>
             <w:r>
               <w:rPr>
-                <w:rFonts w:ascii="SimSun" w:eastAsia="SimSun" w:hAnsi="SimSun" w:cs="Times New Roman" w:hint="eastAsia"/>
+                <w:rFonts w:ascii="宋体" w:eastAsia="宋体" w:hAnsi="宋体" w:cs="Times New Roman" w:hint="eastAsia"/>
                 <w:color w:val="000000"/>
                 <w:kern w:val="0"/>
                 <w:sz w:val="32"/>
@@ -754,7 +752,7 @@
             <w:pPr>
               <w:spacing w:before="0" w:after="0" w:line="240" w:lineRule="auto"/>
               <w:rPr>
-                <w:rFonts w:ascii="SimSun" w:eastAsia="SimSun" w:hAnsi="SimSun" w:cs="Times New Roman"/>
+                <w:rFonts w:ascii="宋体" w:eastAsia="宋体" w:hAnsi="宋体" w:cs="Times New Roman"/>
                 <w:color w:val="000000"/>
                 <w:kern w:val="0"/>
                 <w:sz w:val="32"/>
@@ -764,7 +762,7 @@
             </w:pPr>
             <w:r>
               <w:rPr>
-                <w:rFonts w:ascii="SimSun" w:eastAsia="SimSun" w:hAnsi="SimSun" w:cs="Times New Roman" w:hint="eastAsia"/>
+                <w:rFonts w:ascii="宋体" w:eastAsia="宋体" w:hAnsi="宋体" w:cs="Times New Roman" w:hint="eastAsia"/>
                 <w:color w:val="000000"/>
                 <w:kern w:val="0"/>
                 <w:sz w:val="32"/>
@@ -793,7 +791,7 @@
             <w:pPr>
               <w:spacing w:before="0" w:after="0" w:line="240" w:lineRule="auto"/>
               <w:rPr>
-                <w:rFonts w:ascii="SimSun" w:eastAsia="SimSun" w:hAnsi="SimSun" w:cs="Times New Roman"/>
+                <w:rFonts w:ascii="宋体" w:eastAsia="宋体" w:hAnsi="宋体" w:cs="Times New Roman"/>
                 <w:color w:val="000000"/>
                 <w:kern w:val="0"/>
                 <w:sz w:val="32"/>
@@ -803,7 +801,7 @@
             </w:pPr>
             <w:r>
               <w:rPr>
-                <w:rFonts w:ascii="SimSun" w:eastAsia="SimSun" w:hAnsi="SimSun" w:cs="Times New Roman" w:hint="eastAsia"/>
+                <w:rFonts w:ascii="宋体" w:eastAsia="宋体" w:hAnsi="宋体" w:cs="Times New Roman" w:hint="eastAsia"/>
                 <w:color w:val="000000"/>
                 <w:kern w:val="0"/>
                 <w:sz w:val="32"/>
@@ -839,7 +837,7 @@
         <w:ind w:firstLine="400"/>
         <w:jc w:val="center"/>
         <w:rPr>
-          <w:rFonts w:ascii="SimSun" w:eastAsia="SimSun" w:hAnsi="SimSun" w:cs="Hiragino Sans GB W3"/>
+          <w:rFonts w:ascii="宋体" w:eastAsia="宋体" w:hAnsi="宋体" w:cs="Hiragino Sans GB W3"/>
           <w:color w:val="000000"/>
           <w:lang w:val="en-US"/>
         </w:rPr>
@@ -868,7 +866,7 @@
         <w:ind w:firstLine="400"/>
         <w:jc w:val="center"/>
         <w:rPr>
-          <w:rFonts w:ascii="SimSun" w:eastAsia="SimSun" w:hAnsi="SimSun" w:cs="Hiragino Sans GB W3"/>
+          <w:rFonts w:ascii="宋体" w:eastAsia="宋体" w:hAnsi="宋体" w:cs="Hiragino Sans GB W3"/>
           <w:color w:val="000000"/>
           <w:lang w:val="en-US"/>
         </w:rPr>
@@ -897,7 +895,7 @@
         <w:ind w:firstLine="400"/>
         <w:jc w:val="center"/>
         <w:rPr>
-          <w:rFonts w:ascii="SimSun" w:eastAsia="SimSun" w:hAnsi="SimSun" w:cs="Hiragino Sans GB W3"/>
+          <w:rFonts w:ascii="宋体" w:eastAsia="宋体" w:hAnsi="宋体" w:cs="Hiragino Sans GB W3"/>
           <w:color w:val="000000"/>
           <w:lang w:val="en-US"/>
         </w:rPr>
@@ -926,7 +924,7 @@
         <w:ind w:firstLine="400"/>
         <w:jc w:val="center"/>
         <w:rPr>
-          <w:rFonts w:ascii="SimSun" w:eastAsia="SimSun" w:hAnsi="SimSun" w:cs="Hiragino Sans GB W3"/>
+          <w:rFonts w:ascii="宋体" w:eastAsia="宋体" w:hAnsi="宋体" w:cs="Hiragino Sans GB W3"/>
           <w:color w:val="000000"/>
           <w:lang w:val="en-US"/>
         </w:rPr>
@@ -955,14 +953,14 @@
         <w:ind w:firstLine="400"/>
         <w:jc w:val="center"/>
         <w:rPr>
-          <w:rFonts w:ascii="SimSun" w:eastAsia="SimSun" w:hAnsi="SimSun" w:cs="Hiragino Sans GB W3"/>
+          <w:rFonts w:ascii="宋体" w:eastAsia="宋体" w:hAnsi="宋体" w:cs="Hiragino Sans GB W3"/>
           <w:color w:val="000000" w:themeColor="text1"/>
           <w:lang w:val="en-US"/>
         </w:rPr>
       </w:pPr>
       <w:r>
         <w:rPr>
-          <w:rFonts w:ascii="SimSun" w:eastAsia="SimSun" w:hAnsi="SimSun" w:cs="Hiragino Sans GB W3" w:hint="eastAsia"/>
+          <w:rFonts w:ascii="宋体" w:eastAsia="宋体" w:hAnsi="宋体" w:cs="Hiragino Sans GB W3" w:hint="eastAsia"/>
           <w:color w:val="000000"/>
           <w:lang w:val="en-US"/>
         </w:rPr>
@@ -970,7 +968,7 @@
       </w:r>
       <w:r>
         <w:rPr>
-          <w:rFonts w:ascii="SimSun" w:eastAsia="SimSun" w:hAnsi="SimSun" w:cs="Hiragino Sans GB W3"/>
+          <w:rFonts w:ascii="宋体" w:eastAsia="宋体" w:hAnsi="宋体" w:cs="Hiragino Sans GB W3"/>
           <w:color w:val="000000"/>
           <w:lang w:val="en-US"/>
         </w:rPr>
@@ -982,14 +980,14 @@
         <w:spacing w:before="0" w:after="0" w:line="240" w:lineRule="auto"/>
         <w:ind w:firstLine="400"/>
         <w:rPr>
-          <w:rFonts w:ascii="SimSun" w:eastAsia="SimSun" w:hAnsi="SimSun" w:cs="Hiragino Sans GB W3"/>
+          <w:rFonts w:ascii="宋体" w:eastAsia="宋体" w:hAnsi="宋体" w:cs="Hiragino Sans GB W3"/>
           <w:color w:val="000000" w:themeColor="text1"/>
           <w:lang w:val="en-US"/>
         </w:rPr>
       </w:pPr>
       <w:r>
         <w:rPr>
-          <w:rFonts w:ascii="SimSun" w:eastAsia="SimSun" w:hAnsi="SimSun" w:cs="Hiragino Sans GB W3"/>
+          <w:rFonts w:ascii="宋体" w:eastAsia="宋体" w:hAnsi="宋体" w:cs="Hiragino Sans GB W3"/>
           <w:color w:val="000000" w:themeColor="text1"/>
           <w:lang w:val="en-US"/>
         </w:rPr>
@@ -1001,7 +999,7 @@
         <w:spacing w:before="0" w:after="0" w:line="240" w:lineRule="auto"/>
         <w:jc w:val="center"/>
         <w:rPr>
-          <w:rFonts w:ascii="SimSun" w:eastAsia="SimSun" w:hAnsi="SimSun" w:cs="Hiragino Sans GB W3"/>
+          <w:rFonts w:ascii="宋体" w:eastAsia="宋体" w:hAnsi="宋体" w:cs="Hiragino Sans GB W3"/>
           <w:color w:val="000000"/>
           <w:sz w:val="32"/>
           <w:szCs w:val="32"/>
@@ -1010,7 +1008,7 @@
       </w:pPr>
       <w:r>
         <w:rPr>
-          <w:rFonts w:ascii="SimSun" w:eastAsia="SimSun" w:hAnsi="SimSun" w:cs="Hiragino Sans GB W3" w:hint="eastAsia"/>
+          <w:rFonts w:ascii="宋体" w:eastAsia="宋体" w:hAnsi="宋体" w:cs="Hiragino Sans GB W3" w:hint="eastAsia"/>
           <w:color w:val="000000"/>
           <w:sz w:val="32"/>
           <w:szCs w:val="32"/>
@@ -1024,7 +1022,7 @@
       <w:pPr>
         <w:spacing w:before="0" w:after="0" w:line="240" w:lineRule="auto"/>
         <w:rPr>
-          <w:rFonts w:ascii="SimSun" w:eastAsia="SimSun" w:hAnsi="SimSun" w:cs="Hiragino Sans GB W3"/>
+          <w:rFonts w:ascii="宋体" w:eastAsia="宋体" w:hAnsi="宋体" w:cs="Hiragino Sans GB W3"/>
           <w:color w:val="000000"/>
           <w:lang w:val="en-US"/>
         </w:rPr>
@@ -1035,14 +1033,14 @@
         <w:spacing w:before="0" w:after="0" w:line="400" w:lineRule="exact"/>
         <w:ind w:firstLineChars="200" w:firstLine="480"/>
         <w:rPr>
-          <w:rFonts w:ascii="SimSun" w:eastAsia="SimSun" w:hAnsi="SimSun" w:cs="Hiragino Sans GB W3"/>
+          <w:rFonts w:ascii="宋体" w:eastAsia="宋体" w:hAnsi="宋体" w:cs="Hiragino Sans GB W3"/>
           <w:color w:val="000000"/>
           <w:lang w:val="en-US"/>
         </w:rPr>
       </w:pPr>
       <w:r>
         <w:rPr>
-          <w:rFonts w:ascii="SimSun" w:eastAsia="SimSun" w:hAnsi="SimSun" w:cs="Hiragino Sans GB W3" w:hint="eastAsia"/>
+          <w:rFonts w:ascii="宋体" w:eastAsia="宋体" w:hAnsi="宋体" w:cs="Hiragino Sans GB W3" w:hint="eastAsia"/>
           <w:color w:val="000000"/>
           <w:lang w:val="en-US"/>
         </w:rPr>
@@ -1050,7 +1048,7 @@
       </w:r>
       <w:r>
         <w:rPr>
-          <w:rFonts w:ascii="SimSun" w:eastAsia="SimSun" w:hAnsi="SimSun" w:cs="Hiragino Sans GB W3"/>
+          <w:rFonts w:ascii="宋体" w:eastAsia="宋体" w:hAnsi="宋体" w:cs="Hiragino Sans GB W3"/>
           <w:color w:val="000000"/>
           <w:lang w:val="en-US"/>
         </w:rPr>
@@ -1058,7 +1056,7 @@
       </w:r>
       <w:r>
         <w:rPr>
-          <w:rFonts w:ascii="SimSun" w:eastAsia="SimSun" w:hAnsi="SimSun" w:cs="Hiragino Sans GB W3" w:hint="eastAsia"/>
+          <w:rFonts w:ascii="宋体" w:eastAsia="宋体" w:hAnsi="宋体" w:cs="Hiragino Sans GB W3" w:hint="eastAsia"/>
           <w:color w:val="000000"/>
           <w:lang w:val="en-US"/>
         </w:rPr>
@@ -1066,7 +1064,7 @@
       </w:r>
       <w:r>
         <w:rPr>
-          <w:rFonts w:ascii="SimSun" w:eastAsia="SimSun" w:hAnsi="SimSun" w:cs="Hiragino Sans GB W3"/>
+          <w:rFonts w:ascii="宋体" w:eastAsia="宋体" w:hAnsi="宋体" w:cs="Hiragino Sans GB W3"/>
           <w:color w:val="000000"/>
           <w:lang w:val="en-US"/>
         </w:rPr>
@@ -1074,7 +1072,7 @@
       </w:r>
       <w:r>
         <w:rPr>
-          <w:rFonts w:ascii="SimSun" w:eastAsia="SimSun" w:hAnsi="SimSun" w:cs="Hiragino Sans GB W3" w:hint="eastAsia"/>
+          <w:rFonts w:ascii="宋体" w:eastAsia="宋体" w:hAnsi="宋体" w:cs="Hiragino Sans GB W3" w:hint="eastAsia"/>
           <w:color w:val="000000"/>
           <w:lang w:val="en-US"/>
         </w:rPr>
@@ -1082,7 +1080,7 @@
       </w:r>
       <w:r>
         <w:rPr>
-          <w:rFonts w:ascii="SimSun" w:eastAsia="SimSun" w:hAnsi="SimSun" w:cs="Hiragino Sans GB W3"/>
+          <w:rFonts w:ascii="宋体" w:eastAsia="宋体" w:hAnsi="宋体" w:cs="Hiragino Sans GB W3"/>
           <w:color w:val="000000"/>
           <w:lang w:val="en-US"/>
         </w:rPr>
@@ -1090,7 +1088,7 @@
       </w:r>
       <w:r>
         <w:rPr>
-          <w:rFonts w:ascii="SimSun" w:eastAsia="SimSun" w:hAnsi="SimSun" w:cs="Hiragino Sans GB W3" w:hint="eastAsia"/>
+          <w:rFonts w:ascii="宋体" w:eastAsia="宋体" w:hAnsi="宋体" w:cs="Hiragino Sans GB W3" w:hint="eastAsia"/>
           <w:color w:val="000000"/>
           <w:lang w:val="en-US"/>
         </w:rPr>
@@ -1125,22 +1123,23 @@
         <w:spacing w:line="400" w:lineRule="exact"/>
         <w:ind w:firstLineChars="200" w:firstLine="480"/>
         <w:rPr>
-          <w:rFonts w:ascii="SimSun" w:eastAsia="SimSun" w:hAnsi="SimSun" w:cs="Hiragino Sans GB W3"/>
+          <w:rFonts w:ascii="宋体" w:eastAsia="宋体" w:hAnsi="宋体" w:cs="Hiragino Sans GB W3"/>
           <w:color w:val="232B2D"/>
           <w:lang w:val="en-US"/>
         </w:rPr>
       </w:pPr>
       <w:r>
         <w:rPr>
-          <w:rFonts w:ascii="SimSun" w:eastAsia="SimSun" w:hAnsi="SimSun" w:cs="Hiragino Sans GB W3"/>
+          <w:rFonts w:ascii="宋体" w:eastAsia="宋体" w:hAnsi="宋体" w:cs="Hiragino Sans GB W3"/>
           <w:color w:val="232B2D"/>
           <w:lang w:val="en-US"/>
         </w:rPr>
+        <w:lastRenderedPageBreak/>
         <w:t>这</w:t>
       </w:r>
       <w:r>
         <w:rPr>
-          <w:rFonts w:ascii="SimSun" w:eastAsia="SimSun" w:hAnsi="SimSun" w:cs="Hiragino Sans GB W3" w:hint="eastAsia"/>
+          <w:rFonts w:ascii="宋体" w:eastAsia="宋体" w:hAnsi="宋体" w:cs="Hiragino Sans GB W3" w:hint="eastAsia"/>
           <w:color w:val="232B2D"/>
           <w:lang w:val="en-US"/>
         </w:rPr>
@@ -1148,7 +1147,7 @@
       </w:r>
       <w:r>
         <w:rPr>
-          <w:rFonts w:ascii="SimSun" w:eastAsia="SimSun" w:hAnsi="SimSun" w:cs="Hiragino Sans GB W3"/>
+          <w:rFonts w:ascii="宋体" w:eastAsia="宋体" w:hAnsi="宋体" w:cs="Hiragino Sans GB W3"/>
           <w:color w:val="232B2D"/>
           <w:lang w:val="en-US"/>
         </w:rPr>
@@ -1156,7 +1155,7 @@
       </w:r>
       <w:r>
         <w:rPr>
-          <w:rFonts w:ascii="SimSun" w:eastAsia="SimSun" w:hAnsi="SimSun" w:cs="Hiragino Sans GB W3"/>
+          <w:rFonts w:ascii="宋体" w:eastAsia="宋体" w:hAnsi="宋体" w:cs="Hiragino Sans GB W3"/>
           <w:color w:val="232B2D"/>
           <w:lang w:val="en-US"/>
         </w:rPr>
@@ -1164,7 +1163,7 @@
       </w:r>
       <w:r>
         <w:rPr>
-          <w:rFonts w:ascii="SimSun" w:eastAsia="SimSun" w:hAnsi="SimSun" w:cs="Hiragino Sans GB W3" w:hint="eastAsia"/>
+          <w:rFonts w:ascii="宋体" w:eastAsia="宋体" w:hAnsi="宋体" w:cs="Hiragino Sans GB W3" w:hint="eastAsia"/>
           <w:color w:val="232B2D"/>
           <w:lang w:val="en-US"/>
         </w:rPr>
@@ -1172,7 +1171,7 @@
       </w:r>
       <w:r>
         <w:rPr>
-          <w:rFonts w:ascii="SimSun" w:eastAsia="SimSun" w:hAnsi="SimSun" w:cs="Hiragino Sans GB W3"/>
+          <w:rFonts w:ascii="宋体" w:eastAsia="宋体" w:hAnsi="宋体" w:cs="Hiragino Sans GB W3"/>
           <w:color w:val="232B2D"/>
           <w:lang w:val="en-US"/>
         </w:rPr>
@@ -1180,7 +1179,7 @@
       </w:r>
       <w:r>
         <w:rPr>
-          <w:rFonts w:ascii="SimSun" w:eastAsia="SimSun" w:hAnsi="SimSun" w:cs="Hiragino Sans GB W3" w:hint="eastAsia"/>
+          <w:rFonts w:ascii="宋体" w:eastAsia="宋体" w:hAnsi="宋体" w:cs="Hiragino Sans GB W3" w:hint="eastAsia"/>
           <w:color w:val="232B2D"/>
           <w:lang w:val="en-US"/>
         </w:rPr>
@@ -1188,7 +1187,7 @@
       </w:r>
       <w:r>
         <w:rPr>
-          <w:rFonts w:ascii="SimSun" w:eastAsia="SimSun" w:hAnsi="SimSun" w:cs="Hiragino Sans GB W3"/>
+          <w:rFonts w:ascii="宋体" w:eastAsia="宋体" w:hAnsi="宋体" w:cs="Hiragino Sans GB W3"/>
           <w:color w:val="232B2D"/>
           <w:lang w:val="en-US"/>
         </w:rPr>
@@ -1196,7 +1195,7 @@
       </w:r>
       <w:r>
         <w:rPr>
-          <w:rFonts w:ascii="SimSun" w:eastAsia="SimSun" w:hAnsi="SimSun" w:cs="Hiragino Sans GB W3" w:hint="eastAsia"/>
+          <w:rFonts w:ascii="宋体" w:eastAsia="宋体" w:hAnsi="宋体" w:cs="Hiragino Sans GB W3" w:hint="eastAsia"/>
           <w:color w:val="232B2D"/>
           <w:lang w:val="en-US"/>
         </w:rPr>
@@ -1204,7 +1203,7 @@
       </w:r>
       <w:r>
         <w:rPr>
-          <w:rFonts w:ascii="SimSun" w:eastAsia="SimSun" w:hAnsi="SimSun" w:cs="Hiragino Sans GB W3"/>
+          <w:rFonts w:ascii="宋体" w:eastAsia="宋体" w:hAnsi="宋体" w:cs="Hiragino Sans GB W3"/>
           <w:color w:val="232B2D"/>
           <w:lang w:val="en-US"/>
         </w:rPr>
@@ -1212,7 +1211,7 @@
       </w:r>
       <w:r>
         <w:rPr>
-          <w:rFonts w:ascii="SimSun" w:eastAsia="SimSun" w:hAnsi="SimSun" w:cs="Hiragino Sans GB W3" w:hint="eastAsia"/>
+          <w:rFonts w:ascii="宋体" w:eastAsia="宋体" w:hAnsi="宋体" w:cs="Hiragino Sans GB W3" w:hint="eastAsia"/>
           <w:color w:val="232B2D"/>
           <w:lang w:val="en-US"/>
         </w:rPr>
@@ -1220,7 +1219,7 @@
       </w:r>
       <w:r>
         <w:rPr>
-          <w:rFonts w:ascii="SimSun" w:eastAsia="SimSun" w:hAnsi="SimSun" w:cs="Hiragino Sans GB W3"/>
+          <w:rFonts w:ascii="宋体" w:eastAsia="宋体" w:hAnsi="宋体" w:cs="Hiragino Sans GB W3"/>
           <w:color w:val="232B2D"/>
           <w:lang w:val="en-US"/>
         </w:rPr>
@@ -1228,31 +1227,49 @@
       </w:r>
       <w:r>
         <w:rPr>
-          <w:rFonts w:ascii="SimSun" w:eastAsia="SimSun" w:hAnsi="SimSun" w:cs="Hiragino Sans GB W3" w:hint="eastAsia"/>
+          <w:rFonts w:ascii="宋体" w:eastAsia="宋体" w:hAnsi="宋体" w:cs="Hiragino Sans GB W3" w:hint="eastAsia"/>
           <w:color w:val="232B2D"/>
           <w:lang w:val="en-US"/>
         </w:rPr>
-        <w:t>完完整整</w:t>
-      </w:r>
-      <w:r>
-        <w:rPr>
-          <w:rFonts w:ascii="SimSun" w:eastAsia="SimSun" w:hAnsi="SimSun" w:cs="Hiragino Sans GB W3"/>
+        <w:t>完</w:t>
+      </w:r>
+      <w:proofErr w:type="gramStart"/>
+      <w:r>
+        <w:rPr>
+          <w:rFonts w:ascii="宋体" w:eastAsia="宋体" w:hAnsi="宋体" w:cs="Hiragino Sans GB W3" w:hint="eastAsia"/>
           <w:color w:val="232B2D"/>
           <w:lang w:val="en-US"/>
         </w:rPr>
-        <w:t>由你自己</w:t>
-      </w:r>
-      <w:r>
-        <w:rPr>
-          <w:rFonts w:ascii="SimSun" w:eastAsia="SimSun" w:hAnsi="SimSun" w:cs="Hiragino Sans GB W3" w:hint="eastAsia"/>
+        <w:t>完整整</w:t>
+      </w:r>
+      <w:r>
+        <w:rPr>
+          <w:rFonts w:ascii="宋体" w:eastAsia="宋体" w:hAnsi="宋体" w:cs="Hiragino Sans GB W3"/>
           <w:color w:val="232B2D"/>
           <w:lang w:val="en-US"/>
         </w:rPr>
+        <w:t>由</w:t>
+      </w:r>
+      <w:proofErr w:type="gramEnd"/>
+      <w:r>
+        <w:rPr>
+          <w:rFonts w:ascii="宋体" w:eastAsia="宋体" w:hAnsi="宋体" w:cs="Hiragino Sans GB W3"/>
+          <w:color w:val="232B2D"/>
+          <w:lang w:val="en-US"/>
+        </w:rPr>
+        <w:t>你自己</w:t>
+      </w:r>
+      <w:r>
+        <w:rPr>
+          <w:rFonts w:ascii="宋体" w:eastAsia="宋体" w:hAnsi="宋体" w:cs="Hiragino Sans GB W3" w:hint="eastAsia"/>
+          <w:color w:val="232B2D"/>
+          <w:lang w:val="en-US"/>
+        </w:rPr>
         <w:t>做出的网站</w:t>
       </w:r>
       <w:r>
         <w:rPr>
-          <w:rFonts w:ascii="SimSun" w:eastAsia="SimSun" w:hAnsi="SimSun" w:cs="Hiragino Sans GB W3"/>
+          <w:rFonts w:ascii="宋体" w:eastAsia="宋体" w:hAnsi="宋体" w:cs="Hiragino Sans GB W3"/>
           <w:color w:val="232B2D"/>
           <w:lang w:val="en-US"/>
         </w:rPr>
@@ -1264,7 +1281,7 @@
         <w:spacing w:line="400" w:lineRule="exact"/>
         <w:ind w:firstLineChars="200" w:firstLine="480"/>
         <w:rPr>
-          <w:rFonts w:ascii="SimSun" w:eastAsia="SimSun" w:hAnsi="SimSun" w:cs="Hiragino Sans GB W3"/>
+          <w:rFonts w:ascii="宋体" w:eastAsia="宋体" w:hAnsi="宋体" w:cs="Hiragino Sans GB W3"/>
           <w:color w:val="232B2D"/>
           <w:lang w:val="en-US"/>
         </w:rPr>
@@ -1277,20 +1294,9 @@
       <w:r>
         <w:rPr>
           <w:rFonts w:hint="eastAsia"/>
-        </w:rPr>
-        <w:t>导语</w:t>
-      </w:r>
-      <w:r>
-        <w:t>：</w:t>
-      </w:r>
-      <w:r>
-        <w:rPr>
-          <w:rFonts w:hint="eastAsia"/>
-        </w:rPr>
-        <w:t>输出</w:t>
-      </w:r>
-      <w:r>
-        <w:t>你的Idea</w:t>
+          <w:lang w:eastAsia="zh-CN"/>
+        </w:rPr>
+        <w:t>产品概述</w:t>
       </w:r>
     </w:p>
     <w:p>
@@ -1298,735 +1304,137 @@
         <w:spacing w:line="400" w:lineRule="exact"/>
         <w:ind w:firstLine="480"/>
         <w:rPr>
-          <w:rFonts w:ascii="SimSun" w:eastAsia="SimSun" w:hAnsi="SimSun" w:cs="Hiragino Sans GB W3"/>
+          <w:rFonts w:ascii="宋体" w:eastAsia="宋体" w:hAnsi="宋体" w:cs="Hiragino Sans GB W3" w:hint="eastAsia"/>
+          <w:b/>
+          <w:color w:val="000000" w:themeColor="text1"/>
+          <w:lang w:val="en-US"/>
+        </w:rPr>
+      </w:pPr>
+      <w:r>
+        <w:rPr>
+          <w:rFonts w:ascii="宋体" w:eastAsia="宋体" w:hAnsi="宋体" w:cs="Hiragino Sans GB W3" w:hint="eastAsia"/>
           <w:color w:val="232B2D"/>
           <w:lang w:val="en-US"/>
         </w:rPr>
-      </w:pPr>
-      <w:r>
-        <w:rPr>
-          <w:rFonts w:ascii="SimSun" w:eastAsia="SimSun" w:hAnsi="SimSun" w:cs="Hiragino Sans GB W3" w:hint="eastAsia"/>
-          <w:color w:val="232B2D"/>
-          <w:lang w:val="en-US"/>
-        </w:rPr>
-        <w:t>现在的你想做什么？一个网站、一个视频、一个公众号、一个活动……？那是一个什么样的网站／视频／公众号／活动呢？它们能够解决什么问题？</w:t>
-      </w:r>
-      <w:r>
-        <w:rPr>
-          <w:rFonts w:ascii="SimSun" w:eastAsia="SimSun" w:hAnsi="SimSun" w:cs="Hiragino Sans GB W3"/>
-          <w:color w:val="232B2D"/>
-          <w:lang w:val="en-US"/>
-        </w:rPr>
-        <w:t>可参考</w:t>
-      </w:r>
-      <w:r>
-        <w:rPr>
-          <w:rFonts w:ascii="SimSun" w:eastAsia="SimSun" w:hAnsi="SimSun" w:cs="Hiragino Sans GB W3" w:hint="eastAsia"/>
-          <w:color w:val="232B2D"/>
-          <w:lang w:val="en-US"/>
-        </w:rPr>
-        <w:t>举例</w:t>
-      </w:r>
-      <w:r>
-        <w:rPr>
-          <w:rFonts w:ascii="SimSun" w:eastAsia="SimSun" w:hAnsi="SimSun" w:cs="Hiragino Sans GB W3"/>
-          <w:color w:val="232B2D"/>
-          <w:lang w:val="en-US"/>
-        </w:rPr>
-        <w:t>，</w:t>
-      </w:r>
-      <w:r>
-        <w:rPr>
-          <w:rFonts w:ascii="SimSun" w:eastAsia="SimSun" w:hAnsi="SimSun" w:cs="Hiragino Sans GB W3" w:hint="eastAsia"/>
-          <w:color w:val="232B2D"/>
-          <w:lang w:val="en-US"/>
-        </w:rPr>
-        <w:t>写</w:t>
-      </w:r>
-      <w:r>
-        <w:rPr>
-          <w:rFonts w:ascii="SimSun" w:eastAsia="SimSun" w:hAnsi="SimSun" w:cs="Hiragino Sans GB W3" w:hint="eastAsia"/>
-          <w:color w:val="232B2D"/>
-          <w:lang w:val="en-US"/>
-        </w:rPr>
-        <w:t>出</w:t>
-      </w:r>
-      <w:r>
-        <w:rPr>
-          <w:rFonts w:ascii="SimSun" w:eastAsia="SimSun" w:hAnsi="SimSun" w:cs="Hiragino Sans GB W3" w:hint="eastAsia"/>
-          <w:color w:val="232B2D"/>
-          <w:lang w:val="en-US"/>
-        </w:rPr>
-        <w:t>你的Idea。</w:t>
+        <w:t>一个产品从最初的创意到启动，需要经过了多次验证、修改、调整，你要比用户更加了解你的产品，才能更好地解决用户痛点问题，现在请回顾下你最终要做的产品，用户人群。</w:t>
       </w:r>
     </w:p>
     <w:p>
       <w:pPr>
+        <w:pStyle w:val="List"/>
+      </w:pPr>
+      <w:r>
+        <w:rPr>
+          <w:rFonts w:hint="eastAsia"/>
+        </w:rPr>
+        <w:t>产品名称：</w:t>
+      </w:r>
+    </w:p>
+    <w:p>
+      <w:pPr>
+        <w:pStyle w:val="List"/>
+      </w:pPr>
+      <w:r>
+        <w:rPr>
+          <w:rFonts w:hint="eastAsia"/>
+        </w:rPr>
+        <w:t>产品</w:t>
+      </w:r>
+      <w:r>
+        <w:rPr>
+          <w:rFonts w:hint="eastAsia"/>
+          <w:lang w:eastAsia="zh-CN"/>
+        </w:rPr>
+        <w:t>一句话</w:t>
+      </w:r>
+      <w:r>
+        <w:rPr>
+          <w:rFonts w:hint="eastAsia"/>
+        </w:rPr>
+        <w:t>简介：</w:t>
+      </w:r>
+    </w:p>
+    <w:p>
+      <w:pPr>
+        <w:pStyle w:val="List"/>
+      </w:pPr>
+      <w:r>
+        <w:rPr>
+          <w:rFonts w:hint="eastAsia"/>
+        </w:rPr>
+        <w:t>产品</w:t>
+      </w:r>
+      <w:r>
+        <w:rPr>
+          <w:rFonts w:hint="eastAsia"/>
+          <w:lang w:eastAsia="zh-CN"/>
+        </w:rPr>
+        <w:t>的</w:t>
+      </w:r>
+      <w:r>
+        <w:rPr>
+          <w:rFonts w:hint="eastAsia"/>
+        </w:rPr>
+        <w:t>目标用户：</w:t>
+      </w:r>
+    </w:p>
+    <w:p>
+      <w:pPr>
+        <w:pStyle w:val="List"/>
+      </w:pPr>
+      <w:r>
+        <w:rPr>
+          <w:rFonts w:hint="eastAsia"/>
+        </w:rPr>
+        <w:t>产品解决的痛点问题：</w:t>
+      </w:r>
+      <w:r>
+        <w:t xml:space="preserve"> </w:t>
+      </w:r>
+    </w:p>
+    <w:p>
+      <w:pPr>
         <w:spacing w:line="400" w:lineRule="exact"/>
         <w:ind w:firstLine="480"/>
         <w:rPr>
-          <w:rFonts w:ascii="SimSun" w:eastAsia="SimSun" w:hAnsi="SimSun" w:cs="Hiragino Sans GB W3"/>
-          <w:i/>
+          <w:rFonts w:ascii="宋体" w:eastAsia="宋体" w:hAnsi="宋体" w:cs="Hiragino Sans GB W3"/>
           <w:color w:val="232B2D"/>
           <w:lang w:val="en-US"/>
         </w:rPr>
       </w:pPr>
-      <w:r>
-        <w:rPr>
-          <w:rFonts w:ascii="SimSun" w:eastAsia="SimSun" w:hAnsi="SimSun" w:cs="Hiragino Sans GB W3" w:hint="eastAsia"/>
-          <w:i/>
-          <w:color w:val="232B2D"/>
-          <w:lang w:val="en-US"/>
-        </w:rPr>
-        <w:t>举例</w:t>
-      </w:r>
-      <w:r>
-        <w:rPr>
-          <w:rFonts w:ascii="SimSun" w:eastAsia="SimSun" w:hAnsi="SimSun" w:cs="Hiragino Sans GB W3"/>
-          <w:i/>
-          <w:color w:val="232B2D"/>
-          <w:lang w:val="en-US"/>
-        </w:rPr>
-        <w:t>：</w:t>
-      </w:r>
     </w:p>
     <w:p>
       <w:pPr>
-        <w:spacing w:line="400" w:lineRule="exact"/>
-        <w:ind w:firstLine="480"/>
-        <w:rPr>
-          <w:rFonts w:ascii="SimSun" w:eastAsia="SimSun" w:hAnsi="SimSun" w:cs="Hiragino Sans GB W3"/>
-          <w:i/>
-          <w:color w:val="232B2D"/>
-          <w:lang w:val="en-US"/>
-        </w:rPr>
-      </w:pPr>
-      <w:r>
-        <w:rPr>
-          <w:rFonts w:ascii="SimSun" w:eastAsia="SimSun" w:hAnsi="SimSun" w:cs="Hiragino Sans GB W3" w:hint="eastAsia"/>
-          <w:i/>
-          <w:color w:val="232B2D"/>
-          <w:lang w:val="en-US"/>
-        </w:rPr>
-        <w:t>Idea</w:t>
-      </w:r>
-      <w:r>
-        <w:rPr>
-          <w:rFonts w:ascii="SimSun" w:eastAsia="SimSun" w:hAnsi="SimSun" w:cs="Hiragino Sans GB W3"/>
-          <w:i/>
-          <w:color w:val="232B2D"/>
-          <w:lang w:val="en-US"/>
-        </w:rPr>
-        <w:t>：</w:t>
-      </w:r>
-      <w:r>
-        <w:rPr>
-          <w:rFonts w:ascii="SimSun" w:eastAsia="SimSun" w:hAnsi="SimSun" w:cs="Hiragino Sans GB W3" w:hint="eastAsia"/>
-          <w:i/>
-          <w:color w:val="232B2D"/>
-          <w:lang w:val="en-US"/>
-        </w:rPr>
-        <w:t>做一个</w:t>
-      </w:r>
-      <w:r>
-        <w:rPr>
-          <w:rFonts w:ascii="SimSun" w:eastAsia="SimSun" w:hAnsi="SimSun" w:cs="Hiragino Sans GB W3" w:hint="eastAsia"/>
-          <w:i/>
-          <w:color w:val="232B2D"/>
-          <w:u w:val="single"/>
-          <w:lang w:val="en-US"/>
-        </w:rPr>
-        <w:t>专注</w:t>
-      </w:r>
-      <w:r>
-        <w:rPr>
-          <w:rFonts w:ascii="SimSun" w:eastAsia="SimSun" w:hAnsi="SimSun" w:cs="Hiragino Sans GB W3"/>
-          <w:i/>
-          <w:color w:val="232B2D"/>
-          <w:u w:val="single"/>
-          <w:lang w:val="en-US"/>
-        </w:rPr>
-        <w:t>新媒体</w:t>
-      </w:r>
-      <w:r>
-        <w:rPr>
-          <w:rFonts w:ascii="SimSun" w:eastAsia="SimSun" w:hAnsi="SimSun" w:cs="Hiragino Sans GB W3" w:hint="eastAsia"/>
-          <w:i/>
-          <w:color w:val="232B2D"/>
-          <w:u w:val="single"/>
-          <w:lang w:val="en-US"/>
-        </w:rPr>
-        <w:t>教育</w:t>
-      </w:r>
-      <w:r>
-        <w:rPr>
-          <w:rFonts w:ascii="SimSun" w:eastAsia="SimSun" w:hAnsi="SimSun" w:cs="Hiragino Sans GB W3"/>
-          <w:i/>
-          <w:color w:val="232B2D"/>
-          <w:lang w:val="en-US"/>
-        </w:rPr>
-        <w:t>的网站，</w:t>
-      </w:r>
-      <w:r>
-        <w:rPr>
-          <w:rFonts w:ascii="SimSun" w:eastAsia="SimSun" w:hAnsi="SimSun" w:cs="Hiragino Sans GB W3" w:hint="eastAsia"/>
-          <w:i/>
-          <w:color w:val="232B2D"/>
-          <w:lang w:val="en-US"/>
-        </w:rPr>
-        <w:t>面对</w:t>
-      </w:r>
-      <w:r>
-        <w:rPr>
-          <w:rFonts w:ascii="SimSun" w:eastAsia="SimSun" w:hAnsi="SimSun" w:cs="Hiragino Sans GB W3" w:hint="eastAsia"/>
-          <w:i/>
-          <w:color w:val="232B2D"/>
-          <w:u w:val="single"/>
-          <w:lang w:val="en-US"/>
-        </w:rPr>
-        <w:t>大学生</w:t>
-      </w:r>
-      <w:r>
-        <w:rPr>
-          <w:rFonts w:ascii="SimSun" w:eastAsia="SimSun" w:hAnsi="SimSun" w:cs="Hiragino Sans GB W3"/>
-          <w:i/>
-          <w:color w:val="232B2D"/>
-          <w:u w:val="single"/>
-          <w:lang w:val="en-US"/>
-        </w:rPr>
-        <w:t>／0-3</w:t>
-      </w:r>
-      <w:r>
-        <w:rPr>
-          <w:rFonts w:ascii="SimSun" w:eastAsia="SimSun" w:hAnsi="SimSun" w:cs="Hiragino Sans GB W3" w:hint="eastAsia"/>
-          <w:i/>
-          <w:color w:val="232B2D"/>
-          <w:u w:val="single"/>
-          <w:lang w:val="en-US"/>
-        </w:rPr>
-        <w:t>年职场</w:t>
-      </w:r>
-      <w:r>
-        <w:rPr>
-          <w:rFonts w:ascii="SimSun" w:eastAsia="SimSun" w:hAnsi="SimSun" w:cs="Hiragino Sans GB W3"/>
-          <w:i/>
-          <w:color w:val="232B2D"/>
-          <w:u w:val="single"/>
-          <w:lang w:val="en-US"/>
-        </w:rPr>
-        <w:t>新人／</w:t>
-      </w:r>
-      <w:r>
-        <w:rPr>
-          <w:rFonts w:ascii="SimSun" w:eastAsia="SimSun" w:hAnsi="SimSun" w:cs="Hiragino Sans GB W3" w:hint="eastAsia"/>
-          <w:i/>
-          <w:color w:val="232B2D"/>
-          <w:u w:val="single"/>
-          <w:lang w:val="en-US"/>
-        </w:rPr>
-        <w:t>新媒体</w:t>
-      </w:r>
-      <w:r>
-        <w:rPr>
-          <w:rFonts w:ascii="SimSun" w:eastAsia="SimSun" w:hAnsi="SimSun" w:cs="Hiragino Sans GB W3"/>
-          <w:i/>
-          <w:color w:val="232B2D"/>
-          <w:u w:val="single"/>
-          <w:lang w:val="en-US"/>
-        </w:rPr>
-        <w:t>运营者／</w:t>
-      </w:r>
-      <w:r>
-        <w:rPr>
-          <w:rFonts w:ascii="SimSun" w:eastAsia="SimSun" w:hAnsi="SimSun" w:cs="Hiragino Sans GB W3" w:hint="eastAsia"/>
-          <w:i/>
-          <w:color w:val="232B2D"/>
-          <w:u w:val="single"/>
-          <w:lang w:val="en-US"/>
-        </w:rPr>
-        <w:t>创业者</w:t>
-      </w:r>
-      <w:r>
-        <w:rPr>
-          <w:rFonts w:ascii="SimSun" w:eastAsia="SimSun" w:hAnsi="SimSun" w:cs="Hiragino Sans GB W3"/>
-          <w:i/>
-          <w:color w:val="232B2D"/>
-          <w:u w:val="single"/>
-          <w:lang w:val="en-US"/>
-        </w:rPr>
-        <w:t>等</w:t>
-      </w:r>
-      <w:r>
-        <w:rPr>
-          <w:rFonts w:ascii="SimSun" w:eastAsia="SimSun" w:hAnsi="SimSun" w:cs="Hiragino Sans GB W3"/>
-          <w:i/>
-          <w:color w:val="232B2D"/>
-          <w:lang w:val="en-US"/>
-        </w:rPr>
-        <w:t>人群</w:t>
-      </w:r>
-      <w:r>
-        <w:rPr>
-          <w:rFonts w:ascii="SimSun" w:eastAsia="SimSun" w:hAnsi="SimSun" w:cs="Hiragino Sans GB W3"/>
-          <w:i/>
-          <w:color w:val="232B2D"/>
-          <w:lang w:val="en-US"/>
-        </w:rPr>
-        <w:t>，</w:t>
-      </w:r>
-      <w:r>
-        <w:rPr>
-          <w:rFonts w:ascii="SimSun" w:eastAsia="SimSun" w:hAnsi="SimSun" w:cs="Hiragino Sans GB W3" w:hint="eastAsia"/>
-          <w:i/>
-          <w:color w:val="232B2D"/>
-          <w:lang w:val="en-US"/>
-        </w:rPr>
-        <w:t>提供</w:t>
-      </w:r>
-      <w:r>
-        <w:rPr>
-          <w:rFonts w:ascii="SimSun" w:eastAsia="SimSun" w:hAnsi="SimSun" w:cs="Hiragino Sans GB W3"/>
-          <w:i/>
-          <w:color w:val="232B2D"/>
-          <w:u w:val="single"/>
-          <w:lang w:val="en-US"/>
-        </w:rPr>
-        <w:t>新媒体</w:t>
-      </w:r>
-      <w:r>
-        <w:rPr>
-          <w:rFonts w:ascii="SimSun" w:eastAsia="SimSun" w:hAnsi="SimSun" w:cs="Hiragino Sans GB W3" w:hint="eastAsia"/>
-          <w:i/>
-          <w:color w:val="232B2D"/>
-          <w:u w:val="single"/>
-          <w:lang w:val="en-US"/>
-        </w:rPr>
-        <w:t>营销</w:t>
-      </w:r>
-      <w:r>
-        <w:rPr>
-          <w:rFonts w:ascii="SimSun" w:eastAsia="SimSun" w:hAnsi="SimSun" w:cs="Hiragino Sans GB W3"/>
-          <w:i/>
-          <w:color w:val="232B2D"/>
-          <w:u w:val="single"/>
-          <w:lang w:val="en-US"/>
-        </w:rPr>
-        <w:t>、</w:t>
-      </w:r>
-      <w:r>
-        <w:rPr>
-          <w:rFonts w:ascii="SimSun" w:eastAsia="SimSun" w:hAnsi="SimSun" w:cs="Hiragino Sans GB W3" w:hint="eastAsia"/>
-          <w:i/>
-          <w:color w:val="232B2D"/>
-          <w:u w:val="single"/>
-          <w:lang w:val="en-US"/>
-        </w:rPr>
-        <w:t>技能</w:t>
-      </w:r>
-      <w:r>
-        <w:rPr>
-          <w:rFonts w:ascii="SimSun" w:eastAsia="SimSun" w:hAnsi="SimSun" w:cs="Hiragino Sans GB W3"/>
-          <w:i/>
-          <w:color w:val="232B2D"/>
-          <w:u w:val="single"/>
-          <w:lang w:val="en-US"/>
-        </w:rPr>
-        <w:t>、</w:t>
-      </w:r>
-      <w:r>
-        <w:rPr>
-          <w:rFonts w:ascii="SimSun" w:eastAsia="SimSun" w:hAnsi="SimSun" w:cs="Hiragino Sans GB W3" w:hint="eastAsia"/>
-          <w:i/>
-          <w:color w:val="232B2D"/>
-          <w:u w:val="single"/>
-          <w:lang w:val="en-US"/>
-        </w:rPr>
-        <w:t>工具</w:t>
-      </w:r>
-      <w:r>
-        <w:rPr>
-          <w:rFonts w:ascii="SimSun" w:eastAsia="SimSun" w:hAnsi="SimSun" w:cs="Hiragino Sans GB W3"/>
-          <w:i/>
-          <w:color w:val="232B2D"/>
-          <w:u w:val="single"/>
-          <w:lang w:val="en-US"/>
-        </w:rPr>
-        <w:t>的课程</w:t>
-      </w:r>
-      <w:r>
-        <w:rPr>
-          <w:rFonts w:ascii="SimSun" w:eastAsia="SimSun" w:hAnsi="SimSun" w:cs="Hiragino Sans GB W3"/>
-          <w:i/>
-          <w:color w:val="232B2D"/>
-          <w:lang w:val="en-US"/>
-        </w:rPr>
-        <w:t>，</w:t>
-      </w:r>
-      <w:r>
-        <w:rPr>
-          <w:rFonts w:ascii="SimSun" w:eastAsia="SimSun" w:hAnsi="SimSun" w:cs="Hiragino Sans GB W3"/>
-          <w:i/>
-          <w:color w:val="232B2D"/>
-          <w:lang w:val="en-US"/>
-        </w:rPr>
-        <w:t>目的是</w:t>
-      </w:r>
-      <w:r>
-        <w:rPr>
-          <w:rFonts w:ascii="SimSun" w:eastAsia="SimSun" w:hAnsi="SimSun" w:cs="Hiragino Sans GB W3" w:hint="eastAsia"/>
-          <w:i/>
-          <w:color w:val="232B2D"/>
-          <w:u w:val="single"/>
-          <w:lang w:val="en-US"/>
-        </w:rPr>
-        <w:t>帮助</w:t>
-      </w:r>
-      <w:r>
-        <w:rPr>
-          <w:rFonts w:ascii="SimSun" w:eastAsia="SimSun" w:hAnsi="SimSun" w:cs="Hiragino Sans GB W3"/>
-          <w:i/>
-          <w:color w:val="232B2D"/>
-          <w:u w:val="single"/>
-          <w:lang w:val="en-US"/>
-        </w:rPr>
-        <w:t>他们成为行业内</w:t>
-      </w:r>
-      <w:r>
-        <w:rPr>
-          <w:rFonts w:ascii="SimSun" w:eastAsia="SimSun" w:hAnsi="SimSun" w:cs="Hiragino Sans GB W3" w:hint="eastAsia"/>
-          <w:i/>
-          <w:color w:val="232B2D"/>
-          <w:u w:val="single"/>
-          <w:lang w:val="en-US"/>
-        </w:rPr>
-        <w:t>抢手</w:t>
-      </w:r>
-      <w:r>
-        <w:rPr>
-          <w:rFonts w:ascii="SimSun" w:eastAsia="SimSun" w:hAnsi="SimSun" w:cs="Hiragino Sans GB W3"/>
-          <w:i/>
-          <w:color w:val="232B2D"/>
-          <w:u w:val="single"/>
-          <w:lang w:val="en-US"/>
-        </w:rPr>
-        <w:t>的人才</w:t>
-      </w:r>
-      <w:r>
-        <w:rPr>
-          <w:rFonts w:ascii="SimSun" w:eastAsia="SimSun" w:hAnsi="SimSun" w:cs="Hiragino Sans GB W3"/>
-          <w:i/>
-          <w:color w:val="232B2D"/>
-          <w:lang w:val="en-US"/>
-        </w:rPr>
-        <w:t>。</w:t>
+        <w:pStyle w:val="a"/>
+      </w:pPr>
+      <w:r>
+        <w:rPr>
+          <w:rFonts w:hint="eastAsia"/>
+        </w:rPr>
+        <w:t>着陆页</w:t>
+      </w:r>
+      <w:r>
+        <w:rPr>
+          <w:rFonts w:hint="eastAsia"/>
+          <w:lang w:eastAsia="zh-CN"/>
+        </w:rPr>
+        <w:t>文案组件</w:t>
       </w:r>
     </w:p>
     <w:p>
       <w:pPr>
-        <w:spacing w:line="400" w:lineRule="exact"/>
-        <w:ind w:firstLine="480"/>
-        <w:rPr>
-          <w:rFonts w:ascii="SimSun" w:eastAsia="SimSun" w:hAnsi="SimSun" w:cs="Hiragino Sans GB W3"/>
-          <w:i/>
-          <w:color w:val="232B2D"/>
-          <w:lang w:val="en-US"/>
-        </w:rPr>
-      </w:pPr>
-    </w:p>
-    <w:p>
-      <w:pPr>
-        <w:spacing w:line="400" w:lineRule="exact"/>
-        <w:ind w:firstLine="480"/>
-        <w:rPr>
-          <w:rFonts w:ascii="SimSun" w:eastAsia="SimSun" w:hAnsi="SimSun" w:cs="Hiragino Sans GB W3"/>
-          <w:b/>
+        <w:ind w:left="360"/>
+        <w:rPr>
+          <w:rFonts w:ascii="宋体" w:eastAsia="宋体" w:hAnsi="宋体"/>
           <w:color w:val="000000" w:themeColor="text1"/>
-          <w:lang w:val="en-US"/>
-        </w:rPr>
-      </w:pPr>
-      <w:r>
-        <w:rPr>
-          <w:rFonts w:ascii="SimSun" w:eastAsia="SimSun" w:hAnsi="SimSun" w:cs="Hiragino Sans GB W3" w:hint="eastAsia"/>
-          <w:b/>
+        </w:rPr>
+      </w:pPr>
+      <w:r>
+        <w:rPr>
+          <w:rFonts w:ascii="宋体" w:eastAsia="宋体" w:hAnsi="宋体" w:hint="eastAsia"/>
           <w:color w:val="000000" w:themeColor="text1"/>
-          <w:lang w:val="en-US"/>
-        </w:rPr>
-        <w:t>请</w:t>
-      </w:r>
-      <w:r>
-        <w:rPr>
-          <w:rFonts w:ascii="SimSun" w:eastAsia="SimSun" w:hAnsi="SimSun" w:cs="Hiragino Sans GB W3"/>
-          <w:b/>
-          <w:color w:val="000000" w:themeColor="text1"/>
-          <w:lang w:val="en-US"/>
-        </w:rPr>
-        <w:t>写出你的Idea：</w:t>
-      </w:r>
-    </w:p>
-    <w:p>
-      <w:pPr>
-        <w:spacing w:line="400" w:lineRule="exact"/>
-        <w:ind w:firstLine="480"/>
-        <w:rPr>
-          <w:rFonts w:ascii="SimSun" w:eastAsia="SimSun" w:hAnsi="SimSun" w:cs="Hiragino Sans GB W3"/>
-          <w:color w:val="232B2D"/>
-          <w:lang w:val="en-US"/>
-        </w:rPr>
-      </w:pPr>
-      <w:r>
-        <w:rPr>
-          <w:rFonts w:ascii="SimSun" w:eastAsia="SimSun" w:hAnsi="SimSun" w:cs="Hiragino Sans GB W3" w:hint="eastAsia"/>
-          <w:color w:val="232B2D"/>
-          <w:lang w:val="en-US"/>
-        </w:rPr>
-        <w:t>做一个</w:t>
-      </w:r>
-      <w:r>
-        <w:rPr>
-          <w:rFonts w:ascii="SimSun" w:eastAsia="SimSun" w:hAnsi="SimSun" w:cs="Hiragino Sans GB W3"/>
-          <w:color w:val="232B2D"/>
-          <w:u w:val="single"/>
-          <w:lang w:val="en-US"/>
-        </w:rPr>
-        <w:t xml:space="preserve"> </w:t>
-      </w:r>
-      <w:r>
-        <w:rPr>
-          <w:rFonts w:ascii="SimSun" w:eastAsia="SimSun" w:hAnsi="SimSun" w:cs="Hiragino Sans GB W3"/>
-          <w:color w:val="232B2D"/>
-          <w:u w:val="single"/>
-          <w:lang w:val="en-US"/>
-        </w:rPr>
-        <w:t xml:space="preserve">                 </w:t>
-      </w:r>
-      <w:r>
-        <w:rPr>
-          <w:rFonts w:ascii="SimSun" w:eastAsia="SimSun" w:hAnsi="SimSun" w:cs="Hiragino Sans GB W3"/>
-          <w:color w:val="232B2D"/>
-          <w:u w:val="single"/>
-          <w:lang w:val="en-US"/>
-        </w:rPr>
-        <w:t xml:space="preserve">      </w:t>
-      </w:r>
-      <w:r>
-        <w:rPr>
-          <w:rFonts w:ascii="SimSun" w:eastAsia="SimSun" w:hAnsi="SimSun" w:cs="Hiragino Sans GB W3"/>
-          <w:color w:val="232B2D"/>
-          <w:lang w:val="en-US"/>
-        </w:rPr>
-        <w:t>的网站，</w:t>
-      </w:r>
-      <w:r>
-        <w:rPr>
-          <w:rFonts w:ascii="SimSun" w:eastAsia="SimSun" w:hAnsi="SimSun" w:cs="Hiragino Sans GB W3" w:hint="eastAsia"/>
-          <w:color w:val="232B2D"/>
-          <w:lang w:val="en-US"/>
-        </w:rPr>
-        <w:t>面</w:t>
-      </w:r>
-      <w:r>
-        <w:rPr>
-          <w:rFonts w:ascii="SimSun" w:eastAsia="SimSun" w:hAnsi="SimSun" w:cs="Hiragino Sans GB W3" w:hint="eastAsia"/>
-          <w:color w:val="232B2D"/>
-          <w:u w:val="single"/>
-          <w:lang w:val="en-US"/>
-        </w:rPr>
-        <w:t>对</w:t>
-      </w:r>
-      <w:r>
-        <w:rPr>
-          <w:rFonts w:ascii="SimSun" w:eastAsia="SimSun" w:hAnsi="SimSun" w:cs="Hiragino Sans GB W3"/>
-          <w:color w:val="232B2D"/>
-          <w:u w:val="single"/>
-          <w:lang w:val="en-US"/>
-        </w:rPr>
-        <w:t xml:space="preserve">     </w:t>
-      </w:r>
-      <w:r>
-        <w:rPr>
-          <w:rFonts w:ascii="SimSun" w:eastAsia="SimSun" w:hAnsi="SimSun" w:cs="Hiragino Sans GB W3"/>
-          <w:color w:val="232B2D"/>
-          <w:u w:val="single"/>
-          <w:lang w:val="en-US"/>
-        </w:rPr>
-        <w:t xml:space="preserve">     </w:t>
-      </w:r>
-      <w:r>
-        <w:rPr>
-          <w:rFonts w:ascii="SimSun" w:eastAsia="SimSun" w:hAnsi="SimSun" w:cs="Hiragino Sans GB W3" w:hint="eastAsia"/>
-          <w:color w:val="232B2D"/>
-          <w:u w:val="single"/>
-          <w:lang w:val="en-US"/>
-        </w:rPr>
-        <w:t xml:space="preserve">     </w:t>
-      </w:r>
-      <w:r>
-        <w:rPr>
-          <w:rFonts w:ascii="SimSun" w:eastAsia="SimSun" w:hAnsi="SimSun" w:cs="Hiragino Sans GB W3"/>
-          <w:color w:val="232B2D"/>
-          <w:u w:val="single"/>
-          <w:lang w:val="en-US"/>
-        </w:rPr>
-        <w:t xml:space="preserve">       </w:t>
-      </w:r>
-      <w:r>
-        <w:rPr>
-          <w:rFonts w:ascii="SimSun" w:eastAsia="SimSun" w:hAnsi="SimSun" w:cs="Hiragino Sans GB W3" w:hint="eastAsia"/>
-          <w:color w:val="232B2D"/>
-          <w:u w:val="single"/>
-          <w:lang w:val="en-US"/>
-        </w:rPr>
-        <w:t xml:space="preserve"> </w:t>
-      </w:r>
-      <w:r>
-        <w:rPr>
-          <w:rFonts w:ascii="SimSun" w:eastAsia="SimSun" w:hAnsi="SimSun" w:cs="Hiragino Sans GB W3"/>
-          <w:color w:val="232B2D"/>
-          <w:u w:val="single"/>
-          <w:lang w:val="en-US"/>
-        </w:rPr>
-        <w:t xml:space="preserve">    </w:t>
-      </w:r>
-      <w:r>
-        <w:rPr>
-          <w:rFonts w:ascii="SimSun" w:eastAsia="SimSun" w:hAnsi="SimSun" w:cs="Hiragino Sans GB W3" w:hint="eastAsia"/>
-          <w:color w:val="232B2D"/>
-          <w:u w:val="single"/>
-          <w:lang w:val="en-US"/>
-        </w:rPr>
-        <w:t>的</w:t>
-      </w:r>
-      <w:r>
-        <w:rPr>
-          <w:rFonts w:ascii="SimSun" w:eastAsia="SimSun" w:hAnsi="SimSun" w:cs="Hiragino Sans GB W3"/>
-          <w:color w:val="232B2D"/>
-          <w:lang w:val="en-US"/>
-        </w:rPr>
-        <w:t>人群，</w:t>
-      </w:r>
-      <w:r>
-        <w:rPr>
-          <w:rFonts w:ascii="SimSun" w:eastAsia="SimSun" w:hAnsi="SimSun" w:cs="Hiragino Sans GB W3" w:hint="eastAsia"/>
-          <w:color w:val="232B2D"/>
-          <w:lang w:val="en-US"/>
-        </w:rPr>
-        <w:t>提供</w:t>
-      </w:r>
-      <w:r>
-        <w:rPr>
-          <w:rFonts w:ascii="SimSun" w:eastAsia="SimSun" w:hAnsi="SimSun" w:cs="Hiragino Sans GB W3"/>
-          <w:color w:val="232B2D"/>
-          <w:u w:val="single"/>
-          <w:lang w:val="en-US"/>
-        </w:rPr>
-        <w:t xml:space="preserve">        </w:t>
-      </w:r>
-      <w:r>
-        <w:rPr>
-          <w:rFonts w:ascii="SimSun" w:eastAsia="SimSun" w:hAnsi="SimSun" w:cs="Hiragino Sans GB W3"/>
-          <w:color w:val="232B2D"/>
-          <w:u w:val="single"/>
-          <w:lang w:val="en-US"/>
-        </w:rPr>
-        <w:t xml:space="preserve">               </w:t>
-      </w:r>
-      <w:r>
-        <w:rPr>
-          <w:rFonts w:ascii="SimSun" w:eastAsia="SimSun" w:hAnsi="SimSun" w:cs="Hiragino Sans GB W3"/>
-          <w:color w:val="232B2D"/>
-          <w:lang w:val="en-US"/>
-        </w:rPr>
-        <w:t>，目</w:t>
-      </w:r>
-      <w:r>
-        <w:rPr>
-          <w:rFonts w:ascii="SimSun" w:eastAsia="SimSun" w:hAnsi="SimSun" w:cs="Hiragino Sans GB W3" w:hint="eastAsia"/>
-          <w:color w:val="232B2D"/>
-          <w:lang w:val="en-US"/>
-        </w:rPr>
-        <w:t>的是</w:t>
-      </w:r>
-      <w:r>
-        <w:rPr>
-          <w:rFonts w:ascii="SimSun" w:eastAsia="SimSun" w:hAnsi="SimSun" w:cs="Hiragino Sans GB W3"/>
-          <w:color w:val="232B2D"/>
-          <w:u w:val="single"/>
-          <w:lang w:val="en-US"/>
-        </w:rPr>
-        <w:t xml:space="preserve">                                       </w:t>
-      </w:r>
-      <w:r>
-        <w:rPr>
-          <w:rFonts w:ascii="SimSun" w:eastAsia="SimSun" w:hAnsi="SimSun" w:cs="Hiragino Sans GB W3"/>
-          <w:color w:val="232B2D"/>
-          <w:lang w:val="en-US"/>
-        </w:rPr>
-        <w:t>。</w:t>
-      </w:r>
-    </w:p>
-    <w:p>
-      <w:pPr>
-        <w:spacing w:line="400" w:lineRule="exact"/>
-        <w:ind w:firstLine="480"/>
-        <w:rPr>
-          <w:rFonts w:ascii="SimSun" w:eastAsia="SimSun" w:hAnsi="SimSun" w:cs="Hiragino Sans GB W3"/>
-          <w:color w:val="232B2D"/>
-          <w:lang w:val="en-US"/>
-        </w:rPr>
-      </w:pPr>
-    </w:p>
-    <w:p>
-      <w:pPr>
-        <w:pStyle w:val="a"/>
-      </w:pPr>
-      <w:r>
-        <w:t>输出你的</w:t>
-      </w:r>
-      <w:r>
-        <w:rPr>
-          <w:rFonts w:hint="eastAsia"/>
-        </w:rPr>
-        <w:t>着陆页</w:t>
-      </w:r>
-      <w:r>
-        <w:t>八大核心要素</w:t>
-      </w:r>
-      <w:r>
-        <w:rPr>
-          <w:rFonts w:hint="eastAsia"/>
-        </w:rPr>
-        <w:t>文案</w:t>
-      </w:r>
-    </w:p>
-    <w:p>
-      <w:pPr>
-        <w:ind w:left="360"/>
-        <w:rPr>
-          <w:rFonts w:ascii="SimSun" w:eastAsia="SimSun" w:hAnsi="SimSun"/>
-          <w:color w:val="000000" w:themeColor="text1"/>
-        </w:rPr>
-      </w:pPr>
-      <w:r>
-        <w:rPr>
-          <w:rFonts w:ascii="SimSun" w:eastAsia="SimSun" w:hAnsi="SimSun" w:hint="eastAsia"/>
-          <w:color w:val="000000" w:themeColor="text1"/>
-        </w:rPr>
-        <w:t>该部分所有文案内容是放置于着陆页，每一部分均需要写</w:t>
-      </w:r>
-      <w:r>
-        <w:rPr>
-          <w:rFonts w:ascii="SimSun" w:eastAsia="SimSun" w:hAnsi="SimSun" w:hint="eastAsia"/>
-          <w:b/>
-          <w:color w:val="000000" w:themeColor="text1"/>
-        </w:rPr>
-        <w:t>完整的文案表达</w:t>
-      </w:r>
-      <w:r>
-        <w:rPr>
-          <w:rFonts w:ascii="SimSun" w:eastAsia="SimSun" w:hAnsi="SimSun" w:hint="eastAsia"/>
-          <w:color w:val="000000" w:themeColor="text1"/>
-        </w:rPr>
-        <w:t>。</w:t>
+        </w:rPr>
+        <w:t>着陆页是营销的场景，你需要确保在这个场景中的文案是具备说服力的。</w:t>
       </w:r>
     </w:p>
     <w:p>
@@ -2036,7 +1444,7 @@
           <w:ilvl w:val="0"/>
           <w:numId w:val="0"/>
         </w:numPr>
-        <w:ind w:left="360" w:firstLineChars="200" w:firstLine="480"/>
+        <w:ind w:left="360" w:firstLineChars="200" w:firstLine="482"/>
         <w:rPr>
           <w:color w:val="000000" w:themeColor="text1"/>
           <w:sz w:val="24"/>
@@ -2474,12 +1882,10 @@
         <w:pStyle w:val="a"/>
       </w:pPr>
       <w:r>
-        <w:t>输出你的</w:t>
-      </w:r>
-      <w:r>
         <w:rPr>
           <w:rFonts w:hint="eastAsia"/>
         </w:rPr>
+        <w:lastRenderedPageBreak/>
         <w:t>着陆页</w:t>
       </w:r>
       <w:r>
@@ -2500,14 +1906,14 @@
         <w:spacing w:line="400" w:lineRule="exact"/>
         <w:ind w:firstLineChars="200" w:firstLine="480"/>
         <w:rPr>
-          <w:rFonts w:ascii="SimSun" w:eastAsia="SimSun" w:hAnsi="SimSun" w:cs="Hiragino Sans GB W3"/>
+          <w:rFonts w:ascii="宋体" w:eastAsia="宋体" w:hAnsi="宋体" w:cs="Hiragino Sans GB W3"/>
           <w:color w:val="232B2D"/>
           <w:lang w:val="en-US"/>
         </w:rPr>
       </w:pPr>
       <w:r>
         <w:rPr>
-          <w:rFonts w:ascii="SimSun" w:eastAsia="SimSun" w:hAnsi="SimSun" w:cs="Hiragino Sans GB W3" w:hint="eastAsia"/>
+          <w:rFonts w:ascii="宋体" w:eastAsia="宋体" w:hAnsi="宋体" w:cs="Hiragino Sans GB W3" w:hint="eastAsia"/>
           <w:color w:val="232B2D"/>
           <w:lang w:val="en-US"/>
         </w:rPr>
@@ -2516,8 +1922,8 @@
       <w:hyperlink r:id="rId12" w:history="1">
         <w:r>
           <w:rPr>
-            <w:rStyle w:val="aff9"/>
-            <w:rFonts w:ascii="SimSun" w:eastAsia="SimSun" w:hAnsi="SimSun" w:cs="Hiragino Sans GB W3" w:hint="eastAsia"/>
+            <w:rStyle w:val="aff8"/>
+            <w:rFonts w:ascii="宋体" w:eastAsia="宋体" w:hAnsi="宋体" w:cs="Hiragino Sans GB W3" w:hint="eastAsia"/>
             <w:lang w:val="en-US"/>
           </w:rPr>
           <w:t>推荐的草图、设计图工具</w:t>
@@ -2525,7 +1931,7 @@
       </w:hyperlink>
       <w:r>
         <w:rPr>
-          <w:rFonts w:ascii="SimSun" w:eastAsia="SimSun" w:hAnsi="SimSun" w:cs="Hiragino Sans GB W3" w:hint="eastAsia"/>
+          <w:rFonts w:ascii="宋体" w:eastAsia="宋体" w:hAnsi="宋体" w:cs="Hiragino Sans GB W3" w:hint="eastAsia"/>
           <w:color w:val="232B2D"/>
           <w:lang w:val="en-US"/>
         </w:rPr>
@@ -2537,7 +1943,7 @@
         <w:spacing w:line="400" w:lineRule="exact"/>
         <w:ind w:firstLineChars="200" w:firstLine="480"/>
         <w:rPr>
-          <w:rFonts w:ascii="SimSun" w:eastAsia="SimSun" w:hAnsi="SimSun" w:cs="Hiragino Sans GB W3"/>
+          <w:rFonts w:ascii="宋体" w:eastAsia="宋体" w:hAnsi="宋体" w:cs="Hiragino Sans GB W3"/>
           <w:color w:val="232B2D"/>
           <w:lang w:val="en-US"/>
         </w:rPr>
@@ -2548,14 +1954,14 @@
         <w:spacing w:line="400" w:lineRule="exact"/>
         <w:ind w:firstLineChars="200" w:firstLine="480"/>
         <w:rPr>
-          <w:rFonts w:ascii="SimSun" w:eastAsia="SimSun" w:hAnsi="SimSun" w:cs="Hiragino Sans GB W3"/>
+          <w:rFonts w:ascii="宋体" w:eastAsia="宋体" w:hAnsi="宋体" w:cs="Hiragino Sans GB W3"/>
           <w:color w:val="232B2D"/>
           <w:lang w:val="en-US"/>
         </w:rPr>
       </w:pPr>
       <w:r>
         <w:rPr>
-          <w:rFonts w:ascii="SimSun" w:eastAsia="SimSun" w:hAnsi="SimSun" w:cs="Hiragino Sans GB W3" w:hint="eastAsia"/>
+          <w:rFonts w:ascii="宋体" w:eastAsia="宋体" w:hAnsi="宋体" w:cs="Hiragino Sans GB W3" w:hint="eastAsia"/>
           <w:color w:val="232B2D"/>
           <w:lang w:val="en-US"/>
         </w:rPr>
@@ -2563,7 +1969,7 @@
       </w:r>
       <w:r>
         <w:rPr>
-          <w:rFonts w:ascii="SimSun" w:eastAsia="SimSun" w:hAnsi="SimSun" w:cs="Hiragino Sans GB W3" w:hint="eastAsia"/>
+          <w:rFonts w:ascii="宋体" w:eastAsia="宋体" w:hAnsi="宋体" w:cs="Hiragino Sans GB W3" w:hint="eastAsia"/>
           <w:color w:val="232B2D"/>
           <w:lang w:val="en-US"/>
         </w:rPr>
@@ -2571,7 +1977,7 @@
       </w:r>
       <w:r>
         <w:rPr>
-          <w:rFonts w:ascii="SimSun" w:eastAsia="SimSun" w:hAnsi="SimSun" w:cs="Hiragino Sans GB W3" w:hint="eastAsia"/>
+          <w:rFonts w:ascii="宋体" w:eastAsia="宋体" w:hAnsi="宋体" w:cs="Hiragino Sans GB W3" w:hint="eastAsia"/>
           <w:color w:val="232B2D"/>
           <w:lang w:val="en-US"/>
         </w:rPr>
@@ -2579,7 +1985,7 @@
       </w:r>
       <w:r>
         <w:rPr>
-          <w:rFonts w:ascii="SimSun" w:eastAsia="SimSun" w:hAnsi="SimSun" w:cs="Hiragino Sans GB W3" w:hint="eastAsia"/>
+          <w:rFonts w:ascii="宋体" w:eastAsia="宋体" w:hAnsi="宋体" w:cs="Hiragino Sans GB W3" w:hint="eastAsia"/>
           <w:color w:val="232B2D"/>
           <w:lang w:val="en-US"/>
         </w:rPr>
@@ -2587,7 +1993,7 @@
       </w:r>
       <w:r>
         <w:rPr>
-          <w:rFonts w:ascii="SimSun" w:eastAsia="SimSun" w:hAnsi="SimSun" w:cs="Hiragino Sans GB W3" w:hint="eastAsia"/>
+          <w:rFonts w:ascii="宋体" w:eastAsia="宋体" w:hAnsi="宋体" w:cs="Hiragino Sans GB W3" w:hint="eastAsia"/>
           <w:color w:val="232B2D"/>
           <w:lang w:val="en-US"/>
         </w:rPr>
@@ -2595,23 +2001,51 @@
       </w:r>
       <w:r>
         <w:rPr>
-          <w:rFonts w:ascii="SimSun" w:eastAsia="SimSun" w:hAnsi="SimSun" w:cs="Hiragino Sans GB W3" w:hint="eastAsia"/>
+          <w:rFonts w:ascii="宋体" w:eastAsia="宋体" w:hAnsi="宋体" w:cs="Hiragino Sans GB W3" w:hint="eastAsia"/>
           <w:color w:val="232B2D"/>
           <w:lang w:val="en-US"/>
         </w:rPr>
-        <w:t>请粘贴在此处</w:t>
-      </w:r>
-      <w:r>
-        <w:rPr>
-          <w:rFonts w:ascii="SimSun" w:eastAsia="SimSun" w:hAnsi="SimSun" w:cs="Hiragino Sans GB W3" w:hint="eastAsia"/>
+        <w:t>请粘贴在</w:t>
+      </w:r>
+      <w:bookmarkStart w:id="0" w:name="_GoBack"/>
+      <w:bookmarkEnd w:id="0"/>
+      <w:r>
+        <w:rPr>
+          <w:rFonts w:ascii="宋体" w:eastAsia="宋体" w:hAnsi="宋体" w:cs="Hiragino Sans GB W3" w:hint="eastAsia"/>
           <w:color w:val="232B2D"/>
           <w:lang w:val="en-US"/>
         </w:rPr>
-        <w:t>（可是图片或者图床链接）</w:t>
-      </w:r>
-      <w:r>
-        <w:rPr>
-          <w:rFonts w:ascii="SimSun" w:eastAsia="SimSun" w:hAnsi="SimSun" w:cs="Hiragino Sans GB W3" w:hint="eastAsia"/>
+        <w:t>此处</w:t>
+      </w:r>
+      <w:r>
+        <w:rPr>
+          <w:rFonts w:ascii="宋体" w:eastAsia="宋体" w:hAnsi="宋体" w:cs="Hiragino Sans GB W3" w:hint="eastAsia"/>
+          <w:color w:val="232B2D"/>
+          <w:lang w:val="en-US"/>
+        </w:rPr>
+        <w:t>（可是图片</w:t>
+      </w:r>
+      <w:proofErr w:type="gramStart"/>
+      <w:r>
+        <w:rPr>
+          <w:rFonts w:ascii="宋体" w:eastAsia="宋体" w:hAnsi="宋体" w:cs="Hiragino Sans GB W3" w:hint="eastAsia"/>
+          <w:color w:val="232B2D"/>
+          <w:lang w:val="en-US"/>
+        </w:rPr>
+        <w:t>或者图床链接</w:t>
+      </w:r>
+      <w:proofErr w:type="gramEnd"/>
+      <w:r>
+        <w:rPr>
+          <w:rFonts w:ascii="宋体" w:eastAsia="宋体" w:hAnsi="宋体" w:cs="Hiragino Sans GB W3" w:hint="eastAsia"/>
+          <w:color w:val="232B2D"/>
+          <w:lang w:val="en-US"/>
+        </w:rPr>
+        <w:t>）</w:t>
+      </w:r>
+      <w:r>
+        <w:rPr>
+          <w:rFonts w:ascii="宋体" w:eastAsia="宋体" w:hAnsi="宋体" w:cs="Hiragino Sans GB W3" w:hint="eastAsia"/>
           <w:color w:val="232B2D"/>
           <w:lang w:val="en-US"/>
         </w:rPr>
@@ -2647,14 +2081,14 @@
         <w:spacing w:line="400" w:lineRule="exact"/>
         <w:ind w:firstLineChars="200" w:firstLine="480"/>
         <w:rPr>
-          <w:rFonts w:ascii="SimSun" w:eastAsia="SimSun" w:hAnsi="SimSun" w:cs="Hiragino Sans GB W3"/>
+          <w:rFonts w:ascii="宋体" w:eastAsia="宋体" w:hAnsi="宋体" w:cs="Hiragino Sans GB W3"/>
           <w:color w:val="232B2D"/>
           <w:lang w:val="en-US"/>
         </w:rPr>
       </w:pPr>
       <w:r>
         <w:rPr>
-          <w:rFonts w:ascii="SimSun" w:eastAsia="SimSun" w:hAnsi="SimSun" w:cs="Hiragino Sans GB W3" w:hint="eastAsia"/>
+          <w:rFonts w:ascii="宋体" w:eastAsia="宋体" w:hAnsi="宋体" w:cs="Hiragino Sans GB W3" w:hint="eastAsia"/>
           <w:color w:val="232B2D"/>
           <w:lang w:val="en-US"/>
         </w:rPr>
@@ -2662,7 +2096,7 @@
       </w:r>
       <w:r>
         <w:rPr>
-          <w:rFonts w:ascii="SimSun" w:eastAsia="SimSun" w:hAnsi="SimSun" w:cs="Hiragino Sans GB W3" w:hint="eastAsia"/>
+          <w:rFonts w:ascii="宋体" w:eastAsia="宋体" w:hAnsi="宋体" w:cs="Hiragino Sans GB W3" w:hint="eastAsia"/>
           <w:color w:val="232B2D"/>
           <w:lang w:val="en-US"/>
         </w:rPr>
@@ -2674,14 +2108,14 @@
         <w:spacing w:line="400" w:lineRule="exact"/>
         <w:ind w:firstLineChars="200" w:firstLine="480"/>
         <w:rPr>
-          <w:rFonts w:ascii="SimSun" w:eastAsia="SimSun" w:hAnsi="SimSun" w:cs="Hiragino Sans GB W3"/>
+          <w:rFonts w:ascii="宋体" w:eastAsia="宋体" w:hAnsi="宋体" w:cs="Hiragino Sans GB W3"/>
           <w:color w:val="232B2D"/>
           <w:lang w:val="en-US"/>
         </w:rPr>
       </w:pPr>
       <w:r>
         <w:rPr>
-          <w:rFonts w:ascii="SimSun" w:eastAsia="SimSun" w:hAnsi="SimSun" w:cs="Hiragino Sans GB W3" w:hint="eastAsia"/>
+          <w:rFonts w:ascii="宋体" w:eastAsia="宋体" w:hAnsi="宋体" w:cs="Hiragino Sans GB W3" w:hint="eastAsia"/>
           <w:color w:val="232B2D"/>
           <w:lang w:val="en-US"/>
         </w:rPr>
@@ -2693,14 +2127,14 @@
         <w:spacing w:line="400" w:lineRule="exact"/>
         <w:ind w:firstLine="480"/>
         <w:rPr>
-          <w:rFonts w:ascii="SimSun" w:eastAsia="SimSun" w:hAnsi="SimSun" w:cs="Hiragino Sans GB W3"/>
+          <w:rFonts w:ascii="宋体" w:eastAsia="宋体" w:hAnsi="宋体" w:cs="Hiragino Sans GB W3"/>
           <w:color w:val="232B2D"/>
           <w:lang w:val="en-US"/>
         </w:rPr>
       </w:pPr>
       <w:r>
         <w:rPr>
-          <w:rFonts w:ascii="SimSun" w:eastAsia="SimSun" w:hAnsi="SimSun" w:cs="Hiragino Sans GB W3" w:hint="eastAsia"/>
+          <w:rFonts w:ascii="宋体" w:eastAsia="宋体" w:hAnsi="宋体" w:cs="Hiragino Sans GB W3" w:hint="eastAsia"/>
           <w:color w:val="232B2D"/>
           <w:lang w:val="en-US"/>
         </w:rPr>
@@ -2708,7 +2142,7 @@
       </w:r>
       <w:r>
         <w:rPr>
-          <w:rFonts w:ascii="SimSun" w:eastAsia="SimSun" w:hAnsi="SimSun" w:cs="Hiragino Sans GB W3" w:hint="eastAsia"/>
+          <w:rFonts w:ascii="宋体" w:eastAsia="宋体" w:hAnsi="宋体" w:cs="Hiragino Sans GB W3" w:hint="eastAsia"/>
           <w:color w:val="232B2D"/>
           <w:lang w:val="en-US"/>
         </w:rPr>
@@ -2716,7 +2150,7 @@
       </w:r>
       <w:r>
         <w:rPr>
-          <w:rFonts w:ascii="SimSun" w:eastAsia="SimSun" w:hAnsi="SimSun" w:cs="Hiragino Sans GB W3" w:hint="eastAsia"/>
+          <w:rFonts w:ascii="宋体" w:eastAsia="宋体" w:hAnsi="宋体" w:cs="Hiragino Sans GB W3" w:hint="eastAsia"/>
           <w:color w:val="232B2D"/>
           <w:lang w:val="en-US"/>
         </w:rPr>
@@ -2724,23 +2158,33 @@
       </w:r>
       <w:r>
         <w:rPr>
-          <w:rFonts w:ascii="SimSun" w:eastAsia="SimSun" w:hAnsi="SimSun" w:cs="Hiragino Sans GB W3" w:hint="eastAsia"/>
+          <w:rFonts w:ascii="宋体" w:eastAsia="宋体" w:hAnsi="宋体" w:cs="Hiragino Sans GB W3" w:hint="eastAsia"/>
           <w:color w:val="232B2D"/>
           <w:lang w:val="en-US"/>
         </w:rPr>
-        <w:t>（可是图片或者图床链接</w:t>
-      </w:r>
-      <w:r>
-        <w:rPr>
-          <w:rFonts w:ascii="SimSun" w:eastAsia="SimSun" w:hAnsi="SimSun" w:cs="Hiragino Sans GB W3" w:hint="eastAsia"/>
+        <w:t>（可是图片</w:t>
+      </w:r>
+      <w:proofErr w:type="gramStart"/>
+      <w:r>
+        <w:rPr>
+          <w:rFonts w:ascii="宋体" w:eastAsia="宋体" w:hAnsi="宋体" w:cs="Hiragino Sans GB W3" w:hint="eastAsia"/>
           <w:color w:val="232B2D"/>
           <w:lang w:val="en-US"/>
         </w:rPr>
+        <w:t>或者图床链接</w:t>
+      </w:r>
+      <w:proofErr w:type="gramEnd"/>
+      <w:r>
+        <w:rPr>
+          <w:rFonts w:ascii="宋体" w:eastAsia="宋体" w:hAnsi="宋体" w:cs="Hiragino Sans GB W3" w:hint="eastAsia"/>
+          <w:color w:val="232B2D"/>
+          <w:lang w:val="en-US"/>
+        </w:rPr>
         <w:t>，</w:t>
       </w:r>
       <w:r>
         <w:rPr>
-          <w:rFonts w:ascii="SimSun" w:eastAsia="SimSun" w:hAnsi="SimSun" w:cs="Hiragino Sans GB W3" w:hint="eastAsia"/>
+          <w:rFonts w:ascii="宋体" w:eastAsia="宋体" w:hAnsi="宋体" w:cs="Hiragino Sans GB W3" w:hint="eastAsia"/>
           <w:color w:val="232B2D"/>
           <w:lang w:val="en-US"/>
         </w:rPr>
@@ -2748,7 +2192,7 @@
       </w:r>
       <w:r>
         <w:rPr>
-          <w:rFonts w:ascii="SimSun" w:eastAsia="SimSun" w:hAnsi="SimSun" w:cs="Hiragino Sans GB W3" w:hint="eastAsia"/>
+          <w:rFonts w:ascii="宋体" w:eastAsia="宋体" w:hAnsi="宋体" w:cs="Hiragino Sans GB W3" w:hint="eastAsia"/>
           <w:color w:val="232B2D"/>
           <w:lang w:val="en-US"/>
         </w:rPr>
@@ -2760,7 +2204,7 @@
         <w:spacing w:line="400" w:lineRule="exact"/>
         <w:ind w:firstLine="480"/>
         <w:rPr>
-          <w:rFonts w:ascii="SimSun" w:eastAsia="SimSun" w:hAnsi="SimSun" w:cs="Hiragino Sans GB W3"/>
+          <w:rFonts w:ascii="宋体" w:eastAsia="宋体" w:hAnsi="宋体" w:cs="Hiragino Sans GB W3"/>
           <w:color w:val="232B2D"/>
           <w:lang w:val="en-US"/>
         </w:rPr>
@@ -2771,14 +2215,14 @@
         <w:spacing w:line="400" w:lineRule="exact"/>
         <w:ind w:firstLine="480"/>
         <w:rPr>
-          <w:rFonts w:ascii="SimSun" w:eastAsia="SimSun" w:hAnsi="SimSun" w:cs="Hiragino Sans GB W3"/>
+          <w:rFonts w:ascii="宋体" w:eastAsia="宋体" w:hAnsi="宋体" w:cs="Hiragino Sans GB W3"/>
           <w:color w:val="232B2D"/>
           <w:lang w:val="en-US"/>
         </w:rPr>
       </w:pPr>
       <w:r>
         <w:rPr>
-          <w:rFonts w:ascii="SimSun" w:eastAsia="SimSun" w:hAnsi="SimSun" w:cs="Hiragino Sans GB W3" w:hint="eastAsia"/>
+          <w:rFonts w:ascii="宋体" w:eastAsia="宋体" w:hAnsi="宋体" w:cs="Hiragino Sans GB W3" w:hint="eastAsia"/>
           <w:color w:val="232B2D"/>
           <w:lang w:val="en-US"/>
         </w:rPr>
@@ -2787,8 +2231,8 @@
       <w:hyperlink r:id="rId13" w:history="1">
         <w:r>
           <w:rPr>
-            <w:rStyle w:val="aff9"/>
-            <w:rFonts w:ascii="SimSun" w:eastAsia="SimSun" w:hAnsi="SimSun" w:cs="Hiragino Sans GB W3" w:hint="eastAsia"/>
+            <w:rStyle w:val="aff8"/>
+            <w:rFonts w:ascii="宋体" w:eastAsia="宋体" w:hAnsi="宋体" w:cs="Hiragino Sans GB W3" w:hint="eastAsia"/>
             <w:lang w:val="en-US"/>
           </w:rPr>
           <w:t>如何截取整个网页截图？</w:t>
@@ -2811,7 +2255,7 @@
 </file>
 
 <file path=word/endnotes.xml><?xml version="1.0" encoding="utf-8"?>
-<w:endnotes xmlns:wpc="http://schemas.microsoft.com/office/word/2010/wordprocessingCanvas" xmlns:mo="http://schemas.microsoft.com/office/mac/office/2008/main" xmlns:mc="http://schemas.openxmlformats.org/markup-compatibility/2006" xmlns:mv="urn:schemas-microsoft-com:mac:vml" xmlns:o="urn:schemas-microsoft-com:office:office" xmlns:r="http://schemas.openxmlformats.org/officeDocument/2006/relationships" xmlns:m="http://schemas.openxmlformats.org/officeDocument/2006/math" xmlns:v="urn:schemas-microsoft-com:vml" xmlns:wp14="http://schemas.microsoft.com/office/word/2010/wordprocessingDrawing" xmlns:wp="http://schemas.openxmlformats.org/drawingml/2006/wordprocessingDrawing" xmlns:w10="urn:schemas-microsoft-com:office:word" xmlns:w="http://schemas.openxmlformats.org/wordprocessingml/2006/main" xmlns:w14="http://schemas.microsoft.com/office/word/2010/wordml" xmlns:w15="http://schemas.microsoft.com/office/word/2012/wordml" xmlns:wpg="http://schemas.microsoft.com/office/word/2010/wordprocessingGroup" xmlns:wpi="http://schemas.microsoft.com/office/word/2010/wordprocessingInk" xmlns:wne="http://schemas.microsoft.com/office/word/2006/wordml" xmlns:wps="http://schemas.microsoft.com/office/word/2010/wordprocessingShape" mc:Ignorable="w14 w15 wp14">
+<w:endnotes xmlns:wpc="http://schemas.microsoft.com/office/word/2010/wordprocessingCanvas" xmlns:cx="http://schemas.microsoft.com/office/drawing/2014/chartex" xmlns:mc="http://schemas.openxmlformats.org/markup-compatibility/2006" xmlns:o="urn:schemas-microsoft-com:office:office" xmlns:r="http://schemas.openxmlformats.org/officeDocument/2006/relationships" xmlns:m="http://schemas.openxmlformats.org/officeDocument/2006/math" xmlns:v="urn:schemas-microsoft-com:vml" xmlns:wp14="http://schemas.microsoft.com/office/word/2010/wordprocessingDrawing" xmlns:wp="http://schemas.openxmlformats.org/drawingml/2006/wordprocessingDrawing" xmlns:w10="urn:schemas-microsoft-com:office:word" xmlns:w="http://schemas.openxmlformats.org/wordprocessingml/2006/main" xmlns:w14="http://schemas.microsoft.com/office/word/2010/wordml" xmlns:w15="http://schemas.microsoft.com/office/word/2012/wordml" xmlns:w16se="http://schemas.microsoft.com/office/word/2015/wordml/symex" xmlns:wpg="http://schemas.microsoft.com/office/word/2010/wordprocessingGroup" xmlns:wpi="http://schemas.microsoft.com/office/word/2010/wordprocessingInk" xmlns:wne="http://schemas.microsoft.com/office/word/2006/wordml" xmlns:wps="http://schemas.microsoft.com/office/word/2010/wordprocessingShape" mc:Ignorable="w14 w15 w16se wp14">
   <w:endnote w:type="separator" w:id="-1">
     <w:p>
       <w:pPr>
@@ -2836,10 +2280,10 @@
 </file>
 
 <file path=word/footer1.xml><?xml version="1.0" encoding="utf-8"?>
-<w:ftr xmlns:wpc="http://schemas.microsoft.com/office/word/2010/wordprocessingCanvas" xmlns:mo="http://schemas.microsoft.com/office/mac/office/2008/main" xmlns:mc="http://schemas.openxmlformats.org/markup-compatibility/2006" xmlns:mv="urn:schemas-microsoft-com:mac:vml" xmlns:o="urn:schemas-microsoft-com:office:office" xmlns:r="http://schemas.openxmlformats.org/officeDocument/2006/relationships" xmlns:m="http://schemas.openxmlformats.org/officeDocument/2006/math" xmlns:v="urn:schemas-microsoft-com:vml" xmlns:wp14="http://schemas.microsoft.com/office/word/2010/wordprocessingDrawing" xmlns:wp="http://schemas.openxmlformats.org/drawingml/2006/wordprocessingDrawing" xmlns:w10="urn:schemas-microsoft-com:office:word" xmlns:w="http://schemas.openxmlformats.org/wordprocessingml/2006/main" xmlns:w14="http://schemas.microsoft.com/office/word/2010/wordml" xmlns:w15="http://schemas.microsoft.com/office/word/2012/wordml" xmlns:wpg="http://schemas.microsoft.com/office/word/2010/wordprocessingGroup" xmlns:wpi="http://schemas.microsoft.com/office/word/2010/wordprocessingInk" xmlns:wne="http://schemas.microsoft.com/office/word/2006/wordml" xmlns:wps="http://schemas.microsoft.com/office/word/2010/wordprocessingShape" mc:Ignorable="w14 w15 wp14">
+<w:ftr xmlns:wpc="http://schemas.microsoft.com/office/word/2010/wordprocessingCanvas" xmlns:cx="http://schemas.microsoft.com/office/drawing/2014/chartex" xmlns:mc="http://schemas.openxmlformats.org/markup-compatibility/2006" xmlns:o="urn:schemas-microsoft-com:office:office" xmlns:r="http://schemas.openxmlformats.org/officeDocument/2006/relationships" xmlns:m="http://schemas.openxmlformats.org/officeDocument/2006/math" xmlns:v="urn:schemas-microsoft-com:vml" xmlns:wp14="http://schemas.microsoft.com/office/word/2010/wordprocessingDrawing" xmlns:wp="http://schemas.openxmlformats.org/drawingml/2006/wordprocessingDrawing" xmlns:w10="urn:schemas-microsoft-com:office:word" xmlns:w="http://schemas.openxmlformats.org/wordprocessingml/2006/main" xmlns:w14="http://schemas.microsoft.com/office/word/2010/wordml" xmlns:w15="http://schemas.microsoft.com/office/word/2012/wordml" xmlns:w16se="http://schemas.microsoft.com/office/word/2015/wordml/symex" xmlns:wpg="http://schemas.microsoft.com/office/word/2010/wordprocessingGroup" xmlns:wpi="http://schemas.microsoft.com/office/word/2010/wordprocessingInk" xmlns:wne="http://schemas.microsoft.com/office/word/2006/wordml" xmlns:wps="http://schemas.microsoft.com/office/word/2010/wordprocessingShape" mc:Ignorable="w14 w15 w16se wp14">
   <w:p>
     <w:pPr>
-      <w:pStyle w:val="aff0"/>
+      <w:pStyle w:val="aff"/>
       <w:framePr w:wrap="none" w:vAnchor="text" w:hAnchor="page" w:x="5782" w:y="217"/>
       <w:pBdr>
         <w:top w:val="none" w:sz="0" w:space="0" w:color="auto"/>
@@ -2849,7 +2293,7 @@
       </w:pBdr>
       <w:shd w:val="clear" w:color="auto" w:fill="auto"/>
       <w:rPr>
-        <w:rStyle w:val="aff6"/>
+        <w:rStyle w:val="aff5"/>
         <w:rFonts w:ascii="Microsoft YaHei Light" w:hAnsi="Microsoft YaHei Light"/>
         <w:color w:val="000000" w:themeColor="text1"/>
         <w:sz w:val="21"/>
@@ -2857,7 +2301,7 @@
     </w:pPr>
     <w:r>
       <w:rPr>
-        <w:rStyle w:val="aff6"/>
+        <w:rStyle w:val="aff5"/>
         <w:rFonts w:ascii="Microsoft YaHei Light" w:hAnsi="Microsoft YaHei Light"/>
         <w:color w:val="000000" w:themeColor="text1"/>
         <w:sz w:val="21"/>
@@ -2866,7 +2310,7 @@
     </w:r>
     <w:r>
       <w:rPr>
-        <w:rStyle w:val="aff6"/>
+        <w:rStyle w:val="aff5"/>
         <w:rFonts w:ascii="Microsoft YaHei Light" w:hAnsi="Microsoft YaHei Light"/>
         <w:color w:val="000000" w:themeColor="text1"/>
         <w:sz w:val="21"/>
@@ -2875,7 +2319,7 @@
     </w:r>
     <w:r>
       <w:rPr>
-        <w:rStyle w:val="aff6"/>
+        <w:rStyle w:val="aff5"/>
         <w:rFonts w:ascii="Microsoft YaHei Light" w:hAnsi="Microsoft YaHei Light"/>
         <w:color w:val="000000" w:themeColor="text1"/>
         <w:sz w:val="21"/>
@@ -2884,17 +2328,17 @@
     </w:r>
     <w:r>
       <w:rPr>
-        <w:rStyle w:val="aff6"/>
+        <w:rStyle w:val="aff5"/>
         <w:rFonts w:ascii="Microsoft YaHei Light" w:hAnsi="Microsoft YaHei Light"/>
         <w:noProof/>
         <w:color w:val="000000" w:themeColor="text1"/>
         <w:sz w:val="21"/>
       </w:rPr>
-      <w:t>- 1 -</w:t>
+      <w:t>- 3 -</w:t>
     </w:r>
     <w:r>
       <w:rPr>
-        <w:rStyle w:val="aff6"/>
+        <w:rStyle w:val="aff5"/>
         <w:rFonts w:ascii="Microsoft YaHei Light" w:hAnsi="Microsoft YaHei Light"/>
         <w:color w:val="000000" w:themeColor="text1"/>
         <w:sz w:val="21"/>
@@ -2904,7 +2348,7 @@
   </w:p>
   <w:p>
     <w:pPr>
-      <w:pStyle w:val="aff0"/>
+      <w:pStyle w:val="aff"/>
       <w:pBdr>
         <w:top w:val="single" w:sz="4" w:space="6" w:color="auto"/>
         <w:left w:val="none" w:sz="0" w:space="0" w:color="auto"/>
@@ -2928,10 +2372,10 @@
 </file>
 
 <file path=word/footer2.xml><?xml version="1.0" encoding="utf-8"?>
-<w:ftr xmlns:wpc="http://schemas.microsoft.com/office/word/2010/wordprocessingCanvas" xmlns:mo="http://schemas.microsoft.com/office/mac/office/2008/main" xmlns:mc="http://schemas.openxmlformats.org/markup-compatibility/2006" xmlns:mv="urn:schemas-microsoft-com:mac:vml" xmlns:o="urn:schemas-microsoft-com:office:office" xmlns:r="http://schemas.openxmlformats.org/officeDocument/2006/relationships" xmlns:m="http://schemas.openxmlformats.org/officeDocument/2006/math" xmlns:v="urn:schemas-microsoft-com:vml" xmlns:wp14="http://schemas.microsoft.com/office/word/2010/wordprocessingDrawing" xmlns:wp="http://schemas.openxmlformats.org/drawingml/2006/wordprocessingDrawing" xmlns:w10="urn:schemas-microsoft-com:office:word" xmlns:w="http://schemas.openxmlformats.org/wordprocessingml/2006/main" xmlns:w14="http://schemas.microsoft.com/office/word/2010/wordml" xmlns:w15="http://schemas.microsoft.com/office/word/2012/wordml" xmlns:wpg="http://schemas.microsoft.com/office/word/2010/wordprocessingGroup" xmlns:wpi="http://schemas.microsoft.com/office/word/2010/wordprocessingInk" xmlns:wne="http://schemas.microsoft.com/office/word/2006/wordml" xmlns:wps="http://schemas.microsoft.com/office/word/2010/wordprocessingShape" mc:Ignorable="w14 w15 wp14">
+<w:ftr xmlns:wpc="http://schemas.microsoft.com/office/word/2010/wordprocessingCanvas" xmlns:cx="http://schemas.microsoft.com/office/drawing/2014/chartex" xmlns:mc="http://schemas.openxmlformats.org/markup-compatibility/2006" xmlns:o="urn:schemas-microsoft-com:office:office" xmlns:r="http://schemas.openxmlformats.org/officeDocument/2006/relationships" xmlns:m="http://schemas.openxmlformats.org/officeDocument/2006/math" xmlns:v="urn:schemas-microsoft-com:vml" xmlns:wp14="http://schemas.microsoft.com/office/word/2010/wordprocessingDrawing" xmlns:wp="http://schemas.openxmlformats.org/drawingml/2006/wordprocessingDrawing" xmlns:w10="urn:schemas-microsoft-com:office:word" xmlns:w="http://schemas.openxmlformats.org/wordprocessingml/2006/main" xmlns:w14="http://schemas.microsoft.com/office/word/2010/wordml" xmlns:w15="http://schemas.microsoft.com/office/word/2012/wordml" xmlns:w16se="http://schemas.microsoft.com/office/word/2015/wordml/symex" xmlns:wpg="http://schemas.microsoft.com/office/word/2010/wordprocessingGroup" xmlns:wpi="http://schemas.microsoft.com/office/word/2010/wordprocessingInk" xmlns:wne="http://schemas.microsoft.com/office/word/2006/wordml" xmlns:wps="http://schemas.microsoft.com/office/word/2010/wordprocessingShape" mc:Ignorable="w14 w15 w16se wp14">
   <w:p>
     <w:pPr>
-      <w:pStyle w:val="aff0"/>
+      <w:pStyle w:val="aff"/>
       <w:framePr w:wrap="none" w:vAnchor="text" w:hAnchor="page" w:x="5782" w:y="217"/>
       <w:pBdr>
         <w:top w:val="none" w:sz="0" w:space="0" w:color="auto"/>
@@ -2941,14 +2385,14 @@
       </w:pBdr>
       <w:shd w:val="clear" w:color="auto" w:fill="auto"/>
       <w:rPr>
-        <w:rStyle w:val="aff6"/>
+        <w:rStyle w:val="aff5"/>
         <w:rFonts w:ascii="Microsoft YaHei Light" w:hAnsi="Microsoft YaHei Light"/>
         <w:color w:val="01D270"/>
       </w:rPr>
     </w:pPr>
     <w:r>
       <w:rPr>
-        <w:rStyle w:val="aff6"/>
+        <w:rStyle w:val="aff5"/>
         <w:rFonts w:ascii="Microsoft YaHei Light" w:hAnsi="Microsoft YaHei Light"/>
         <w:color w:val="01D270"/>
       </w:rPr>
@@ -2956,7 +2400,7 @@
     </w:r>
     <w:r>
       <w:rPr>
-        <w:rStyle w:val="aff6"/>
+        <w:rStyle w:val="aff5"/>
         <w:rFonts w:ascii="Microsoft YaHei Light" w:hAnsi="Microsoft YaHei Light"/>
         <w:color w:val="01D270"/>
       </w:rPr>
@@ -2964,7 +2408,7 @@
     </w:r>
     <w:r>
       <w:rPr>
-        <w:rStyle w:val="aff6"/>
+        <w:rStyle w:val="aff5"/>
         <w:rFonts w:ascii="Microsoft YaHei Light" w:hAnsi="Microsoft YaHei Light"/>
         <w:color w:val="01D270"/>
       </w:rPr>
@@ -2972,7 +2416,7 @@
     </w:r>
     <w:r>
       <w:rPr>
-        <w:rStyle w:val="aff6"/>
+        <w:rStyle w:val="aff5"/>
         <w:rFonts w:ascii="Microsoft YaHei Light" w:hAnsi="Microsoft YaHei Light"/>
         <w:noProof/>
         <w:color w:val="01D270"/>
@@ -2981,7 +2425,7 @@
     </w:r>
     <w:r>
       <w:rPr>
-        <w:rStyle w:val="aff6"/>
+        <w:rStyle w:val="aff5"/>
         <w:rFonts w:ascii="Microsoft YaHei Light" w:hAnsi="Microsoft YaHei Light"/>
         <w:color w:val="01D270"/>
       </w:rPr>
@@ -2990,7 +2434,7 @@
   </w:p>
   <w:p>
     <w:pPr>
-      <w:pStyle w:val="aff0"/>
+      <w:pStyle w:val="aff"/>
       <w:pBdr>
         <w:top w:val="single" w:sz="4" w:space="6" w:color="2BFF8C"/>
         <w:left w:val="none" w:sz="0" w:space="0" w:color="auto"/>
@@ -3069,7 +2513,7 @@
 </file>
 
 <file path=word/footnotes.xml><?xml version="1.0" encoding="utf-8"?>
-<w:footnotes xmlns:wpc="http://schemas.microsoft.com/office/word/2010/wordprocessingCanvas" xmlns:mo="http://schemas.microsoft.com/office/mac/office/2008/main" xmlns:mc="http://schemas.openxmlformats.org/markup-compatibility/2006" xmlns:mv="urn:schemas-microsoft-com:mac:vml" xmlns:o="urn:schemas-microsoft-com:office:office" xmlns:r="http://schemas.openxmlformats.org/officeDocument/2006/relationships" xmlns:m="http://schemas.openxmlformats.org/officeDocument/2006/math" xmlns:v="urn:schemas-microsoft-com:vml" xmlns:wp14="http://schemas.microsoft.com/office/word/2010/wordprocessingDrawing" xmlns:wp="http://schemas.openxmlformats.org/drawingml/2006/wordprocessingDrawing" xmlns:w10="urn:schemas-microsoft-com:office:word" xmlns:w="http://schemas.openxmlformats.org/wordprocessingml/2006/main" xmlns:w14="http://schemas.microsoft.com/office/word/2010/wordml" xmlns:w15="http://schemas.microsoft.com/office/word/2012/wordml" xmlns:wpg="http://schemas.microsoft.com/office/word/2010/wordprocessingGroup" xmlns:wpi="http://schemas.microsoft.com/office/word/2010/wordprocessingInk" xmlns:wne="http://schemas.microsoft.com/office/word/2006/wordml" xmlns:wps="http://schemas.microsoft.com/office/word/2010/wordprocessingShape" mc:Ignorable="w14 w15 wp14">
+<w:footnotes xmlns:wpc="http://schemas.microsoft.com/office/word/2010/wordprocessingCanvas" xmlns:cx="http://schemas.microsoft.com/office/drawing/2014/chartex" xmlns:mc="http://schemas.openxmlformats.org/markup-compatibility/2006" xmlns:o="urn:schemas-microsoft-com:office:office" xmlns:r="http://schemas.openxmlformats.org/officeDocument/2006/relationships" xmlns:m="http://schemas.openxmlformats.org/officeDocument/2006/math" xmlns:v="urn:schemas-microsoft-com:vml" xmlns:wp14="http://schemas.microsoft.com/office/word/2010/wordprocessingDrawing" xmlns:wp="http://schemas.openxmlformats.org/drawingml/2006/wordprocessingDrawing" xmlns:w10="urn:schemas-microsoft-com:office:word" xmlns:w="http://schemas.openxmlformats.org/wordprocessingml/2006/main" xmlns:w14="http://schemas.microsoft.com/office/word/2010/wordml" xmlns:w15="http://schemas.microsoft.com/office/word/2012/wordml" xmlns:w16se="http://schemas.microsoft.com/office/word/2015/wordml/symex" xmlns:wpg="http://schemas.microsoft.com/office/word/2010/wordprocessingGroup" xmlns:wpi="http://schemas.microsoft.com/office/word/2010/wordprocessingInk" xmlns:wne="http://schemas.microsoft.com/office/word/2006/wordml" xmlns:wps="http://schemas.microsoft.com/office/word/2010/wordprocessingShape" mc:Ignorable="w14 w15 w16se wp14">
   <w:footnote w:type="separator" w:id="-1">
     <w:p>
       <w:pPr>
@@ -3094,10 +2538,10 @@
 </file>
 
 <file path=word/header1.xml><?xml version="1.0" encoding="utf-8"?>
-<w:hdr xmlns:wpc="http://schemas.microsoft.com/office/word/2010/wordprocessingCanvas" xmlns:mo="http://schemas.microsoft.com/office/mac/office/2008/main" xmlns:mc="http://schemas.openxmlformats.org/markup-compatibility/2006" xmlns:mv="urn:schemas-microsoft-com:mac:vml" xmlns:o="urn:schemas-microsoft-com:office:office" xmlns:r="http://schemas.openxmlformats.org/officeDocument/2006/relationships" xmlns:m="http://schemas.openxmlformats.org/officeDocument/2006/math" xmlns:v="urn:schemas-microsoft-com:vml" xmlns:wp14="http://schemas.microsoft.com/office/word/2010/wordprocessingDrawing" xmlns:wp="http://schemas.openxmlformats.org/drawingml/2006/wordprocessingDrawing" xmlns:w10="urn:schemas-microsoft-com:office:word" xmlns:w="http://schemas.openxmlformats.org/wordprocessingml/2006/main" xmlns:w14="http://schemas.microsoft.com/office/word/2010/wordml" xmlns:w15="http://schemas.microsoft.com/office/word/2012/wordml" xmlns:wpg="http://schemas.microsoft.com/office/word/2010/wordprocessingGroup" xmlns:wpi="http://schemas.microsoft.com/office/word/2010/wordprocessingInk" xmlns:wne="http://schemas.microsoft.com/office/word/2006/wordml" xmlns:wps="http://schemas.microsoft.com/office/word/2010/wordprocessingShape" mc:Ignorable="w14 w15 wp14">
+<w:hdr xmlns:wpc="http://schemas.microsoft.com/office/word/2010/wordprocessingCanvas" xmlns:cx="http://schemas.microsoft.com/office/drawing/2014/chartex" xmlns:mc="http://schemas.openxmlformats.org/markup-compatibility/2006" xmlns:o="urn:schemas-microsoft-com:office:office" xmlns:r="http://schemas.openxmlformats.org/officeDocument/2006/relationships" xmlns:m="http://schemas.openxmlformats.org/officeDocument/2006/math" xmlns:v="urn:schemas-microsoft-com:vml" xmlns:wp14="http://schemas.microsoft.com/office/word/2010/wordprocessingDrawing" xmlns:wp="http://schemas.openxmlformats.org/drawingml/2006/wordprocessingDrawing" xmlns:w10="urn:schemas-microsoft-com:office:word" xmlns:w="http://schemas.openxmlformats.org/wordprocessingml/2006/main" xmlns:w14="http://schemas.microsoft.com/office/word/2010/wordml" xmlns:w15="http://schemas.microsoft.com/office/word/2012/wordml" xmlns:w16se="http://schemas.microsoft.com/office/word/2015/wordml/symex" xmlns:wpg="http://schemas.microsoft.com/office/word/2010/wordprocessingGroup" xmlns:wpi="http://schemas.microsoft.com/office/word/2010/wordprocessingInk" xmlns:wne="http://schemas.microsoft.com/office/word/2006/wordml" xmlns:wps="http://schemas.microsoft.com/office/word/2010/wordprocessingShape" mc:Ignorable="w14 w15 w16se wp14">
   <w:p>
     <w:pPr>
-      <w:pStyle w:val="aff4"/>
+      <w:pStyle w:val="aff3"/>
       <w:pBdr>
         <w:bottom w:val="single" w:sz="8" w:space="1" w:color="000000" w:themeColor="text1"/>
       </w:pBdr>
@@ -3180,10 +2624,10 @@
 </file>
 
 <file path=word/header2.xml><?xml version="1.0" encoding="utf-8"?>
-<w:hdr xmlns:wpc="http://schemas.microsoft.com/office/word/2010/wordprocessingCanvas" xmlns:mo="http://schemas.microsoft.com/office/mac/office/2008/main" xmlns:mc="http://schemas.openxmlformats.org/markup-compatibility/2006" xmlns:mv="urn:schemas-microsoft-com:mac:vml" xmlns:o="urn:schemas-microsoft-com:office:office" xmlns:r="http://schemas.openxmlformats.org/officeDocument/2006/relationships" xmlns:m="http://schemas.openxmlformats.org/officeDocument/2006/math" xmlns:v="urn:schemas-microsoft-com:vml" xmlns:wp14="http://schemas.microsoft.com/office/word/2010/wordprocessingDrawing" xmlns:wp="http://schemas.openxmlformats.org/drawingml/2006/wordprocessingDrawing" xmlns:w10="urn:schemas-microsoft-com:office:word" xmlns:w="http://schemas.openxmlformats.org/wordprocessingml/2006/main" xmlns:w14="http://schemas.microsoft.com/office/word/2010/wordml" xmlns:w15="http://schemas.microsoft.com/office/word/2012/wordml" xmlns:wpg="http://schemas.microsoft.com/office/word/2010/wordprocessingGroup" xmlns:wpi="http://schemas.microsoft.com/office/word/2010/wordprocessingInk" xmlns:wne="http://schemas.microsoft.com/office/word/2006/wordml" xmlns:wps="http://schemas.microsoft.com/office/word/2010/wordprocessingShape" mc:Ignorable="w14 w15 wp14">
+<w:hdr xmlns:wpc="http://schemas.microsoft.com/office/word/2010/wordprocessingCanvas" xmlns:cx="http://schemas.microsoft.com/office/drawing/2014/chartex" xmlns:mc="http://schemas.openxmlformats.org/markup-compatibility/2006" xmlns:o="urn:schemas-microsoft-com:office:office" xmlns:r="http://schemas.openxmlformats.org/officeDocument/2006/relationships" xmlns:m="http://schemas.openxmlformats.org/officeDocument/2006/math" xmlns:v="urn:schemas-microsoft-com:vml" xmlns:wp14="http://schemas.microsoft.com/office/word/2010/wordprocessingDrawing" xmlns:wp="http://schemas.openxmlformats.org/drawingml/2006/wordprocessingDrawing" xmlns:w10="urn:schemas-microsoft-com:office:word" xmlns:w="http://schemas.openxmlformats.org/wordprocessingml/2006/main" xmlns:w14="http://schemas.microsoft.com/office/word/2010/wordml" xmlns:w15="http://schemas.microsoft.com/office/word/2012/wordml" xmlns:w16se="http://schemas.microsoft.com/office/word/2015/wordml/symex" xmlns:wpg="http://schemas.microsoft.com/office/word/2010/wordprocessingGroup" xmlns:wpi="http://schemas.microsoft.com/office/word/2010/wordprocessingInk" xmlns:wne="http://schemas.microsoft.com/office/word/2006/wordml" xmlns:wps="http://schemas.microsoft.com/office/word/2010/wordprocessingShape" mc:Ignorable="w14 w15 w16se wp14">
   <w:p>
     <w:pPr>
-      <w:pStyle w:val="aff4"/>
+      <w:pStyle w:val="aff3"/>
       <w:pBdr>
         <w:bottom w:val="single" w:sz="24" w:space="1" w:color="01D270"/>
       </w:pBdr>
@@ -3259,8 +2703,8 @@
 </file>
 
 <file path=word/numbering.xml><?xml version="1.0" encoding="utf-8"?>
-<w:numbering xmlns:wpc="http://schemas.microsoft.com/office/word/2010/wordprocessingCanvas" xmlns:mo="http://schemas.microsoft.com/office/mac/office/2008/main" xmlns:mc="http://schemas.openxmlformats.org/markup-compatibility/2006" xmlns:mv="urn:schemas-microsoft-com:mac:vml" xmlns:o="urn:schemas-microsoft-com:office:office" xmlns:r="http://schemas.openxmlformats.org/officeDocument/2006/relationships" xmlns:m="http://schemas.openxmlformats.org/officeDocument/2006/math" xmlns:v="urn:schemas-microsoft-com:vml" xmlns:wp14="http://schemas.microsoft.com/office/word/2010/wordprocessingDrawing" xmlns:wp="http://schemas.openxmlformats.org/drawingml/2006/wordprocessingDrawing" xmlns:w10="urn:schemas-microsoft-com:office:word" xmlns:w="http://schemas.openxmlformats.org/wordprocessingml/2006/main" xmlns:w14="http://schemas.microsoft.com/office/word/2010/wordml" xmlns:w15="http://schemas.microsoft.com/office/word/2012/wordml" xmlns:wpg="http://schemas.microsoft.com/office/word/2010/wordprocessingGroup" xmlns:wpi="http://schemas.microsoft.com/office/word/2010/wordprocessingInk" xmlns:wne="http://schemas.microsoft.com/office/word/2006/wordml" xmlns:wps="http://schemas.microsoft.com/office/word/2010/wordprocessingShape" mc:Ignorable="w14 w15 wp14">
-  <w:abstractNum w:abstractNumId="0">
+<w:numbering xmlns:wpc="http://schemas.microsoft.com/office/word/2010/wordprocessingCanvas" xmlns:cx="http://schemas.microsoft.com/office/drawing/2014/chartex" xmlns:mc="http://schemas.openxmlformats.org/markup-compatibility/2006" xmlns:o="urn:schemas-microsoft-com:office:office" xmlns:r="http://schemas.openxmlformats.org/officeDocument/2006/relationships" xmlns:m="http://schemas.openxmlformats.org/officeDocument/2006/math" xmlns:v="urn:schemas-microsoft-com:vml" xmlns:wp14="http://schemas.microsoft.com/office/word/2010/wordprocessingDrawing" xmlns:wp="http://schemas.openxmlformats.org/drawingml/2006/wordprocessingDrawing" xmlns:w10="urn:schemas-microsoft-com:office:word" xmlns:w="http://schemas.openxmlformats.org/wordprocessingml/2006/main" xmlns:w14="http://schemas.microsoft.com/office/word/2010/wordml" xmlns:w15="http://schemas.microsoft.com/office/word/2012/wordml" xmlns:w16se="http://schemas.microsoft.com/office/word/2015/wordml/symex" xmlns:wpg="http://schemas.microsoft.com/office/word/2010/wordprocessingGroup" xmlns:wpi="http://schemas.microsoft.com/office/word/2010/wordprocessingInk" xmlns:wne="http://schemas.microsoft.com/office/word/2006/wordml" xmlns:wps="http://schemas.microsoft.com/office/word/2010/wordprocessingShape" mc:Ignorable="w14 w15 w16se wp14">
+  <w:abstractNum w:abstractNumId="0" w15:restartNumberingAfterBreak="0">
     <w:nsid w:val="02855CEC"/>
     <w:multiLevelType w:val="hybridMultilevel"/>
     <w:tmpl w:val="193A2428"/>
@@ -3349,7 +2793,7 @@
       </w:pPr>
     </w:lvl>
   </w:abstractNum>
-  <w:abstractNum w:abstractNumId="1">
+  <w:abstractNum w:abstractNumId="1" w15:restartNumberingAfterBreak="0">
     <w:nsid w:val="06150FE7"/>
     <w:multiLevelType w:val="hybridMultilevel"/>
     <w:tmpl w:val="6D86501A"/>
@@ -3462,7 +2906,7 @@
       </w:rPr>
     </w:lvl>
   </w:abstractNum>
-  <w:abstractNum w:abstractNumId="2">
+  <w:abstractNum w:abstractNumId="2" w15:restartNumberingAfterBreak="0">
     <w:nsid w:val="08AF4EB0"/>
     <w:multiLevelType w:val="hybridMultilevel"/>
     <w:tmpl w:val="DB6EA240"/>
@@ -3575,7 +3019,7 @@
       </w:rPr>
     </w:lvl>
   </w:abstractNum>
-  <w:abstractNum w:abstractNumId="3">
+  <w:abstractNum w:abstractNumId="3" w15:restartNumberingAfterBreak="0">
     <w:nsid w:val="0C164EAB"/>
     <w:multiLevelType w:val="hybridMultilevel"/>
     <w:tmpl w:val="7F2C34EA"/>
@@ -3689,7 +3133,7 @@
       </w:rPr>
     </w:lvl>
   </w:abstractNum>
-  <w:abstractNum w:abstractNumId="4">
+  <w:abstractNum w:abstractNumId="4" w15:restartNumberingAfterBreak="0">
     <w:nsid w:val="0EA4685B"/>
     <w:multiLevelType w:val="hybridMultilevel"/>
     <w:tmpl w:val="7F985EC8"/>
@@ -3803,7 +3247,7 @@
       </w:rPr>
     </w:lvl>
   </w:abstractNum>
-  <w:abstractNum w:abstractNumId="5">
+  <w:abstractNum w:abstractNumId="5" w15:restartNumberingAfterBreak="0">
     <w:nsid w:val="169039C6"/>
     <w:multiLevelType w:val="hybridMultilevel"/>
     <w:tmpl w:val="466868C2"/>
@@ -3917,7 +3361,7 @@
       </w:rPr>
     </w:lvl>
   </w:abstractNum>
-  <w:abstractNum w:abstractNumId="6">
+  <w:abstractNum w:abstractNumId="6" w15:restartNumberingAfterBreak="0">
     <w:nsid w:val="169170E8"/>
     <w:multiLevelType w:val="hybridMultilevel"/>
     <w:tmpl w:val="029C92AA"/>
@@ -4031,7 +3475,7 @@
       </w:rPr>
     </w:lvl>
   </w:abstractNum>
-  <w:abstractNum w:abstractNumId="7">
+  <w:abstractNum w:abstractNumId="7" w15:restartNumberingAfterBreak="0">
     <w:nsid w:val="16921C76"/>
     <w:multiLevelType w:val="hybridMultilevel"/>
     <w:tmpl w:val="3B72ED76"/>
@@ -4145,7 +3589,7 @@
       </w:rPr>
     </w:lvl>
   </w:abstractNum>
-  <w:abstractNum w:abstractNumId="8">
+  <w:abstractNum w:abstractNumId="8" w15:restartNumberingAfterBreak="0">
     <w:nsid w:val="18F34F0F"/>
     <w:multiLevelType w:val="hybridMultilevel"/>
     <w:tmpl w:val="7C7E7A54"/>
@@ -4259,7 +3703,7 @@
       </w:rPr>
     </w:lvl>
   </w:abstractNum>
-  <w:abstractNum w:abstractNumId="9">
+  <w:abstractNum w:abstractNumId="9" w15:restartNumberingAfterBreak="0">
     <w:nsid w:val="1C61778E"/>
     <w:multiLevelType w:val="hybridMultilevel"/>
     <w:tmpl w:val="0F548342"/>
@@ -4373,7 +3817,7 @@
       </w:rPr>
     </w:lvl>
   </w:abstractNum>
-  <w:abstractNum w:abstractNumId="10">
+  <w:abstractNum w:abstractNumId="10" w15:restartNumberingAfterBreak="0">
     <w:nsid w:val="36621A53"/>
     <w:multiLevelType w:val="hybridMultilevel"/>
     <w:tmpl w:val="285220B6"/>
@@ -4487,7 +3931,7 @@
       </w:rPr>
     </w:lvl>
   </w:abstractNum>
-  <w:abstractNum w:abstractNumId="11">
+  <w:abstractNum w:abstractNumId="11" w15:restartNumberingAfterBreak="0">
     <w:nsid w:val="385C6947"/>
     <w:multiLevelType w:val="hybridMultilevel"/>
     <w:tmpl w:val="EBBC0824"/>
@@ -4577,7 +4021,7 @@
       </w:pPr>
     </w:lvl>
   </w:abstractNum>
-  <w:abstractNum w:abstractNumId="12">
+  <w:abstractNum w:abstractNumId="12" w15:restartNumberingAfterBreak="0">
     <w:nsid w:val="410F2E9C"/>
     <w:multiLevelType w:val="hybridMultilevel"/>
     <w:tmpl w:val="C6E6EAF2"/>
@@ -4663,7 +4107,7 @@
       </w:pPr>
     </w:lvl>
   </w:abstractNum>
-  <w:abstractNum w:abstractNumId="13">
+  <w:abstractNum w:abstractNumId="13" w15:restartNumberingAfterBreak="0">
     <w:nsid w:val="41E53B19"/>
     <w:multiLevelType w:val="hybridMultilevel"/>
     <w:tmpl w:val="FA541CB6"/>
@@ -4777,7 +4221,7 @@
       </w:rPr>
     </w:lvl>
   </w:abstractNum>
-  <w:abstractNum w:abstractNumId="14">
+  <w:abstractNum w:abstractNumId="14" w15:restartNumberingAfterBreak="0">
     <w:nsid w:val="446B7E77"/>
     <w:multiLevelType w:val="hybridMultilevel"/>
     <w:tmpl w:val="CD9ECC7C"/>
@@ -4890,7 +4334,7 @@
       </w:rPr>
     </w:lvl>
   </w:abstractNum>
-  <w:abstractNum w:abstractNumId="15">
+  <w:abstractNum w:abstractNumId="15" w15:restartNumberingAfterBreak="0">
     <w:nsid w:val="464328AF"/>
     <w:multiLevelType w:val="hybridMultilevel"/>
     <w:tmpl w:val="0D026618"/>
@@ -4979,7 +4423,7 @@
       </w:pPr>
     </w:lvl>
   </w:abstractNum>
-  <w:abstractNum w:abstractNumId="16">
+  <w:abstractNum w:abstractNumId="16" w15:restartNumberingAfterBreak="0">
     <w:nsid w:val="464C23E6"/>
     <w:multiLevelType w:val="hybridMultilevel"/>
     <w:tmpl w:val="0F548342"/>
@@ -5093,7 +4537,7 @@
       </w:rPr>
     </w:lvl>
   </w:abstractNum>
-  <w:abstractNum w:abstractNumId="17">
+  <w:abstractNum w:abstractNumId="17" w15:restartNumberingAfterBreak="0">
     <w:nsid w:val="4BF83FC0"/>
     <w:multiLevelType w:val="hybridMultilevel"/>
     <w:tmpl w:val="68E221FA"/>
@@ -5182,7 +4626,7 @@
       </w:pPr>
     </w:lvl>
   </w:abstractNum>
-  <w:abstractNum w:abstractNumId="18">
+  <w:abstractNum w:abstractNumId="18" w15:restartNumberingAfterBreak="0">
     <w:nsid w:val="4E7057C0"/>
     <w:multiLevelType w:val="hybridMultilevel"/>
     <w:tmpl w:val="4FA62780"/>
@@ -5272,7 +4716,7 @@
       </w:pPr>
     </w:lvl>
   </w:abstractNum>
-  <w:abstractNum w:abstractNumId="19">
+  <w:abstractNum w:abstractNumId="19" w15:restartNumberingAfterBreak="0">
     <w:nsid w:val="5B5C27AD"/>
     <w:multiLevelType w:val="hybridMultilevel"/>
     <w:tmpl w:val="97B6C3EA"/>
@@ -5385,7 +4829,7 @@
       </w:rPr>
     </w:lvl>
   </w:abstractNum>
-  <w:abstractNum w:abstractNumId="20">
+  <w:abstractNum w:abstractNumId="20" w15:restartNumberingAfterBreak="0">
     <w:nsid w:val="5D2C3780"/>
     <w:multiLevelType w:val="hybridMultilevel"/>
     <w:tmpl w:val="CC7415C0"/>
@@ -5499,7 +4943,7 @@
       </w:rPr>
     </w:lvl>
   </w:abstractNum>
-  <w:abstractNum w:abstractNumId="21">
+  <w:abstractNum w:abstractNumId="21" w15:restartNumberingAfterBreak="0">
     <w:nsid w:val="61D91BDE"/>
     <w:multiLevelType w:val="hybridMultilevel"/>
     <w:tmpl w:val="C484750E"/>
@@ -5588,7 +5032,7 @@
       </w:pPr>
     </w:lvl>
   </w:abstractNum>
-  <w:abstractNum w:abstractNumId="22">
+  <w:abstractNum w:abstractNumId="22" w15:restartNumberingAfterBreak="0">
     <w:nsid w:val="6DEA6D20"/>
     <w:multiLevelType w:val="hybridMultilevel"/>
     <w:tmpl w:val="7FAEDAF4"/>
@@ -5700,6 +5144,93 @@
       <w:rPr>
         <w:rFonts w:ascii="Wingdings" w:hAnsi="Wingdings" w:hint="default"/>
       </w:rPr>
+    </w:lvl>
+  </w:abstractNum>
+  <w:abstractNum w:abstractNumId="23" w15:restartNumberingAfterBreak="0">
+    <w:nsid w:val="7D2600E4"/>
+    <w:multiLevelType w:val="hybridMultilevel"/>
+    <w:tmpl w:val="F384C486"/>
+    <w:lvl w:ilvl="0" w:tplc="F65CEA2E">
+      <w:start w:val="1"/>
+      <w:numFmt w:val="decimal"/>
+      <w:pStyle w:val="List"/>
+      <w:lvlText w:val="%1)"/>
+      <w:lvlJc w:val="left"/>
+      <w:pPr>
+        <w:ind w:left="900" w:hanging="420"/>
+      </w:pPr>
+    </w:lvl>
+    <w:lvl w:ilvl="1" w:tplc="04090019">
+      <w:start w:val="1"/>
+      <w:numFmt w:val="lowerLetter"/>
+      <w:lvlText w:val="%2)"/>
+      <w:lvlJc w:val="left"/>
+      <w:pPr>
+        <w:ind w:left="1320" w:hanging="420"/>
+      </w:pPr>
+    </w:lvl>
+    <w:lvl w:ilvl="2" w:tplc="0409001B" w:tentative="1">
+      <w:start w:val="1"/>
+      <w:numFmt w:val="lowerRoman"/>
+      <w:lvlText w:val="%3."/>
+      <w:lvlJc w:val="right"/>
+      <w:pPr>
+        <w:ind w:left="1740" w:hanging="420"/>
+      </w:pPr>
+    </w:lvl>
+    <w:lvl w:ilvl="3" w:tplc="0409000F" w:tentative="1">
+      <w:start w:val="1"/>
+      <w:numFmt w:val="decimal"/>
+      <w:lvlText w:val="%4."/>
+      <w:lvlJc w:val="left"/>
+      <w:pPr>
+        <w:ind w:left="2160" w:hanging="420"/>
+      </w:pPr>
+    </w:lvl>
+    <w:lvl w:ilvl="4" w:tplc="04090019" w:tentative="1">
+      <w:start w:val="1"/>
+      <w:numFmt w:val="lowerLetter"/>
+      <w:lvlText w:val="%5)"/>
+      <w:lvlJc w:val="left"/>
+      <w:pPr>
+        <w:ind w:left="2580" w:hanging="420"/>
+      </w:pPr>
+    </w:lvl>
+    <w:lvl w:ilvl="5" w:tplc="0409001B" w:tentative="1">
+      <w:start w:val="1"/>
+      <w:numFmt w:val="lowerRoman"/>
+      <w:lvlText w:val="%6."/>
+      <w:lvlJc w:val="right"/>
+      <w:pPr>
+        <w:ind w:left="3000" w:hanging="420"/>
+      </w:pPr>
+    </w:lvl>
+    <w:lvl w:ilvl="6" w:tplc="0409000F" w:tentative="1">
+      <w:start w:val="1"/>
+      <w:numFmt w:val="decimal"/>
+      <w:lvlText w:val="%7."/>
+      <w:lvlJc w:val="left"/>
+      <w:pPr>
+        <w:ind w:left="3420" w:hanging="420"/>
+      </w:pPr>
+    </w:lvl>
+    <w:lvl w:ilvl="7" w:tplc="04090019" w:tentative="1">
+      <w:start w:val="1"/>
+      <w:numFmt w:val="lowerLetter"/>
+      <w:lvlText w:val="%8)"/>
+      <w:lvlJc w:val="left"/>
+      <w:pPr>
+        <w:ind w:left="3840" w:hanging="420"/>
+      </w:pPr>
+    </w:lvl>
+    <w:lvl w:ilvl="8" w:tplc="0409001B" w:tentative="1">
+      <w:start w:val="1"/>
+      <w:numFmt w:val="lowerRoman"/>
+      <w:lvlText w:val="%9."/>
+      <w:lvlJc w:val="right"/>
+      <w:pPr>
+        <w:ind w:left="4260" w:hanging="420"/>
+      </w:pPr>
     </w:lvl>
   </w:abstractNum>
   <w:num w:numId="1">
@@ -5834,12 +5365,15 @@
   <w:num w:numId="43">
     <w:abstractNumId w:val="11"/>
   </w:num>
+  <w:num w:numId="44">
+    <w:abstractNumId w:val="23"/>
+  </w:num>
   <w:numIdMacAtCleanup w:val="2"/>
 </w:numbering>
 </file>
 
 <file path=word/styles.xml><?xml version="1.0" encoding="utf-8"?>
-<w:styles xmlns:mc="http://schemas.openxmlformats.org/markup-compatibility/2006" xmlns:r="http://schemas.openxmlformats.org/officeDocument/2006/relationships" xmlns:w="http://schemas.openxmlformats.org/wordprocessingml/2006/main" xmlns:w14="http://schemas.microsoft.com/office/word/2010/wordml" xmlns:w15="http://schemas.microsoft.com/office/word/2012/wordml" mc:Ignorable="w14 w15">
+<w:styles xmlns:mc="http://schemas.openxmlformats.org/markup-compatibility/2006" xmlns:r="http://schemas.openxmlformats.org/officeDocument/2006/relationships" xmlns:w="http://schemas.openxmlformats.org/wordprocessingml/2006/main" xmlns:w14="http://schemas.microsoft.com/office/word/2010/wordml" xmlns:w15="http://schemas.microsoft.com/office/word/2012/wordml" xmlns:w16se="http://schemas.microsoft.com/office/word/2015/wordml/symex" mc:Ignorable="w14 w15 w16se">
   <w:docDefaults>
     <w:rPrDefault>
       <w:rPr>
@@ -5852,7 +5386,7 @@
     </w:rPrDefault>
     <w:pPrDefault/>
   </w:docDefaults>
-  <w:latentStyles w:defLockedState="0" w:defUIPriority="99" w:defSemiHidden="0" w:defUnhideWhenUsed="0" w:defQFormat="0" w:count="380">
+  <w:latentStyles w:defLockedState="0" w:defUIPriority="99" w:defSemiHidden="0" w:defUnhideWhenUsed="0" w:defQFormat="0" w:count="371">
     <w:lsdException w:name="Normal" w:uiPriority="0" w:qFormat="1"/>
     <w:lsdException w:name="heading 1" w:uiPriority="9" w:qFormat="1"/>
     <w:lsdException w:name="heading 2" w:semiHidden="1" w:uiPriority="9" w:unhideWhenUsed="1" w:qFormat="1"/>
@@ -6405,15 +5939,12 @@
       <w:b/>
     </w:rPr>
     <w:tblPr>
-      <w:tblInd w:w="0" w:type="dxa"/>
       <w:tblBorders>
         <w:bottom w:val="single" w:sz="6" w:space="0" w:color="0072C6"/>
         <w:insideH w:val="single" w:sz="6" w:space="0" w:color="0072C6"/>
       </w:tblBorders>
       <w:tblCellMar>
-        <w:top w:w="0" w:type="dxa"/>
         <w:left w:w="230" w:type="dxa"/>
-        <w:bottom w:w="0" w:type="dxa"/>
         <w:right w:w="0" w:type="dxa"/>
       </w:tblCellMar>
     </w:tblPr>
@@ -6505,7 +6036,7 @@
     </w:rPr>
   </w:style>
   <w:style w:type="character" w:customStyle="1" w:styleId="a8">
-    <w:name w:val="结束语字符"/>
+    <w:name w:val="结束语 字符"/>
     <w:link w:val="a7"/>
     <w:uiPriority w:val="32"/>
     <w:rPr>
@@ -6535,7 +6066,7 @@
     </w:rPr>
   </w:style>
   <w:style w:type="character" w:customStyle="1" w:styleId="aa">
-    <w:name w:val="签名字符"/>
+    <w:name w:val="签名 字符"/>
     <w:link w:val="a9"/>
     <w:uiPriority w:val="33"/>
     <w:rPr>
@@ -6566,7 +6097,7 @@
     </w:rPr>
   </w:style>
   <w:style w:type="character" w:customStyle="1" w:styleId="ac">
-    <w:name w:val="日期字符"/>
+    <w:name w:val="日期 字符"/>
     <w:link w:val="ab"/>
     <w:uiPriority w:val="1"/>
     <w:rPr>
@@ -6609,7 +6140,7 @@
     </w:rPr>
   </w:style>
   <w:style w:type="character" w:customStyle="1" w:styleId="10">
-    <w:name w:val="标题 1字符"/>
+    <w:name w:val="标题 1 字符"/>
     <w:link w:val="1"/>
     <w:uiPriority w:val="9"/>
     <w:rsid w:val="00FF0E91"/>
@@ -6658,7 +6189,7 @@
     </w:rPr>
   </w:style>
   <w:style w:type="character" w:customStyle="1" w:styleId="af2">
-    <w:name w:val="明显引用字符"/>
+    <w:name w:val="明显引用 字符"/>
     <w:link w:val="af1"/>
     <w:uiPriority w:val="30"/>
     <w:semiHidden/>
@@ -6694,19 +6225,12 @@
     <w:tblPr>
       <w:tblStyleRowBandSize w:val="1"/>
       <w:tblStyleColBandSize w:val="1"/>
-      <w:tblInd w:w="0" w:type="dxa"/>
       <w:tblBorders>
         <w:top w:val="single" w:sz="4" w:space="0" w:color="0072C6"/>
         <w:left w:val="single" w:sz="4" w:space="0" w:color="0072C6"/>
         <w:bottom w:val="single" w:sz="4" w:space="0" w:color="0072C6"/>
         <w:right w:val="single" w:sz="4" w:space="0" w:color="0072C6"/>
       </w:tblBorders>
-      <w:tblCellMar>
-        <w:top w:w="0" w:type="dxa"/>
-        <w:left w:w="108" w:type="dxa"/>
-        <w:bottom w:w="0" w:type="dxa"/>
-        <w:right w:w="108" w:type="dxa"/>
-      </w:tblCellMar>
     </w:tblPr>
     <w:tblStylePr w:type="firstRow">
       <w:rPr>
@@ -6841,7 +6365,7 @@
     </w:rPr>
   </w:style>
   <w:style w:type="character" w:customStyle="1" w:styleId="af6">
-    <w:name w:val="引用字符"/>
+    <w:name w:val="引用 字符"/>
     <w:link w:val="af5"/>
     <w:uiPriority w:val="29"/>
     <w:semiHidden/>
@@ -6887,7 +6411,7 @@
     </w:rPr>
   </w:style>
   <w:style w:type="character" w:customStyle="1" w:styleId="af9">
-    <w:name w:val="副标题字符"/>
+    <w:name w:val="副标题 字符"/>
     <w:link w:val="af8"/>
     <w:uiPriority w:val="11"/>
     <w:semiHidden/>
@@ -6928,7 +6452,6 @@
     <w:basedOn w:val="a2"/>
     <w:uiPriority w:val="39"/>
     <w:tblPr>
-      <w:tblInd w:w="0" w:type="dxa"/>
       <w:tblBorders>
         <w:top w:val="single" w:sz="4" w:space="0" w:color="auto"/>
         <w:left w:val="single" w:sz="4" w:space="0" w:color="auto"/>
@@ -6937,16 +6460,10 @@
         <w:insideH w:val="single" w:sz="4" w:space="0" w:color="auto"/>
         <w:insideV w:val="single" w:sz="4" w:space="0" w:color="auto"/>
       </w:tblBorders>
-      <w:tblCellMar>
-        <w:top w:w="0" w:type="dxa"/>
-        <w:left w:w="108" w:type="dxa"/>
-        <w:bottom w:w="0" w:type="dxa"/>
-        <w:right w:w="108" w:type="dxa"/>
-      </w:tblCellMar>
     </w:tblPr>
   </w:style>
   <w:style w:type="character" w:customStyle="1" w:styleId="af">
-    <w:name w:val="标题字符"/>
+    <w:name w:val="标题 字符"/>
     <w:link w:val="ae"/>
     <w:uiPriority w:val="1"/>
     <w:semiHidden/>
@@ -6959,7 +6476,7 @@
       <w:szCs w:val="56"/>
     </w:rPr>
   </w:style>
-  <w:style w:type="paragraph" w:styleId="afd">
+  <w:style w:type="paragraph" w:styleId="TOC">
     <w:name w:val="TOC Heading"/>
     <w:basedOn w:val="1"/>
     <w:next w:val="a0"/>
@@ -6976,7 +6493,7 @@
     </w:rPr>
   </w:style>
   <w:style w:type="character" w:customStyle="1" w:styleId="40">
-    <w:name w:val="标题 4字符"/>
+    <w:name w:val="标题 4 字符"/>
     <w:link w:val="4"/>
     <w:uiPriority w:val="9"/>
     <w:semiHidden/>
@@ -6988,7 +6505,7 @@
     </w:rPr>
   </w:style>
   <w:style w:type="character" w:customStyle="1" w:styleId="50">
-    <w:name w:val="标题 5字符"/>
+    <w:name w:val="标题 5 字符"/>
     <w:link w:val="5"/>
     <w:uiPriority w:val="9"/>
     <w:semiHidden/>
@@ -7000,7 +6517,7 @@
     </w:rPr>
   </w:style>
   <w:style w:type="character" w:customStyle="1" w:styleId="60">
-    <w:name w:val="标题 6字符"/>
+    <w:name w:val="标题 6 字符"/>
     <w:link w:val="6"/>
     <w:uiPriority w:val="9"/>
     <w:semiHidden/>
@@ -7012,7 +6529,7 @@
     </w:rPr>
   </w:style>
   <w:style w:type="character" w:customStyle="1" w:styleId="70">
-    <w:name w:val="标题 7字符"/>
+    <w:name w:val="标题 7 字符"/>
     <w:link w:val="7"/>
     <w:uiPriority w:val="9"/>
     <w:semiHidden/>
@@ -7026,7 +6543,7 @@
     </w:rPr>
   </w:style>
   <w:style w:type="character" w:customStyle="1" w:styleId="80">
-    <w:name w:val="标题 8字符"/>
+    <w:name w:val="标题 8 字符"/>
     <w:link w:val="8"/>
     <w:uiPriority w:val="9"/>
     <w:semiHidden/>
@@ -7038,7 +6555,7 @@
     </w:rPr>
   </w:style>
   <w:style w:type="character" w:customStyle="1" w:styleId="90">
-    <w:name w:val="标题 9字符"/>
+    <w:name w:val="标题 9 字符"/>
     <w:link w:val="9"/>
     <w:uiPriority w:val="9"/>
     <w:semiHidden/>
@@ -7051,11 +6568,11 @@
       <w:szCs w:val="21"/>
     </w:rPr>
   </w:style>
-  <w:style w:type="paragraph" w:styleId="afe">
+  <w:style w:type="paragraph" w:styleId="afd">
     <w:name w:val="Salutation"/>
     <w:basedOn w:val="a0"/>
     <w:next w:val="a0"/>
-    <w:link w:val="aff"/>
+    <w:link w:val="afe"/>
     <w:uiPriority w:val="3"/>
     <w:unhideWhenUsed/>
     <w:qFormat/>
@@ -7070,9 +6587,9 @@
       <w:sz w:val="72"/>
     </w:rPr>
   </w:style>
-  <w:style w:type="character" w:customStyle="1" w:styleId="aff">
-    <w:name w:val="称呼字符"/>
-    <w:link w:val="afe"/>
+  <w:style w:type="character" w:customStyle="1" w:styleId="afe">
+    <w:name w:val="称呼 字符"/>
+    <w:link w:val="afd"/>
     <w:uiPriority w:val="3"/>
     <w:rPr>
       <w:rFonts w:ascii="Georgia" w:hAnsi="Georgia"/>
@@ -7081,10 +6598,10 @@
       <w:sz w:val="72"/>
     </w:rPr>
   </w:style>
-  <w:style w:type="paragraph" w:styleId="aff0">
+  <w:style w:type="paragraph" w:styleId="aff">
     <w:name w:val="footer"/>
     <w:basedOn w:val="a0"/>
-    <w:link w:val="aff1"/>
+    <w:link w:val="aff0"/>
     <w:uiPriority w:val="99"/>
     <w:unhideWhenUsed/>
     <w:qFormat/>
@@ -7102,9 +6619,9 @@
       <w:color w:val="FFFFFF"/>
     </w:rPr>
   </w:style>
-  <w:style w:type="character" w:customStyle="1" w:styleId="aff1">
-    <w:name w:val="页脚字符"/>
-    <w:link w:val="aff0"/>
+  <w:style w:type="character" w:customStyle="1" w:styleId="aff0">
+    <w:name w:val="页脚 字符"/>
+    <w:link w:val="aff"/>
     <w:uiPriority w:val="99"/>
     <w:rPr>
       <w:color w:val="FFFFFF"/>
@@ -7112,7 +6629,7 @@
     </w:rPr>
   </w:style>
   <w:style w:type="character" w:customStyle="1" w:styleId="20">
-    <w:name w:val="标题 2字符"/>
+    <w:name w:val="标题 2 字符"/>
     <w:link w:val="2"/>
     <w:uiPriority w:val="9"/>
     <w:rsid w:val="006968D6"/>
@@ -7127,7 +6644,7 @@
     </w:rPr>
   </w:style>
   <w:style w:type="character" w:customStyle="1" w:styleId="30">
-    <w:name w:val="标题 3字符"/>
+    <w:name w:val="标题 3 字符"/>
     <w:link w:val="3"/>
     <w:uiPriority w:val="9"/>
     <w:rsid w:val="00FF0E91"/>
@@ -7137,23 +6654,23 @@
       <w:u w:val="single"/>
     </w:rPr>
   </w:style>
-  <w:style w:type="paragraph" w:styleId="aff2">
+  <w:style w:type="paragraph" w:styleId="aff1">
     <w:name w:val="header"/>
     <w:basedOn w:val="a0"/>
-    <w:link w:val="aff3"/>
+    <w:link w:val="aff2"/>
     <w:uiPriority w:val="99"/>
     <w:unhideWhenUsed/>
     <w:pPr>
       <w:spacing w:before="0" w:after="0" w:line="240" w:lineRule="auto"/>
     </w:pPr>
   </w:style>
-  <w:style w:type="character" w:customStyle="1" w:styleId="aff3">
-    <w:name w:val="页眉字符"/>
+  <w:style w:type="character" w:customStyle="1" w:styleId="aff2">
+    <w:name w:val="页眉 字符"/>
     <w:basedOn w:val="a1"/>
-    <w:link w:val="aff2"/>
+    <w:link w:val="aff1"/>
     <w:uiPriority w:val="99"/>
   </w:style>
-  <w:style w:type="paragraph" w:customStyle="1" w:styleId="aff4">
+  <w:style w:type="paragraph" w:customStyle="1" w:styleId="aff3">
     <w:name w:val="页眉与页脚"/>
     <w:rsid w:val="00F15582"/>
     <w:pPr>
@@ -7177,7 +6694,7 @@
       <w:lang w:val="zh-CN"/>
     </w:rPr>
   </w:style>
-  <w:style w:type="paragraph" w:styleId="aff5">
+  <w:style w:type="paragraph" w:styleId="aff4">
     <w:name w:val="No Spacing"/>
     <w:uiPriority w:val="1"/>
     <w:qFormat/>
@@ -7199,7 +6716,7 @@
       <w:lang w:val="zh-CN"/>
     </w:rPr>
   </w:style>
-  <w:style w:type="character" w:styleId="aff6">
+  <w:style w:type="character" w:styleId="aff5">
     <w:name w:val="page number"/>
     <w:basedOn w:val="a1"/>
     <w:uiPriority w:val="99"/>
@@ -7239,7 +6756,7 @@
       <w:spacing w:before="0" w:after="0" w:line="400" w:lineRule="exact"/>
     </w:pPr>
     <w:rPr>
-      <w:rFonts w:ascii="SimSun" w:eastAsia="SimSun" w:hAnsi="SimSun" w:cs="Hiragino Sans GB W3"/>
+      <w:rFonts w:ascii="宋体" w:eastAsia="宋体" w:hAnsi="宋体" w:cs="Hiragino Sans GB W3"/>
       <w:b/>
       <w:bCs/>
       <w:color w:val="232B2D"/>
@@ -7248,10 +6765,10 @@
       <w:lang w:val="en-US" w:eastAsia="ja-JP"/>
     </w:rPr>
   </w:style>
-  <w:style w:type="paragraph" w:styleId="aff7">
+  <w:style w:type="paragraph" w:styleId="aff6">
     <w:name w:val="Document Map"/>
     <w:basedOn w:val="a0"/>
-    <w:link w:val="aff8"/>
+    <w:link w:val="aff7"/>
     <w:uiPriority w:val="99"/>
     <w:semiHidden/>
     <w:unhideWhenUsed/>
@@ -7260,9 +6777,9 @@
       <w:rFonts w:ascii="宋体" w:eastAsia="宋体"/>
     </w:rPr>
   </w:style>
-  <w:style w:type="character" w:customStyle="1" w:styleId="aff8">
-    <w:name w:val="文档结构图字符"/>
-    <w:link w:val="aff7"/>
+  <w:style w:type="character" w:customStyle="1" w:styleId="aff7">
+    <w:name w:val="文档结构图 字符"/>
+    <w:link w:val="aff6"/>
     <w:uiPriority w:val="99"/>
     <w:semiHidden/>
     <w:rsid w:val="00820BA4"/>
@@ -7271,7 +6788,7 @@
       <w:lang w:val="en-GB" w:eastAsia="zh-CN"/>
     </w:rPr>
   </w:style>
-  <w:style w:type="character" w:styleId="aff9">
+  <w:style w:type="character" w:styleId="aff8">
     <w:name w:val="Hyperlink"/>
     <w:basedOn w:val="a1"/>
     <w:uiPriority w:val="99"/>
@@ -7282,7 +6799,7 @@
       <w:u w:val="single"/>
     </w:rPr>
   </w:style>
-  <w:style w:type="character" w:styleId="affa">
+  <w:style w:type="character" w:styleId="aff9">
     <w:name w:val="FollowedHyperlink"/>
     <w:basedOn w:val="a1"/>
     <w:uiPriority w:val="99"/>
@@ -7292,6 +6809,36 @@
     <w:rPr>
       <w:color w:val="954F72" w:themeColor="followedHyperlink"/>
       <w:u w:val="single"/>
+    </w:rPr>
+  </w:style>
+  <w:style w:type="paragraph" w:customStyle="1" w:styleId="List">
+    <w:name w:val="List"/>
+    <w:basedOn w:val="a0"/>
+    <w:link w:val="List0"/>
+    <w:qFormat/>
+    <w:rsid w:val="00FC10AB"/>
+    <w:pPr>
+      <w:numPr>
+        <w:numId w:val="44"/>
+      </w:numPr>
+      <w:spacing w:beforeLines="50" w:before="120" w:afterLines="50" w:after="120" w:line="400" w:lineRule="exact"/>
+    </w:pPr>
+    <w:rPr>
+      <w:rFonts w:ascii="宋体" w:eastAsia="宋体" w:hAnsi="宋体"/>
+      <w:color w:val="000000"/>
+      <w:kern w:val="0"/>
+      <w:lang w:val="en-US" w:eastAsia="ja-JP"/>
+    </w:rPr>
+  </w:style>
+  <w:style w:type="character" w:customStyle="1" w:styleId="List0">
+    <w:name w:val="List 字符"/>
+    <w:link w:val="List"/>
+    <w:rsid w:val="00FC10AB"/>
+    <w:rPr>
+      <w:rFonts w:ascii="宋体" w:eastAsia="宋体" w:hAnsi="宋体"/>
+      <w:color w:val="000000"/>
+      <w:kern w:val="0"/>
+      <w:lang w:eastAsia="ja-JP"/>
     </w:rPr>
   </w:style>
 </w:styles>
@@ -7559,15 +7106,6 @@
 </file>
 
 <file path=customXml/item1.xml><?xml version="1.0" encoding="utf-8"?>
-<?mso-contentType ?>
-<FormTemplates xmlns="http://schemas.microsoft.com/sharepoint/v3/contenttype/forms">
-  <Display>DocumentLibraryForm</Display>
-  <Edit>DocumentLibraryForm</Edit>
-  <New>DocumentLibraryForm</New>
-</FormTemplates>
-</file>
-
-<file path=customXml/item2.xml><?xml version="1.0" encoding="utf-8"?>
 <ct:contentTypeSchema xmlns:ct="http://schemas.microsoft.com/office/2006/metadata/contentType" xmlns:ma="http://schemas.microsoft.com/office/2006/metadata/properties/metaAttributes" ct:_="" ma:_="" ma:contentTypeName="Document" ma:contentTypeID="0x0101009C467C137A7CDE448CB0A43503782328" ma:contentTypeVersion="0" ma:contentTypeDescription="Create a new document." ma:contentTypeScope="" ma:versionID="de552b6ceab69ff67b686e55c33bb386">
   <xsd:schema xmlns:xsd="http://www.w3.org/2001/XMLSchema" xmlns:xs="http://www.w3.org/2001/XMLSchema" xmlns:p="http://schemas.microsoft.com/office/2006/metadata/properties" targetNamespace="http://schemas.microsoft.com/office/2006/metadata/properties" ma:root="true" ma:fieldsID="0a2704e1be08ca60c210816e8ff51514">
     <xsd:element name="properties">
@@ -7681,6 +7219,15 @@
 </ct:contentTypeSchema>
 </file>
 
+<file path=customXml/item2.xml><?xml version="1.0" encoding="utf-8"?>
+<?mso-contentType ?>
+<FormTemplates xmlns="http://schemas.microsoft.com/sharepoint/v3/contenttype/forms">
+  <Display>DocumentLibraryForm</Display>
+  <Edit>DocumentLibraryForm</Edit>
+  <New>DocumentLibraryForm</New>
+</FormTemplates>
+</file>
+
 <file path=customXml/item3.xml><?xml version="1.0" encoding="utf-8"?>
 <p:properties xmlns:p="http://schemas.microsoft.com/office/2006/metadata/properties" xmlns:xsi="http://www.w3.org/2001/XMLSchema-instance" xmlns:pc="http://schemas.microsoft.com/office/infopath/2007/PartnerControls">
   <documentManagement/>
@@ -7692,14 +7239,6 @@
 </file>
 
 <file path=customXml/itemProps1.xml><?xml version="1.0" encoding="utf-8"?>
-<ds:datastoreItem xmlns:ds="http://schemas.openxmlformats.org/officeDocument/2006/customXml" ds:itemID="{E6040F77-C680-405A-B95A-56092D614BF3}">
-  <ds:schemaRefs>
-    <ds:schemaRef ds:uri="http://schemas.microsoft.com/sharepoint/v3/contenttype/forms"/>
-  </ds:schemaRefs>
-</ds:datastoreItem>
-</file>
-
-<file path=customXml/itemProps2.xml><?xml version="1.0" encoding="utf-8"?>
 <ds:datastoreItem xmlns:ds="http://schemas.openxmlformats.org/officeDocument/2006/customXml" ds:itemID="{B5CF5B96-AB86-4D00-85A4-19C3F8C97E73}">
   <ds:schemaRefs>
     <ds:schemaRef ds:uri="http://schemas.microsoft.com/office/2006/metadata/contentType"/>
@@ -7715,6 +7254,14 @@
 </ds:datastoreItem>
 </file>
 
+<file path=customXml/itemProps2.xml><?xml version="1.0" encoding="utf-8"?>
+<ds:datastoreItem xmlns:ds="http://schemas.openxmlformats.org/officeDocument/2006/customXml" ds:itemID="{E6040F77-C680-405A-B95A-56092D614BF3}">
+  <ds:schemaRefs>
+    <ds:schemaRef ds:uri="http://schemas.microsoft.com/sharepoint/v3/contenttype/forms"/>
+  </ds:schemaRefs>
+</ds:datastoreItem>
+</file>
+
 <file path=customXml/itemProps3.xml><?xml version="1.0" encoding="utf-8"?>
 <ds:datastoreItem xmlns:ds="http://schemas.openxmlformats.org/officeDocument/2006/customXml" ds:itemID="{026E82FE-3E80-478C-96A9-C8863B718A41}">
   <ds:schemaRefs>
@@ -7725,7 +7272,7 @@
 </file>
 
 <file path=customXml/itemProps4.xml><?xml version="1.0" encoding="utf-8"?>
-<ds:datastoreItem xmlns:ds="http://schemas.openxmlformats.org/officeDocument/2006/customXml" ds:itemID="{BD704779-695B-E34F-B2F7-E27B56E373CB}">
+<ds:datastoreItem xmlns:ds="http://schemas.openxmlformats.org/officeDocument/2006/customXml" ds:itemID="{84040984-FD37-4771-8EB6-8C8DA01719D1}">
   <ds:schemaRefs>
     <ds:schemaRef ds:uri="http://schemas.openxmlformats.org/officeDocument/2006/bibliography"/>
   </ds:schemaRefs>

</xml_diff>

<commit_message>
docs: divide titles into two
</commit_message>
<xml_diff>
--- a/MKG302-新媒体着陆页课程项目-学号-姓名-平台昵称-v1.0.docx
+++ b/MKG302-新媒体着陆页课程项目-学号-姓名-平台昵称-v1.0.docx
@@ -1304,7 +1304,7 @@
         <w:spacing w:line="400" w:lineRule="exact"/>
         <w:ind w:firstLine="480"/>
         <w:rPr>
-          <w:rFonts w:ascii="宋体" w:eastAsia="宋体" w:hAnsi="宋体" w:cs="Hiragino Sans GB W3" w:hint="eastAsia"/>
+          <w:rFonts w:ascii="宋体" w:eastAsia="宋体" w:hAnsi="宋体" w:cs="Hiragino Sans GB W3"/>
           <w:b/>
           <w:color w:val="000000" w:themeColor="text1"/>
           <w:lang w:val="en-US"/>
@@ -1321,7 +1321,7 @@
     </w:p>
     <w:p>
       <w:pPr>
-        <w:pStyle w:val="List"/>
+        <w:pStyle w:val="1"/>
       </w:pPr>
       <w:r>
         <w:rPr>
@@ -1332,55 +1332,29 @@
     </w:p>
     <w:p>
       <w:pPr>
-        <w:pStyle w:val="List"/>
+        <w:pStyle w:val="1"/>
       </w:pPr>
       <w:r>
         <w:rPr>
           <w:rFonts w:hint="eastAsia"/>
         </w:rPr>
-        <w:t>产品</w:t>
-      </w:r>
-      <w:r>
-        <w:rPr>
-          <w:rFonts w:hint="eastAsia"/>
-          <w:lang w:eastAsia="zh-CN"/>
-        </w:rPr>
-        <w:t>一句话</w:t>
-      </w:r>
-      <w:r>
-        <w:rPr>
-          <w:rFonts w:hint="eastAsia"/>
-        </w:rPr>
-        <w:t>简介：</w:t>
+        <w:t>产品一句话简介：</w:t>
       </w:r>
     </w:p>
     <w:p>
       <w:pPr>
-        <w:pStyle w:val="List"/>
+        <w:pStyle w:val="1"/>
       </w:pPr>
       <w:r>
         <w:rPr>
           <w:rFonts w:hint="eastAsia"/>
         </w:rPr>
-        <w:t>产品</w:t>
-      </w:r>
-      <w:r>
-        <w:rPr>
-          <w:rFonts w:hint="eastAsia"/>
-          <w:lang w:eastAsia="zh-CN"/>
-        </w:rPr>
-        <w:t>的</w:t>
-      </w:r>
-      <w:r>
-        <w:rPr>
-          <w:rFonts w:hint="eastAsia"/>
-        </w:rPr>
-        <w:t>目标用户：</w:t>
+        <w:t>产品的目标用户：</w:t>
       </w:r>
     </w:p>
     <w:p>
       <w:pPr>
-        <w:pStyle w:val="List"/>
+        <w:pStyle w:val="1"/>
       </w:pPr>
       <w:r>
         <w:rPr>
@@ -1889,13 +1863,11 @@
         <w:t>着陆页</w:t>
       </w:r>
       <w:r>
-        <w:t>草图及</w:t>
-      </w:r>
-      <w:r>
         <w:rPr>
           <w:rFonts w:hint="eastAsia"/>
-        </w:rPr>
-        <w:t>设计</w:t>
+          <w:lang w:eastAsia="zh-CN"/>
+        </w:rPr>
+        <w:t>原型</w:t>
       </w:r>
       <w:r>
         <w:t>图</w:t>
@@ -1903,332 +1875,163 @@
     </w:p>
     <w:p>
       <w:pPr>
+        <w:pStyle w:val="1"/>
+        <w:numPr>
+          <w:ilvl w:val="0"/>
+          <w:numId w:val="45"/>
+        </w:numPr>
+      </w:pPr>
+      <w:r>
+        <w:rPr>
+          <w:rFonts w:hint="eastAsia"/>
+          <w:lang w:eastAsia="zh-CN"/>
+        </w:rPr>
+        <w:t>着陆页原型图</w:t>
+      </w:r>
+      <w:r>
+        <w:rPr>
+          <w:rFonts w:hint="eastAsia"/>
+        </w:rPr>
+        <w:t>（可是图片</w:t>
+      </w:r>
+      <w:proofErr w:type="gramStart"/>
+      <w:r>
+        <w:rPr>
+          <w:rFonts w:hint="eastAsia"/>
+        </w:rPr>
+        <w:t>或者图床链接</w:t>
+      </w:r>
+      <w:proofErr w:type="gramEnd"/>
+      <w:r>
+        <w:rPr>
+          <w:rFonts w:hint="eastAsia"/>
+        </w:rPr>
+        <w:t>）</w:t>
+      </w:r>
+      <w:r>
+        <w:rPr>
+          <w:rFonts w:hint="eastAsia"/>
+        </w:rPr>
+        <w:t>：</w:t>
+      </w:r>
+    </w:p>
+    <w:p>
+      <w:pPr>
         <w:spacing w:line="400" w:lineRule="exact"/>
         <w:ind w:firstLineChars="200" w:firstLine="480"/>
+      </w:pPr>
+    </w:p>
+    <w:p>
+      <w:pPr>
+        <w:spacing w:line="400" w:lineRule="exact"/>
+        <w:ind w:firstLineChars="200" w:firstLine="480"/>
+      </w:pPr>
+    </w:p>
+    <w:p>
+      <w:pPr>
+        <w:pStyle w:val="a"/>
+        <w:rPr>
+          <w:rFonts w:hint="eastAsia"/>
+        </w:rPr>
+      </w:pPr>
+      <w:r>
+        <w:rPr>
+          <w:rFonts w:hint="eastAsia"/>
+          <w:lang w:eastAsia="zh-CN"/>
+        </w:rPr>
+        <w:t>着陆页整体</w:t>
+      </w:r>
+    </w:p>
+    <w:p>
+      <w:pPr>
+        <w:pStyle w:val="1"/>
+        <w:numPr>
+          <w:ilvl w:val="0"/>
+          <w:numId w:val="46"/>
+        </w:numPr>
+      </w:pPr>
+      <w:r>
+        <w:rPr>
+          <w:rFonts w:hint="eastAsia"/>
+        </w:rPr>
+        <w:t>着陆页</w:t>
+      </w:r>
+      <w:r>
+        <w:rPr>
+          <w:rFonts w:hint="eastAsia"/>
+          <w:lang w:eastAsia="zh-CN"/>
+        </w:rPr>
+        <w:t>网址链接：</w:t>
+      </w:r>
+    </w:p>
+    <w:p>
+      <w:pPr>
+        <w:pStyle w:val="1"/>
+      </w:pPr>
+      <w:r>
+        <w:rPr>
+          <w:rFonts w:hint="eastAsia"/>
+          <w:lang w:eastAsia="zh-CN"/>
+        </w:rPr>
+        <w:t>着陆页设计图</w:t>
+      </w:r>
+      <w:r>
+        <w:rPr>
+          <w:rFonts w:hint="eastAsia"/>
+        </w:rPr>
+        <w:t>（可是图片</w:t>
+      </w:r>
+      <w:proofErr w:type="gramStart"/>
+      <w:r>
+        <w:rPr>
+          <w:rFonts w:hint="eastAsia"/>
+        </w:rPr>
+        <w:t>或者图床链接</w:t>
+      </w:r>
+      <w:proofErr w:type="gramEnd"/>
+      <w:r>
+        <w:rPr>
+          <w:rFonts w:hint="eastAsia"/>
+        </w:rPr>
+        <w:t>）</w:t>
+      </w:r>
+      <w:r>
+        <w:rPr>
+          <w:rFonts w:hint="eastAsia"/>
+        </w:rPr>
+        <w:t>：</w:t>
+      </w:r>
+    </w:p>
+    <w:p>
+      <w:pPr>
+        <w:spacing w:line="400" w:lineRule="exact"/>
+        <w:ind w:firstLine="480"/>
         <w:rPr>
           <w:rFonts w:ascii="宋体" w:eastAsia="宋体" w:hAnsi="宋体" w:cs="Hiragino Sans GB W3"/>
           <w:color w:val="232B2D"/>
           <w:lang w:val="en-US"/>
         </w:rPr>
       </w:pPr>
+    </w:p>
+    <w:p>
+      <w:pPr>
+        <w:spacing w:line="400" w:lineRule="exact"/>
+        <w:ind w:firstLine="480"/>
+        <w:rPr>
+          <w:rFonts w:ascii="宋体" w:eastAsia="宋体" w:hAnsi="宋体" w:cs="Hiragino Sans GB W3"/>
+          <w:color w:val="232B2D"/>
+          <w:lang w:val="en-US"/>
+        </w:rPr>
+      </w:pPr>
       <w:r>
         <w:rPr>
           <w:rFonts w:ascii="宋体" w:eastAsia="宋体" w:hAnsi="宋体" w:cs="Hiragino Sans GB W3" w:hint="eastAsia"/>
           <w:color w:val="232B2D"/>
           <w:lang w:val="en-US"/>
         </w:rPr>
-        <w:t>点击了解</w:t>
+        <w:t>Tips：</w:t>
       </w:r>
       <w:hyperlink r:id="rId12" w:history="1">
-        <w:r>
-          <w:rPr>
-            <w:rStyle w:val="aff8"/>
-            <w:rFonts w:ascii="宋体" w:eastAsia="宋体" w:hAnsi="宋体" w:cs="Hiragino Sans GB W3" w:hint="eastAsia"/>
-            <w:lang w:val="en-US"/>
-          </w:rPr>
-          <w:t>推荐的草图、设计图工具</w:t>
-        </w:r>
-      </w:hyperlink>
-      <w:r>
-        <w:rPr>
-          <w:rFonts w:ascii="宋体" w:eastAsia="宋体" w:hAnsi="宋体" w:cs="Hiragino Sans GB W3" w:hint="eastAsia"/>
-          <w:color w:val="232B2D"/>
-          <w:lang w:val="en-US"/>
-        </w:rPr>
-        <w:t>。</w:t>
-      </w:r>
-    </w:p>
-    <w:p>
-      <w:pPr>
-        <w:spacing w:line="400" w:lineRule="exact"/>
-        <w:ind w:firstLineChars="200" w:firstLine="480"/>
-        <w:rPr>
-          <w:rFonts w:ascii="宋体" w:eastAsia="宋体" w:hAnsi="宋体" w:cs="Hiragino Sans GB W3"/>
-          <w:color w:val="232B2D"/>
-          <w:lang w:val="en-US"/>
-        </w:rPr>
-      </w:pPr>
-    </w:p>
-    <w:p>
-      <w:pPr>
-        <w:spacing w:line="400" w:lineRule="exact"/>
-        <w:ind w:firstLineChars="200" w:firstLine="480"/>
-        <w:rPr>
-          <w:rFonts w:ascii="宋体" w:eastAsia="宋体" w:hAnsi="宋体" w:cs="Hiragino Sans GB W3"/>
-          <w:color w:val="232B2D"/>
-          <w:lang w:val="en-US"/>
-        </w:rPr>
-      </w:pPr>
-      <w:r>
-        <w:rPr>
-          <w:rFonts w:ascii="宋体" w:eastAsia="宋体" w:hAnsi="宋体" w:cs="Hiragino Sans GB W3" w:hint="eastAsia"/>
-          <w:color w:val="232B2D"/>
-          <w:lang w:val="en-US"/>
-        </w:rPr>
-        <w:t>1）</w:t>
-      </w:r>
-      <w:r>
-        <w:rPr>
-          <w:rFonts w:ascii="宋体" w:eastAsia="宋体" w:hAnsi="宋体" w:cs="Hiragino Sans GB W3" w:hint="eastAsia"/>
-          <w:color w:val="232B2D"/>
-          <w:lang w:val="en-US"/>
-        </w:rPr>
-        <w:t>你制作的</w:t>
-      </w:r>
-      <w:r>
-        <w:rPr>
-          <w:rFonts w:ascii="宋体" w:eastAsia="宋体" w:hAnsi="宋体" w:cs="Hiragino Sans GB W3" w:hint="eastAsia"/>
-          <w:color w:val="232B2D"/>
-          <w:lang w:val="en-US"/>
-        </w:rPr>
-        <w:t>「</w:t>
-      </w:r>
-      <w:r>
-        <w:rPr>
-          <w:rFonts w:ascii="宋体" w:eastAsia="宋体" w:hAnsi="宋体" w:cs="Hiragino Sans GB W3" w:hint="eastAsia"/>
-          <w:color w:val="232B2D"/>
-          <w:lang w:val="en-US"/>
-        </w:rPr>
-        <w:t>草图</w:t>
-      </w:r>
-      <w:r>
-        <w:rPr>
-          <w:rFonts w:ascii="宋体" w:eastAsia="宋体" w:hAnsi="宋体" w:cs="Hiragino Sans GB W3" w:hint="eastAsia"/>
-          <w:color w:val="232B2D"/>
-          <w:lang w:val="en-US"/>
-        </w:rPr>
-        <w:t>」</w:t>
-      </w:r>
-      <w:r>
-        <w:rPr>
-          <w:rFonts w:ascii="宋体" w:eastAsia="宋体" w:hAnsi="宋体" w:cs="Hiragino Sans GB W3" w:hint="eastAsia"/>
-          <w:color w:val="232B2D"/>
-          <w:lang w:val="en-US"/>
-        </w:rPr>
-        <w:t>请粘贴在</w:t>
-      </w:r>
-      <w:bookmarkStart w:id="0" w:name="_GoBack"/>
-      <w:bookmarkEnd w:id="0"/>
-      <w:r>
-        <w:rPr>
-          <w:rFonts w:ascii="宋体" w:eastAsia="宋体" w:hAnsi="宋体" w:cs="Hiragino Sans GB W3" w:hint="eastAsia"/>
-          <w:color w:val="232B2D"/>
-          <w:lang w:val="en-US"/>
-        </w:rPr>
-        <w:t>此处</w:t>
-      </w:r>
-      <w:r>
-        <w:rPr>
-          <w:rFonts w:ascii="宋体" w:eastAsia="宋体" w:hAnsi="宋体" w:cs="Hiragino Sans GB W3" w:hint="eastAsia"/>
-          <w:color w:val="232B2D"/>
-          <w:lang w:val="en-US"/>
-        </w:rPr>
-        <w:t>（可是图片</w:t>
-      </w:r>
-      <w:proofErr w:type="gramStart"/>
-      <w:r>
-        <w:rPr>
-          <w:rFonts w:ascii="宋体" w:eastAsia="宋体" w:hAnsi="宋体" w:cs="Hiragino Sans GB W3" w:hint="eastAsia"/>
-          <w:color w:val="232B2D"/>
-          <w:lang w:val="en-US"/>
-        </w:rPr>
-        <w:t>或者图床链接</w:t>
-      </w:r>
-      <w:proofErr w:type="gramEnd"/>
-      <w:r>
-        <w:rPr>
-          <w:rFonts w:ascii="宋体" w:eastAsia="宋体" w:hAnsi="宋体" w:cs="Hiragino Sans GB W3" w:hint="eastAsia"/>
-          <w:color w:val="232B2D"/>
-          <w:lang w:val="en-US"/>
-        </w:rPr>
-        <w:t>）</w:t>
-      </w:r>
-      <w:r>
-        <w:rPr>
-          <w:rFonts w:ascii="宋体" w:eastAsia="宋体" w:hAnsi="宋体" w:cs="Hiragino Sans GB W3" w:hint="eastAsia"/>
-          <w:color w:val="232B2D"/>
-          <w:lang w:val="en-US"/>
-        </w:rPr>
-        <w:t>：</w:t>
-      </w:r>
-    </w:p>
-    <w:p>
-      <w:pPr>
-        <w:spacing w:line="400" w:lineRule="exact"/>
-        <w:ind w:firstLineChars="200" w:firstLine="480"/>
-      </w:pPr>
-    </w:p>
-    <w:p>
-      <w:pPr>
-        <w:spacing w:line="400" w:lineRule="exact"/>
-        <w:ind w:firstLineChars="200" w:firstLine="480"/>
-      </w:pPr>
-    </w:p>
-    <w:p>
-      <w:pPr>
-        <w:spacing w:line="400" w:lineRule="exact"/>
-        <w:ind w:firstLineChars="200" w:firstLine="480"/>
-      </w:pPr>
-    </w:p>
-    <w:p>
-      <w:pPr>
-        <w:spacing w:line="400" w:lineRule="exact"/>
-        <w:ind w:firstLineChars="200" w:firstLine="480"/>
-      </w:pPr>
-    </w:p>
-    <w:p>
-      <w:pPr>
-        <w:spacing w:line="400" w:lineRule="exact"/>
-        <w:ind w:firstLineChars="200" w:firstLine="480"/>
-        <w:rPr>
-          <w:rFonts w:ascii="宋体" w:eastAsia="宋体" w:hAnsi="宋体" w:cs="Hiragino Sans GB W3"/>
-          <w:color w:val="232B2D"/>
-          <w:lang w:val="en-US"/>
-        </w:rPr>
-      </w:pPr>
-      <w:r>
-        <w:rPr>
-          <w:rFonts w:ascii="宋体" w:eastAsia="宋体" w:hAnsi="宋体" w:cs="Hiragino Sans GB W3" w:hint="eastAsia"/>
-          <w:color w:val="232B2D"/>
-          <w:lang w:val="en-US"/>
-        </w:rPr>
-        <w:t>2）你制作的</w:t>
-      </w:r>
-      <w:r>
-        <w:rPr>
-          <w:rFonts w:ascii="宋体" w:eastAsia="宋体" w:hAnsi="宋体" w:cs="Hiragino Sans GB W3" w:hint="eastAsia"/>
-          <w:color w:val="232B2D"/>
-          <w:lang w:val="en-US"/>
-        </w:rPr>
-        <w:t>网站着陆页</w:t>
-      </w:r>
-    </w:p>
-    <w:p>
-      <w:pPr>
-        <w:spacing w:line="400" w:lineRule="exact"/>
-        <w:ind w:firstLineChars="200" w:firstLine="480"/>
-        <w:rPr>
-          <w:rFonts w:ascii="宋体" w:eastAsia="宋体" w:hAnsi="宋体" w:cs="Hiragino Sans GB W3"/>
-          <w:color w:val="232B2D"/>
-          <w:lang w:val="en-US"/>
-        </w:rPr>
-      </w:pPr>
-      <w:r>
-        <w:rPr>
-          <w:rFonts w:ascii="宋体" w:eastAsia="宋体" w:hAnsi="宋体" w:cs="Hiragino Sans GB W3" w:hint="eastAsia"/>
-          <w:color w:val="232B2D"/>
-          <w:lang w:val="en-US"/>
-        </w:rPr>
-        <w:t>「链接」粘贴在此处：</w:t>
-      </w:r>
-    </w:p>
-    <w:p>
-      <w:pPr>
-        <w:spacing w:line="400" w:lineRule="exact"/>
-        <w:ind w:firstLine="480"/>
-        <w:rPr>
-          <w:rFonts w:ascii="宋体" w:eastAsia="宋体" w:hAnsi="宋体" w:cs="Hiragino Sans GB W3"/>
-          <w:color w:val="232B2D"/>
-          <w:lang w:val="en-US"/>
-        </w:rPr>
-      </w:pPr>
-      <w:r>
-        <w:rPr>
-          <w:rFonts w:ascii="宋体" w:eastAsia="宋体" w:hAnsi="宋体" w:cs="Hiragino Sans GB W3" w:hint="eastAsia"/>
-          <w:color w:val="232B2D"/>
-          <w:lang w:val="en-US"/>
-        </w:rPr>
-        <w:t>「</w:t>
-      </w:r>
-      <w:r>
-        <w:rPr>
-          <w:rFonts w:ascii="宋体" w:eastAsia="宋体" w:hAnsi="宋体" w:cs="Hiragino Sans GB W3" w:hint="eastAsia"/>
-          <w:color w:val="232B2D"/>
-          <w:lang w:val="en-US"/>
-        </w:rPr>
-        <w:t>完整</w:t>
-      </w:r>
-      <w:r>
-        <w:rPr>
-          <w:rFonts w:ascii="宋体" w:eastAsia="宋体" w:hAnsi="宋体" w:cs="Hiragino Sans GB W3" w:hint="eastAsia"/>
-          <w:color w:val="232B2D"/>
-          <w:lang w:val="en-US"/>
-        </w:rPr>
-        <w:t>网页截图」粘贴在此处</w:t>
-      </w:r>
-      <w:r>
-        <w:rPr>
-          <w:rFonts w:ascii="宋体" w:eastAsia="宋体" w:hAnsi="宋体" w:cs="Hiragino Sans GB W3" w:hint="eastAsia"/>
-          <w:color w:val="232B2D"/>
-          <w:lang w:val="en-US"/>
-        </w:rPr>
-        <w:t>（可是图片</w:t>
-      </w:r>
-      <w:proofErr w:type="gramStart"/>
-      <w:r>
-        <w:rPr>
-          <w:rFonts w:ascii="宋体" w:eastAsia="宋体" w:hAnsi="宋体" w:cs="Hiragino Sans GB W3" w:hint="eastAsia"/>
-          <w:color w:val="232B2D"/>
-          <w:lang w:val="en-US"/>
-        </w:rPr>
-        <w:t>或者图床链接</w:t>
-      </w:r>
-      <w:proofErr w:type="gramEnd"/>
-      <w:r>
-        <w:rPr>
-          <w:rFonts w:ascii="宋体" w:eastAsia="宋体" w:hAnsi="宋体" w:cs="Hiragino Sans GB W3" w:hint="eastAsia"/>
-          <w:color w:val="232B2D"/>
-          <w:lang w:val="en-US"/>
-        </w:rPr>
-        <w:t>，</w:t>
-      </w:r>
-      <w:r>
-        <w:rPr>
-          <w:rFonts w:ascii="宋体" w:eastAsia="宋体" w:hAnsi="宋体" w:cs="Hiragino Sans GB W3" w:hint="eastAsia"/>
-          <w:color w:val="232B2D"/>
-          <w:lang w:val="en-US"/>
-        </w:rPr>
-        <w:t>）</w:t>
-      </w:r>
-      <w:r>
-        <w:rPr>
-          <w:rFonts w:ascii="宋体" w:eastAsia="宋体" w:hAnsi="宋体" w:cs="Hiragino Sans GB W3" w:hint="eastAsia"/>
-          <w:color w:val="232B2D"/>
-          <w:lang w:val="en-US"/>
-        </w:rPr>
-        <w:t>：</w:t>
-      </w:r>
-    </w:p>
-    <w:p>
-      <w:pPr>
-        <w:spacing w:line="400" w:lineRule="exact"/>
-        <w:ind w:firstLine="480"/>
-        <w:rPr>
-          <w:rFonts w:ascii="宋体" w:eastAsia="宋体" w:hAnsi="宋体" w:cs="Hiragino Sans GB W3"/>
-          <w:color w:val="232B2D"/>
-          <w:lang w:val="en-US"/>
-        </w:rPr>
-      </w:pPr>
-    </w:p>
-    <w:p>
-      <w:pPr>
-        <w:spacing w:line="400" w:lineRule="exact"/>
-        <w:ind w:firstLine="480"/>
-        <w:rPr>
-          <w:rFonts w:ascii="宋体" w:eastAsia="宋体" w:hAnsi="宋体" w:cs="Hiragino Sans GB W3"/>
-          <w:color w:val="232B2D"/>
-          <w:lang w:val="en-US"/>
-        </w:rPr>
-      </w:pPr>
-      <w:r>
-        <w:rPr>
-          <w:rFonts w:ascii="宋体" w:eastAsia="宋体" w:hAnsi="宋体" w:cs="Hiragino Sans GB W3" w:hint="eastAsia"/>
-          <w:color w:val="232B2D"/>
-          <w:lang w:val="en-US"/>
-        </w:rPr>
-        <w:t>Tips：</w:t>
-      </w:r>
-      <w:hyperlink r:id="rId13" w:history="1">
         <w:r>
           <w:rPr>
             <w:rStyle w:val="aff8"/>
@@ -2238,12 +2041,14 @@
           <w:t>如何截取整个网页截图？</w:t>
         </w:r>
       </w:hyperlink>
+      <w:bookmarkStart w:id="0" w:name="_GoBack"/>
+      <w:bookmarkEnd w:id="0"/>
     </w:p>
     <w:sectPr>
-      <w:headerReference w:type="default" r:id="rId14"/>
-      <w:footerReference w:type="default" r:id="rId15"/>
-      <w:headerReference w:type="first" r:id="rId16"/>
-      <w:footerReference w:type="first" r:id="rId17"/>
+      <w:headerReference w:type="default" r:id="rId13"/>
+      <w:footerReference w:type="default" r:id="rId14"/>
+      <w:headerReference w:type="first" r:id="rId15"/>
+      <w:footerReference w:type="first" r:id="rId16"/>
       <w:pgSz w:w="11907" w:h="16839" w:code="1"/>
       <w:pgMar w:top="1440" w:right="976" w:bottom="1440" w:left="1008" w:header="850" w:footer="850" w:gutter="0"/>
       <w:pgNumType w:fmt="numberInDash" w:chapStyle="1"/>
@@ -2334,7 +2139,7 @@
         <w:color w:val="000000" w:themeColor="text1"/>
         <w:sz w:val="21"/>
       </w:rPr>
-      <w:t>- 3 -</w:t>
+      <w:t>- 4 -</w:t>
     </w:r>
     <w:r>
       <w:rPr>
@@ -3934,8 +3739,8 @@
   <w:abstractNum w:abstractNumId="11" w15:restartNumberingAfterBreak="0">
     <w:nsid w:val="385C6947"/>
     <w:multiLevelType w:val="hybridMultilevel"/>
-    <w:tmpl w:val="EBBC0824"/>
-    <w:lvl w:ilvl="0" w:tplc="C8562578">
+    <w:tmpl w:val="087A8968"/>
+    <w:lvl w:ilvl="0" w:tplc="C0F04F14">
       <w:start w:val="1"/>
       <w:numFmt w:val="decimal"/>
       <w:pStyle w:val="a"/>
@@ -5149,11 +4954,11 @@
   <w:abstractNum w:abstractNumId="23" w15:restartNumberingAfterBreak="0">
     <w:nsid w:val="7D2600E4"/>
     <w:multiLevelType w:val="hybridMultilevel"/>
-    <w:tmpl w:val="F384C486"/>
-    <w:lvl w:ilvl="0" w:tplc="F65CEA2E">
+    <w:tmpl w:val="4E36F7E6"/>
+    <w:lvl w:ilvl="0" w:tplc="FFA4FBE2">
       <w:start w:val="1"/>
       <w:numFmt w:val="decimal"/>
-      <w:pStyle w:val="List"/>
+      <w:pStyle w:val="1"/>
       <w:lvlText w:val="%1)"/>
       <w:lvlJc w:val="left"/>
       <w:pPr>
@@ -5367,6 +5172,18 @@
   </w:num>
   <w:num w:numId="44">
     <w:abstractNumId w:val="23"/>
+  </w:num>
+  <w:num w:numId="45">
+    <w:abstractNumId w:val="23"/>
+    <w:lvlOverride w:ilvl="0">
+      <w:startOverride w:val="1"/>
+    </w:lvlOverride>
+  </w:num>
+  <w:num w:numId="46">
+    <w:abstractNumId w:val="23"/>
+    <w:lvlOverride w:ilvl="0">
+      <w:startOverride w:val="1"/>
+    </w:lvlOverride>
   </w:num>
   <w:numIdMacAtCleanup w:val="2"/>
 </w:numbering>
@@ -5667,11 +5484,11 @@
       <w:lang w:val="en-GB"/>
     </w:rPr>
   </w:style>
-  <w:style w:type="paragraph" w:styleId="1">
+  <w:style w:type="paragraph" w:styleId="10">
     <w:name w:val="heading 1"/>
     <w:basedOn w:val="a0"/>
     <w:next w:val="a0"/>
-    <w:link w:val="10"/>
+    <w:link w:val="11"/>
     <w:uiPriority w:val="9"/>
     <w:qFormat/>
     <w:rsid w:val="00FF0E91"/>
@@ -5694,29 +5511,16 @@
   </w:style>
   <w:style w:type="paragraph" w:styleId="2">
     <w:name w:val="heading 2"/>
-    <w:basedOn w:val="a0"/>
+    <w:basedOn w:val="a"/>
     <w:next w:val="a0"/>
     <w:link w:val="20"/>
     <w:uiPriority w:val="9"/>
     <w:unhideWhenUsed/>
     <w:qFormat/>
-    <w:rsid w:val="006968D6"/>
+    <w:rsid w:val="00B5060C"/>
     <w:pPr>
-      <w:keepNext/>
-      <w:keepLines/>
-      <w:spacing w:after="240" w:line="240" w:lineRule="auto"/>
-      <w:contextualSpacing/>
       <w:outlineLvl w:val="1"/>
     </w:pPr>
-    <w:rPr>
-      <w:rFonts w:ascii="Microsoft YaHei Light" w:hAnsi="Microsoft YaHei Light"/>
-      <w:b/>
-      <w:caps/>
-      <w:color w:val="262626"/>
-      <w:sz w:val="28"/>
-      <w:szCs w:val="26"/>
-      <w:lang w:val="en-US" w:eastAsia="ja-JP"/>
-    </w:rPr>
   </w:style>
   <w:style w:type="paragraph" w:styleId="3">
     <w:name w:val="heading 3"/>
@@ -6139,9 +5943,9 @@
       <w:szCs w:val="56"/>
     </w:rPr>
   </w:style>
-  <w:style w:type="character" w:customStyle="1" w:styleId="10">
+  <w:style w:type="character" w:customStyle="1" w:styleId="11">
     <w:name w:val="标题 1 字符"/>
-    <w:link w:val="1"/>
+    <w:link w:val="10"/>
     <w:uiPriority w:val="9"/>
     <w:rsid w:val="00FF0E91"/>
     <w:rPr>
@@ -6478,7 +6282,7 @@
   </w:style>
   <w:style w:type="paragraph" w:styleId="TOC">
     <w:name w:val="TOC Heading"/>
-    <w:basedOn w:val="1"/>
+    <w:basedOn w:val="10"/>
     <w:next w:val="a0"/>
     <w:uiPriority w:val="39"/>
     <w:semiHidden/>
@@ -6632,14 +6436,14 @@
     <w:name w:val="标题 2 字符"/>
     <w:link w:val="2"/>
     <w:uiPriority w:val="9"/>
-    <w:rsid w:val="006968D6"/>
+    <w:rsid w:val="00B5060C"/>
     <w:rPr>
-      <w:rFonts w:ascii="Microsoft YaHei Light" w:eastAsia="Microsoft YaHei Light" w:hAnsi="Microsoft YaHei Light"/>
+      <w:rFonts w:ascii="宋体" w:eastAsia="宋体" w:hAnsi="宋体" w:cs="Hiragino Sans GB W3"/>
       <w:b/>
-      <w:caps/>
-      <w:color w:val="262626"/>
+      <w:bCs/>
+      <w:color w:val="232B2D"/>
       <w:sz w:val="28"/>
-      <w:szCs w:val="26"/>
+      <w:szCs w:val="28"/>
       <w:lang w:eastAsia="ja-JP"/>
     </w:rPr>
   </w:style>
@@ -6811,12 +6615,12 @@
       <w:u w:val="single"/>
     </w:rPr>
   </w:style>
-  <w:style w:type="paragraph" w:customStyle="1" w:styleId="List">
-    <w:name w:val="List"/>
+  <w:style w:type="paragraph" w:customStyle="1" w:styleId="1">
+    <w:name w:val="列表1"/>
     <w:basedOn w:val="a0"/>
-    <w:link w:val="List0"/>
+    <w:link w:val="List"/>
     <w:qFormat/>
-    <w:rsid w:val="00FC10AB"/>
+    <w:rsid w:val="00B5060C"/>
     <w:pPr>
       <w:numPr>
         <w:numId w:val="44"/>
@@ -6830,10 +6634,10 @@
       <w:lang w:val="en-US" w:eastAsia="ja-JP"/>
     </w:rPr>
   </w:style>
-  <w:style w:type="character" w:customStyle="1" w:styleId="List0">
+  <w:style w:type="character" w:customStyle="1" w:styleId="List">
     <w:name w:val="List 字符"/>
-    <w:link w:val="List"/>
-    <w:rsid w:val="00FC10AB"/>
+    <w:link w:val="1"/>
+    <w:rsid w:val="00B5060C"/>
     <w:rPr>
       <w:rFonts w:ascii="宋体" w:eastAsia="宋体" w:hAnsi="宋体"/>
       <w:color w:val="000000"/>
@@ -7106,6 +6910,15 @@
 </file>
 
 <file path=customXml/item1.xml><?xml version="1.0" encoding="utf-8"?>
+<?mso-contentType ?>
+<FormTemplates xmlns="http://schemas.microsoft.com/sharepoint/v3/contenttype/forms">
+  <Display>DocumentLibraryForm</Display>
+  <Edit>DocumentLibraryForm</Edit>
+  <New>DocumentLibraryForm</New>
+</FormTemplates>
+</file>
+
+<file path=customXml/item2.xml><?xml version="1.0" encoding="utf-8"?>
 <ct:contentTypeSchema xmlns:ct="http://schemas.microsoft.com/office/2006/metadata/contentType" xmlns:ma="http://schemas.microsoft.com/office/2006/metadata/properties/metaAttributes" ct:_="" ma:_="" ma:contentTypeName="Document" ma:contentTypeID="0x0101009C467C137A7CDE448CB0A43503782328" ma:contentTypeVersion="0" ma:contentTypeDescription="Create a new document." ma:contentTypeScope="" ma:versionID="de552b6ceab69ff67b686e55c33bb386">
   <xsd:schema xmlns:xsd="http://www.w3.org/2001/XMLSchema" xmlns:xs="http://www.w3.org/2001/XMLSchema" xmlns:p="http://schemas.microsoft.com/office/2006/metadata/properties" targetNamespace="http://schemas.microsoft.com/office/2006/metadata/properties" ma:root="true" ma:fieldsID="0a2704e1be08ca60c210816e8ff51514">
     <xsd:element name="properties">
@@ -7219,15 +7032,6 @@
 </ct:contentTypeSchema>
 </file>
 
-<file path=customXml/item2.xml><?xml version="1.0" encoding="utf-8"?>
-<?mso-contentType ?>
-<FormTemplates xmlns="http://schemas.microsoft.com/sharepoint/v3/contenttype/forms">
-  <Display>DocumentLibraryForm</Display>
-  <Edit>DocumentLibraryForm</Edit>
-  <New>DocumentLibraryForm</New>
-</FormTemplates>
-</file>
-
 <file path=customXml/item3.xml><?xml version="1.0" encoding="utf-8"?>
 <p:properties xmlns:p="http://schemas.microsoft.com/office/2006/metadata/properties" xmlns:xsi="http://www.w3.org/2001/XMLSchema-instance" xmlns:pc="http://schemas.microsoft.com/office/infopath/2007/PartnerControls">
   <documentManagement/>
@@ -7239,6 +7043,14 @@
 </file>
 
 <file path=customXml/itemProps1.xml><?xml version="1.0" encoding="utf-8"?>
+<ds:datastoreItem xmlns:ds="http://schemas.openxmlformats.org/officeDocument/2006/customXml" ds:itemID="{E6040F77-C680-405A-B95A-56092D614BF3}">
+  <ds:schemaRefs>
+    <ds:schemaRef ds:uri="http://schemas.microsoft.com/sharepoint/v3/contenttype/forms"/>
+  </ds:schemaRefs>
+</ds:datastoreItem>
+</file>
+
+<file path=customXml/itemProps2.xml><?xml version="1.0" encoding="utf-8"?>
 <ds:datastoreItem xmlns:ds="http://schemas.openxmlformats.org/officeDocument/2006/customXml" ds:itemID="{B5CF5B96-AB86-4D00-85A4-19C3F8C97E73}">
   <ds:schemaRefs>
     <ds:schemaRef ds:uri="http://schemas.microsoft.com/office/2006/metadata/contentType"/>
@@ -7254,14 +7066,6 @@
 </ds:datastoreItem>
 </file>
 
-<file path=customXml/itemProps2.xml><?xml version="1.0" encoding="utf-8"?>
-<ds:datastoreItem xmlns:ds="http://schemas.openxmlformats.org/officeDocument/2006/customXml" ds:itemID="{E6040F77-C680-405A-B95A-56092D614BF3}">
-  <ds:schemaRefs>
-    <ds:schemaRef ds:uri="http://schemas.microsoft.com/sharepoint/v3/contenttype/forms"/>
-  </ds:schemaRefs>
-</ds:datastoreItem>
-</file>
-
 <file path=customXml/itemProps3.xml><?xml version="1.0" encoding="utf-8"?>
 <ds:datastoreItem xmlns:ds="http://schemas.openxmlformats.org/officeDocument/2006/customXml" ds:itemID="{026E82FE-3E80-478C-96A9-C8863B718A41}">
   <ds:schemaRefs>
@@ -7272,7 +7076,7 @@
 </file>
 
 <file path=customXml/itemProps4.xml><?xml version="1.0" encoding="utf-8"?>
-<ds:datastoreItem xmlns:ds="http://schemas.openxmlformats.org/officeDocument/2006/customXml" ds:itemID="{84040984-FD37-4771-8EB6-8C8DA01719D1}">
+<ds:datastoreItem xmlns:ds="http://schemas.openxmlformats.org/officeDocument/2006/customXml" ds:itemID="{784CE6B3-E3C8-4633-A3FB-09ECFDBAB3FA}">
   <ds:schemaRefs>
     <ds:schemaRef ds:uri="http://schemas.openxmlformats.org/officeDocument/2006/bibliography"/>
   </ds:schemaRefs>

</xml_diff>

<commit_message>
docs: add pain points in project file
</commit_message>
<xml_diff>
--- a/MKG302-新媒体着陆页课程项目-学号-姓名-平台昵称-v1.0.docx
+++ b/MKG302-新媒体着陆页课程项目-学号-姓名-平台昵称-v1.0.docx
@@ -1351,6 +1351,19 @@
         </w:rPr>
         <w:t>产品的目标用户：</w:t>
       </w:r>
+      <w:bookmarkStart w:id="0" w:name="_GoBack"/>
+      <w:bookmarkEnd w:id="0"/>
+    </w:p>
+    <w:p>
+      <w:pPr>
+        <w:pStyle w:val="1"/>
+      </w:pPr>
+      <w:r>
+        <w:rPr>
+          <w:rFonts w:hint="eastAsia"/>
+        </w:rPr>
+        <w:t>产品解决的痛点问题</w:t>
+      </w:r>
     </w:p>
     <w:p>
       <w:pPr>
@@ -1930,9 +1943,6 @@
     <w:p>
       <w:pPr>
         <w:pStyle w:val="a"/>
-        <w:rPr>
-          <w:rFonts w:hint="eastAsia"/>
-        </w:rPr>
       </w:pPr>
       <w:r>
         <w:rPr>
@@ -2041,8 +2051,6 @@
           <w:t>如何截取整个网页截图？</w:t>
         </w:r>
       </w:hyperlink>
-      <w:bookmarkStart w:id="0" w:name="_GoBack"/>
-      <w:bookmarkEnd w:id="0"/>
     </w:p>
     <w:sectPr>
       <w:headerReference w:type="default" r:id="rId13"/>
@@ -5184,6 +5192,9 @@
     <w:lvlOverride w:ilvl="0">
       <w:startOverride w:val="1"/>
     </w:lvlOverride>
+  </w:num>
+  <w:num w:numId="47">
+    <w:abstractNumId w:val="23"/>
   </w:num>
   <w:numIdMacAtCleanup w:val="2"/>
 </w:numbering>
@@ -6910,15 +6921,6 @@
 </file>
 
 <file path=customXml/item1.xml><?xml version="1.0" encoding="utf-8"?>
-<?mso-contentType ?>
-<FormTemplates xmlns="http://schemas.microsoft.com/sharepoint/v3/contenttype/forms">
-  <Display>DocumentLibraryForm</Display>
-  <Edit>DocumentLibraryForm</Edit>
-  <New>DocumentLibraryForm</New>
-</FormTemplates>
-</file>
-
-<file path=customXml/item2.xml><?xml version="1.0" encoding="utf-8"?>
 <ct:contentTypeSchema xmlns:ct="http://schemas.microsoft.com/office/2006/metadata/contentType" xmlns:ma="http://schemas.microsoft.com/office/2006/metadata/properties/metaAttributes" ct:_="" ma:_="" ma:contentTypeName="Document" ma:contentTypeID="0x0101009C467C137A7CDE448CB0A43503782328" ma:contentTypeVersion="0" ma:contentTypeDescription="Create a new document." ma:contentTypeScope="" ma:versionID="de552b6ceab69ff67b686e55c33bb386">
   <xsd:schema xmlns:xsd="http://www.w3.org/2001/XMLSchema" xmlns:xs="http://www.w3.org/2001/XMLSchema" xmlns:p="http://schemas.microsoft.com/office/2006/metadata/properties" targetNamespace="http://schemas.microsoft.com/office/2006/metadata/properties" ma:root="true" ma:fieldsID="0a2704e1be08ca60c210816e8ff51514">
     <xsd:element name="properties">
@@ -7032,6 +7034,15 @@
 </ct:contentTypeSchema>
 </file>
 
+<file path=customXml/item2.xml><?xml version="1.0" encoding="utf-8"?>
+<?mso-contentType ?>
+<FormTemplates xmlns="http://schemas.microsoft.com/sharepoint/v3/contenttype/forms">
+  <Display>DocumentLibraryForm</Display>
+  <Edit>DocumentLibraryForm</Edit>
+  <New>DocumentLibraryForm</New>
+</FormTemplates>
+</file>
+
 <file path=customXml/item3.xml><?xml version="1.0" encoding="utf-8"?>
 <p:properties xmlns:p="http://schemas.microsoft.com/office/2006/metadata/properties" xmlns:xsi="http://www.w3.org/2001/XMLSchema-instance" xmlns:pc="http://schemas.microsoft.com/office/infopath/2007/PartnerControls">
   <documentManagement/>
@@ -7043,14 +7054,6 @@
 </file>
 
 <file path=customXml/itemProps1.xml><?xml version="1.0" encoding="utf-8"?>
-<ds:datastoreItem xmlns:ds="http://schemas.openxmlformats.org/officeDocument/2006/customXml" ds:itemID="{E6040F77-C680-405A-B95A-56092D614BF3}">
-  <ds:schemaRefs>
-    <ds:schemaRef ds:uri="http://schemas.microsoft.com/sharepoint/v3/contenttype/forms"/>
-  </ds:schemaRefs>
-</ds:datastoreItem>
-</file>
-
-<file path=customXml/itemProps2.xml><?xml version="1.0" encoding="utf-8"?>
 <ds:datastoreItem xmlns:ds="http://schemas.openxmlformats.org/officeDocument/2006/customXml" ds:itemID="{B5CF5B96-AB86-4D00-85A4-19C3F8C97E73}">
   <ds:schemaRefs>
     <ds:schemaRef ds:uri="http://schemas.microsoft.com/office/2006/metadata/contentType"/>
@@ -7066,6 +7069,14 @@
 </ds:datastoreItem>
 </file>
 
+<file path=customXml/itemProps2.xml><?xml version="1.0" encoding="utf-8"?>
+<ds:datastoreItem xmlns:ds="http://schemas.openxmlformats.org/officeDocument/2006/customXml" ds:itemID="{E6040F77-C680-405A-B95A-56092D614BF3}">
+  <ds:schemaRefs>
+    <ds:schemaRef ds:uri="http://schemas.microsoft.com/sharepoint/v3/contenttype/forms"/>
+  </ds:schemaRefs>
+</ds:datastoreItem>
+</file>
+
 <file path=customXml/itemProps3.xml><?xml version="1.0" encoding="utf-8"?>
 <ds:datastoreItem xmlns:ds="http://schemas.openxmlformats.org/officeDocument/2006/customXml" ds:itemID="{026E82FE-3E80-478C-96A9-C8863B718A41}">
   <ds:schemaRefs>
@@ -7076,7 +7087,7 @@
 </file>
 
 <file path=customXml/itemProps4.xml><?xml version="1.0" encoding="utf-8"?>
-<ds:datastoreItem xmlns:ds="http://schemas.openxmlformats.org/officeDocument/2006/customXml" ds:itemID="{784CE6B3-E3C8-4633-A3FB-09ECFDBAB3FA}">
+<ds:datastoreItem xmlns:ds="http://schemas.openxmlformats.org/officeDocument/2006/customXml" ds:itemID="{1509D241-9ED3-47F7-BE23-34FBEF63ED92}">
   <ds:schemaRefs>
     <ds:schemaRef ds:uri="http://schemas.openxmlformats.org/officeDocument/2006/bibliography"/>
   </ds:schemaRefs>

</xml_diff>